<commit_message>
Update CookBook ASR9k Upgrade.docx
</commit_message>
<xml_diff>
--- a/CookBook ASR9k Upgrade.docx
+++ b/CookBook ASR9k Upgrade.docx
@@ -1,6 +1,6 @@
 
 <file path=word/document.xml><?xml version="1.0" encoding="utf-8"?>
-<w:document xmlns:wpc="http://schemas.microsoft.com/office/word/2010/wordprocessingCanvas" xmlns:cx="http://schemas.microsoft.com/office/drawing/2014/chartex" xmlns:cx1="http://schemas.microsoft.com/office/drawing/2015/9/8/chartex" xmlns:cx2="http://schemas.microsoft.com/office/drawing/2015/10/21/chartex" xmlns:cx3="http://schemas.microsoft.com/office/drawing/2016/5/9/chartex" xmlns:cx4="http://schemas.microsoft.com/office/drawing/2016/5/10/chartex" xmlns:cx5="http://schemas.microsoft.com/office/drawing/2016/5/11/chartex" xmlns:cx6="http://schemas.microsoft.com/office/drawing/2016/5/12/chartex" xmlns:cx7="http://schemas.microsoft.com/office/drawing/2016/5/13/chartex" xmlns:cx8="http://schemas.microsoft.com/office/drawing/2016/5/14/chartex" xmlns:mc="http://schemas.openxmlformats.org/markup-compatibility/2006" xmlns:aink="http://schemas.microsoft.com/office/drawing/2016/ink" xmlns:am3d="http://schemas.microsoft.com/office/drawing/2017/model3d" xmlns:o="urn:schemas-microsoft-com:office:office" xmlns:r="http://schemas.openxmlformats.org/officeDocument/2006/relationships" xmlns:m="http://schemas.openxmlformats.org/officeDocument/2006/math" xmlns:v="urn:schemas-microsoft-com:vml" xmlns:wp14="http://schemas.microsoft.com/office/word/2010/wordprocessingDrawing" xmlns:wp="http://schemas.openxmlformats.org/drawingml/2006/wordprocessingDrawing" xmlns:w10="urn:schemas-microsoft-com:office:word" xmlns:w="http://schemas.openxmlformats.org/wordprocessingml/2006/main" xmlns:w14="http://schemas.microsoft.com/office/word/2010/wordml" xmlns:w15="http://schemas.microsoft.com/office/word/2012/wordml" xmlns:w16cid="http://schemas.microsoft.com/office/word/2016/wordml/cid" xmlns:w16se="http://schemas.microsoft.com/office/word/2015/wordml/symex" xmlns:wpg="http://schemas.microsoft.com/office/word/2010/wordprocessingGroup" xmlns:wpi="http://schemas.microsoft.com/office/word/2010/wordprocessingInk" xmlns:wne="http://schemas.microsoft.com/office/word/2006/wordml" xmlns:wps="http://schemas.microsoft.com/office/word/2010/wordprocessingShape" mc:Ignorable="w14 w15 w16se w16cid wp14">
+<w:document xmlns:wpc="http://schemas.microsoft.com/office/word/2010/wordprocessingCanvas" xmlns:cx="http://schemas.microsoft.com/office/drawing/2014/chartex" xmlns:cx1="http://schemas.microsoft.com/office/drawing/2015/9/8/chartex" xmlns:cx2="http://schemas.microsoft.com/office/drawing/2015/10/21/chartex" xmlns:cx3="http://schemas.microsoft.com/office/drawing/2016/5/9/chartex" xmlns:cx4="http://schemas.microsoft.com/office/drawing/2016/5/10/chartex" xmlns:cx5="http://schemas.microsoft.com/office/drawing/2016/5/11/chartex" xmlns:cx6="http://schemas.microsoft.com/office/drawing/2016/5/12/chartex" xmlns:cx7="http://schemas.microsoft.com/office/drawing/2016/5/13/chartex" xmlns:cx8="http://schemas.microsoft.com/office/drawing/2016/5/14/chartex" xmlns:mc="http://schemas.openxmlformats.org/markup-compatibility/2006" xmlns:aink="http://schemas.microsoft.com/office/drawing/2016/ink" xmlns:am3d="http://schemas.microsoft.com/office/drawing/2017/model3d" xmlns:o="urn:schemas-microsoft-com:office:office" xmlns:r="http://schemas.openxmlformats.org/officeDocument/2006/relationships" xmlns:m="http://schemas.openxmlformats.org/officeDocument/2006/math" xmlns:v="urn:schemas-microsoft-com:vml" xmlns:wp14="http://schemas.microsoft.com/office/word/2010/wordprocessingDrawing" xmlns:wp="http://schemas.openxmlformats.org/drawingml/2006/wordprocessingDrawing" xmlns:w10="urn:schemas-microsoft-com:office:word" xmlns:w="http://schemas.openxmlformats.org/wordprocessingml/2006/main" xmlns:w14="http://schemas.microsoft.com/office/word/2010/wordml" xmlns:w15="http://schemas.microsoft.com/office/word/2012/wordml" xmlns:w16cex="http://schemas.microsoft.com/office/word/2018/wordml/cex" xmlns:w16cid="http://schemas.microsoft.com/office/word/2016/wordml/cid" xmlns:w16="http://schemas.microsoft.com/office/word/2018/wordml" xmlns:w16se="http://schemas.microsoft.com/office/word/2015/wordml/symex" xmlns:wpg="http://schemas.microsoft.com/office/word/2010/wordprocessingGroup" xmlns:wpi="http://schemas.microsoft.com/office/word/2010/wordprocessingInk" xmlns:wne="http://schemas.microsoft.com/office/word/2006/wordml" xmlns:wps="http://schemas.microsoft.com/office/word/2010/wordprocessingShape" mc:Ignorable="w14 w15 w16se w16cid w16 w16cex wp14">
   <w:body>
     <w:p>
       <w:pPr>
@@ -750,8 +750,6 @@
         </w:rPr>
         <w:t>CookBook</w:t>
       </w:r>
-      <w:bookmarkStart w:id="0" w:name="_GoBack"/>
-      <w:bookmarkEnd w:id="0"/>
     </w:p>
     <w:p>
       <w:pPr>
@@ -1064,11 +1062,11 @@
           <w:lang w:val="en-US"/>
         </w:rPr>
       </w:pPr>
-      <w:bookmarkStart w:id="1" w:name="_Ref21769461"/>
-      <w:bookmarkStart w:id="2" w:name="_Toc32838983"/>
-      <w:bookmarkStart w:id="3" w:name="_Ref517544197"/>
-      <w:bookmarkStart w:id="4" w:name="_Ref521427156"/>
-      <w:bookmarkStart w:id="5" w:name="_Toc528574330"/>
+      <w:bookmarkStart w:id="0" w:name="_Ref21769461"/>
+      <w:bookmarkStart w:id="1" w:name="_Toc32838983"/>
+      <w:bookmarkStart w:id="2" w:name="_Ref517544197"/>
+      <w:bookmarkStart w:id="3" w:name="_Ref521427156"/>
+      <w:bookmarkStart w:id="4" w:name="_Toc528574330"/>
       <w:r>
         <w:rPr>
           <w:lang w:val="en-US"/>
@@ -1076,8 +1074,8 @@
         <w:lastRenderedPageBreak/>
         <w:t>Contents</w:t>
       </w:r>
+      <w:bookmarkEnd w:id="0"/>
       <w:bookmarkEnd w:id="1"/>
-      <w:bookmarkEnd w:id="2"/>
     </w:p>
     <w:p>
       <w:pPr>
@@ -3735,11 +3733,11 @@
           <w:lang w:val="en-US"/>
         </w:rPr>
       </w:pPr>
-      <w:bookmarkStart w:id="6" w:name="_Toc32838984"/>
-      <w:bookmarkStart w:id="7" w:name="_Ref21768920"/>
+      <w:bookmarkStart w:id="5" w:name="_Toc32838984"/>
+      <w:bookmarkStart w:id="6" w:name="_Ref21768920"/>
+      <w:bookmarkEnd w:id="2"/>
       <w:bookmarkEnd w:id="3"/>
       <w:bookmarkEnd w:id="4"/>
-      <w:bookmarkEnd w:id="5"/>
       <w:r>
         <w:rPr>
           <w:lang w:val="en-US"/>
@@ -3747,7 +3745,7 @@
         <w:lastRenderedPageBreak/>
         <w:t>Introduction</w:t>
       </w:r>
-      <w:bookmarkEnd w:id="6"/>
+      <w:bookmarkEnd w:id="5"/>
     </w:p>
     <w:p>
       <w:pPr>
@@ -3757,18 +3755,18 @@
           <w:lang w:val="en-US"/>
         </w:rPr>
       </w:pPr>
-      <w:bookmarkStart w:id="8" w:name="_Toc528574334"/>
-      <w:bookmarkStart w:id="9" w:name="_Toc30840177"/>
-      <w:bookmarkStart w:id="10" w:name="_Toc32838985"/>
+      <w:bookmarkStart w:id="7" w:name="_Toc528574334"/>
+      <w:bookmarkStart w:id="8" w:name="_Toc30840177"/>
+      <w:bookmarkStart w:id="9" w:name="_Toc32838985"/>
       <w:r>
         <w:rPr>
           <w:lang w:val="en-US"/>
         </w:rPr>
         <w:t>Preface</w:t>
       </w:r>
+      <w:bookmarkEnd w:id="7"/>
       <w:bookmarkEnd w:id="8"/>
       <w:bookmarkEnd w:id="9"/>
-      <w:bookmarkEnd w:id="10"/>
     </w:p>
     <w:p>
       <w:r>
@@ -3861,20 +3859,20 @@
         <w:pStyle w:val="Heading2"/>
         <w:spacing w:line="240" w:lineRule="auto"/>
       </w:pPr>
-      <w:bookmarkStart w:id="11" w:name="_Toc517246280"/>
-      <w:bookmarkStart w:id="12" w:name="_Toc517246316"/>
-      <w:bookmarkStart w:id="13" w:name="_Toc528574335"/>
-      <w:bookmarkStart w:id="14" w:name="_Toc30840178"/>
+      <w:bookmarkStart w:id="10" w:name="_Toc517246280"/>
+      <w:bookmarkStart w:id="11" w:name="_Toc517246316"/>
+      <w:bookmarkStart w:id="12" w:name="_Toc528574335"/>
+      <w:bookmarkStart w:id="13" w:name="_Toc30840178"/>
       <w:r>
         <w:rPr>
           <w:lang w:val="en-US"/>
         </w:rPr>
         <w:br w:type="page"/>
       </w:r>
+      <w:bookmarkEnd w:id="10"/>
       <w:bookmarkEnd w:id="11"/>
       <w:bookmarkEnd w:id="12"/>
       <w:bookmarkEnd w:id="13"/>
-      <w:bookmarkEnd w:id="14"/>
     </w:p>
     <w:p>
       <w:pPr>
@@ -3899,7 +3897,7 @@
           <w:lang w:val="en-US"/>
         </w:rPr>
       </w:pPr>
-      <w:bookmarkStart w:id="15" w:name="_Toc32838986"/>
+      <w:bookmarkStart w:id="14" w:name="_Toc32838986"/>
       <w:r>
         <w:rPr>
           <w:lang w:val="en-US"/>
@@ -3913,7 +3911,7 @@
         </w:rPr>
         <w:t>Upgrade</w:t>
       </w:r>
-      <w:bookmarkEnd w:id="15"/>
+      <w:bookmarkEnd w:id="14"/>
       <w:r>
         <w:rPr>
           <w:lang w:val="en-US"/>
@@ -3929,36 +3927,36 @@
           <w:lang w:val="en-US"/>
         </w:rPr>
       </w:pPr>
-      <w:bookmarkStart w:id="16" w:name="_Toc32838987"/>
+      <w:bookmarkStart w:id="15" w:name="_Toc32838987"/>
       <w:r>
         <w:rPr>
           <w:lang w:val="en-US"/>
         </w:rPr>
         <w:t>Steps to be followed before any MW</w:t>
       </w:r>
+      <w:bookmarkEnd w:id="15"/>
+      <w:r>
+        <w:rPr>
+          <w:lang w:val="en-US"/>
+        </w:rPr>
+        <w:t xml:space="preserve"> </w:t>
+      </w:r>
+    </w:p>
+    <w:p>
+      <w:pPr>
+        <w:pStyle w:val="Heading4"/>
+      </w:pPr>
+      <w:bookmarkStart w:id="16" w:name="_Toc32838988"/>
+      <w:r>
+        <w:t xml:space="preserve">Open </w:t>
+      </w:r>
+      <w:r>
+        <w:t>TAC</w:t>
+      </w:r>
+      <w:r>
+        <w:t xml:space="preserve"> Case</w:t>
+      </w:r>
       <w:bookmarkEnd w:id="16"/>
-      <w:r>
-        <w:rPr>
-          <w:lang w:val="en-US"/>
-        </w:rPr>
-        <w:t xml:space="preserve"> </w:t>
-      </w:r>
-    </w:p>
-    <w:p>
-      <w:pPr>
-        <w:pStyle w:val="Heading4"/>
-      </w:pPr>
-      <w:bookmarkStart w:id="17" w:name="_Toc32838988"/>
-      <w:r>
-        <w:t xml:space="preserve">Open </w:t>
-      </w:r>
-      <w:r>
-        <w:t>TAC</w:t>
-      </w:r>
-      <w:r>
-        <w:t xml:space="preserve"> Case</w:t>
-      </w:r>
-      <w:bookmarkEnd w:id="17"/>
       <w:r>
         <w:t xml:space="preserve"> </w:t>
       </w:r>
@@ -4360,7 +4358,7 @@
       <w:pPr>
         <w:pStyle w:val="Heading4"/>
       </w:pPr>
-      <w:bookmarkStart w:id="18" w:name="_Toc32838989"/>
+      <w:bookmarkStart w:id="17" w:name="_Toc32838989"/>
       <w:r>
         <w:t xml:space="preserve">Check </w:t>
       </w:r>
@@ -4370,62 +4368,62 @@
       <w:r>
         <w:t xml:space="preserve"> Inventory</w:t>
       </w:r>
+      <w:bookmarkEnd w:id="17"/>
+      <w:r>
+        <w:t xml:space="preserve"> </w:t>
+      </w:r>
+    </w:p>
+    <w:p>
+      <w:r>
+        <w:t>Ana Costa – (anacost) (Asset Manager that is responsible for provisioning the spare hardware in the depots)</w:t>
+      </w:r>
+      <w:r>
+        <w:t xml:space="preserve"> should be emailed on a weekly basis seeking devices to be held on standby in case things go wrong. </w:t>
+      </w:r>
+    </w:p>
+    <w:p>
+      <w:pPr>
+        <w:pStyle w:val="Heading4"/>
+      </w:pPr>
+      <w:bookmarkStart w:id="18" w:name="_Toc32838990"/>
+      <w:r>
+        <w:t xml:space="preserve">Update CSPC &amp; </w:t>
+      </w:r>
+      <w:r>
+        <w:t>NCCM</w:t>
+      </w:r>
+      <w:r>
+        <w:t xml:space="preserve"> Support Teams</w:t>
+      </w:r>
       <w:bookmarkEnd w:id="18"/>
-      <w:r>
-        <w:t xml:space="preserve"> </w:t>
-      </w:r>
-    </w:p>
-    <w:p>
-      <w:r>
-        <w:t>Ana Costa – (anacost) (Asset Manager that is responsible for provisioning the spare hardware in the depots)</w:t>
-      </w:r>
-      <w:r>
-        <w:t xml:space="preserve"> should be emailed on a weekly basis seeking devices to be held on standby in case things go wrong. </w:t>
-      </w:r>
-    </w:p>
+    </w:p>
+    <w:p>
+      <w:r>
+        <w:t>Make sure to update CSPC &amp; NCCM support teams of MW schedule</w:t>
+      </w:r>
+      <w:r>
+        <w:t xml:space="preserve">. </w:t>
+      </w:r>
+    </w:p>
+    <w:p/>
     <w:p>
       <w:pPr>
         <w:pStyle w:val="Heading4"/>
       </w:pPr>
-      <w:bookmarkStart w:id="19" w:name="_Toc32838990"/>
-      <w:r>
-        <w:t xml:space="preserve">Update CSPC &amp; </w:t>
-      </w:r>
-      <w:r>
-        <w:t>NCCM</w:t>
-      </w:r>
-      <w:r>
-        <w:t xml:space="preserve"> Support Teams</w:t>
+      <w:bookmarkStart w:id="19" w:name="_Toc32838991"/>
+      <w:r>
+        <w:t>Validate a</w:t>
+      </w:r>
+      <w:r>
+        <w:t xml:space="preserve">ccess to </w:t>
+      </w:r>
+      <w:r>
+        <w:t>VPN</w:t>
+      </w:r>
+      <w:r>
+        <w:t xml:space="preserve"> &amp; Devices</w:t>
       </w:r>
       <w:bookmarkEnd w:id="19"/>
-    </w:p>
-    <w:p>
-      <w:r>
-        <w:t>Make sure to update CSPC &amp; NCCM support teams of MW schedule</w:t>
-      </w:r>
-      <w:r>
-        <w:t xml:space="preserve">. </w:t>
-      </w:r>
-    </w:p>
-    <w:p/>
-    <w:p>
-      <w:pPr>
-        <w:pStyle w:val="Heading4"/>
-      </w:pPr>
-      <w:bookmarkStart w:id="20" w:name="_Toc32838991"/>
-      <w:r>
-        <w:t>Validate a</w:t>
-      </w:r>
-      <w:r>
-        <w:t xml:space="preserve">ccess to </w:t>
-      </w:r>
-      <w:r>
-        <w:t>VPN</w:t>
-      </w:r>
-      <w:r>
-        <w:t xml:space="preserve"> &amp; Devices</w:t>
-      </w:r>
-      <w:bookmarkEnd w:id="20"/>
     </w:p>
     <w:p>
       <w:r>
@@ -4457,8 +4455,8 @@
           <w:docGrid w:linePitch="360"/>
         </w:sectPr>
       </w:pPr>
-      <w:bookmarkStart w:id="21" w:name="_Toc528574341"/>
-      <w:bookmarkStart w:id="22" w:name="_Toc30840184"/>
+      <w:bookmarkStart w:id="20" w:name="_Toc528574341"/>
+      <w:bookmarkStart w:id="21" w:name="_Toc30840184"/>
     </w:p>
     <w:p>
       <w:pPr>
@@ -4469,9 +4467,9 @@
           <w:lang w:val="en-US"/>
         </w:rPr>
       </w:pPr>
-      <w:bookmarkStart w:id="23" w:name="_Toc32838992"/>
+      <w:bookmarkStart w:id="22" w:name="_Toc32838992"/>
+      <w:bookmarkEnd w:id="20"/>
       <w:bookmarkEnd w:id="21"/>
-      <w:bookmarkEnd w:id="22"/>
       <w:r>
         <w:rPr>
           <w:lang w:val="en-US"/>
@@ -4479,26 +4477,26 @@
         <w:lastRenderedPageBreak/>
         <w:t>Post Upgrade</w:t>
       </w:r>
+      <w:bookmarkEnd w:id="22"/>
+      <w:r>
+        <w:rPr>
+          <w:lang w:val="en-US"/>
+        </w:rPr>
+        <w:t xml:space="preserve"> </w:t>
+      </w:r>
+    </w:p>
+    <w:p>
+      <w:pPr>
+        <w:pStyle w:val="Heading2"/>
+      </w:pPr>
+      <w:bookmarkStart w:id="23" w:name="_Toc32838993"/>
+      <w:r>
+        <w:t xml:space="preserve">Steps to be followed after upgrade is </w:t>
+      </w:r>
+      <w:r>
+        <w:t>completed</w:t>
+      </w:r>
       <w:bookmarkEnd w:id="23"/>
-      <w:r>
-        <w:rPr>
-          <w:lang w:val="en-US"/>
-        </w:rPr>
-        <w:t xml:space="preserve"> </w:t>
-      </w:r>
-    </w:p>
-    <w:p>
-      <w:pPr>
-        <w:pStyle w:val="Heading2"/>
-      </w:pPr>
-      <w:bookmarkStart w:id="24" w:name="_Toc32838993"/>
-      <w:r>
-        <w:t xml:space="preserve">Steps to be followed after upgrade is </w:t>
-      </w:r>
-      <w:r>
-        <w:t>completed</w:t>
-      </w:r>
-      <w:bookmarkEnd w:id="24"/>
       <w:r>
         <w:t xml:space="preserve"> </w:t>
       </w:r>
@@ -4516,33 +4514,33 @@
         </w:tabs>
         <w:ind w:left="540"/>
       </w:pPr>
-      <w:bookmarkStart w:id="25" w:name="_Toc32838994"/>
-      <w:r>
-        <w:t>SMU &amp; Package Validation</w:t>
-      </w:r>
-      <w:bookmarkEnd w:id="25"/>
+      <w:bookmarkStart w:id="24" w:name="_Toc32838994"/>
+      <w:r>
+        <w:t>SMU &amp; Package Validatio</w:t>
+      </w:r>
+      <w:bookmarkEnd w:id="24"/>
+      <w:r>
+        <w:t>ns</w:t>
+      </w:r>
+    </w:p>
+    <w:p>
+      <w:r>
+        <w:t xml:space="preserve">Check and make sure below SMU's &amp; packages are available before &amp; are activated post upgrade by issuing </w:t>
+      </w:r>
+      <w:r>
+        <w:t>“</w:t>
+      </w:r>
+      <w:r>
+        <w:t>admin show install summary</w:t>
+      </w:r>
+      <w:r>
+        <w:t>”</w:t>
+      </w:r>
       <w:r>
         <w:t xml:space="preserve"> </w:t>
       </w:r>
     </w:p>
     <w:p>
-      <w:r>
-        <w:t xml:space="preserve">Check and make sure below SMU's &amp; packages are available before &amp; are activated post upgrade by issuing </w:t>
-      </w:r>
-      <w:r>
-        <w:t>“</w:t>
-      </w:r>
-      <w:r>
-        <w:t>admin show install summary</w:t>
-      </w:r>
-      <w:r>
-        <w:t>”</w:t>
-      </w:r>
-      <w:r>
-        <w:t xml:space="preserve"> </w:t>
-      </w:r>
-    </w:p>
-    <w:p>
       <w:pPr>
         <w:ind w:left="540"/>
         <w:rPr>
@@ -5153,7 +5151,7 @@
           <w:bCs/>
         </w:rPr>
       </w:pPr>
-      <w:bookmarkStart w:id="26" w:name="_Toc32838995"/>
+      <w:bookmarkStart w:id="25" w:name="_Toc32838995"/>
       <w:r>
         <w:rPr>
           <w:bCs/>
@@ -5161,7 +5159,7 @@
         <w:lastRenderedPageBreak/>
         <w:t>Check Logs</w:t>
       </w:r>
-      <w:bookmarkEnd w:id="26"/>
+      <w:bookmarkEnd w:id="25"/>
       <w:r>
         <w:rPr>
           <w:bCs/>
@@ -5355,7 +5353,7 @@
           <w:lang w:val="en-GB" w:eastAsia="en-GB"/>
         </w:rPr>
       </w:pPr>
-      <w:bookmarkStart w:id="27" w:name="_Toc32838996"/>
+      <w:bookmarkStart w:id="26" w:name="_Toc32838996"/>
       <w:r>
         <w:rPr>
           <w:lang w:val="en-GB" w:eastAsia="en-GB"/>
@@ -5368,7 +5366,7 @@
         </w:rPr>
         <w:t>in its entirety</w:t>
       </w:r>
-      <w:bookmarkEnd w:id="27"/>
+      <w:bookmarkEnd w:id="26"/>
     </w:p>
     <w:p>
       <w:pPr>
@@ -5782,7 +5780,7 @@
           <w:lang w:val="en-GB"/>
         </w:rPr>
       </w:pPr>
-      <w:commentRangeStart w:id="28"/>
+      <w:commentRangeStart w:id="27"/>
       <w:r>
         <w:rPr>
           <w:rFonts w:ascii="Calibri" w:hAnsi="Calibri" w:cs="Calibri"/>
@@ -5819,7 +5817,7 @@
         </w:rPr>
         <w:t>. Check if power-supplies need fpd upgrades</w:t>
       </w:r>
-      <w:commentRangeEnd w:id="28"/>
+      <w:commentRangeEnd w:id="27"/>
       <w:r>
         <w:rPr>
           <w:rStyle w:val="CommentReference"/>
@@ -5827,7 +5825,7 @@
           <w:szCs w:val="20"/>
           <w:lang w:val="en-US" w:eastAsia="en-US"/>
         </w:rPr>
-        <w:commentReference w:id="28"/>
+        <w:commentReference w:id="27"/>
       </w:r>
     </w:p>
     <w:p>
@@ -10816,7 +10814,7 @@
           <w:lang w:eastAsia="en-GB"/>
         </w:rPr>
       </w:pPr>
-      <w:bookmarkStart w:id="29" w:name="_Toc32838997"/>
+      <w:bookmarkStart w:id="28" w:name="_Toc32838997"/>
       <w:r>
         <w:rPr>
           <w:lang w:eastAsia="en-GB"/>
@@ -10824,36 +10822,36 @@
         <w:lastRenderedPageBreak/>
         <w:t>Troubleshooting Guide</w:t>
       </w:r>
+      <w:bookmarkEnd w:id="28"/>
+      <w:r>
+        <w:rPr>
+          <w:lang w:eastAsia="en-GB"/>
+        </w:rPr>
+        <w:t xml:space="preserve"> </w:t>
+      </w:r>
+    </w:p>
+    <w:p>
+      <w:pPr>
+        <w:pStyle w:val="Heading2"/>
+        <w:rPr>
+          <w:rFonts w:ascii="Calibri" w:hAnsi="Calibri" w:cs="Calibri"/>
+          <w:color w:val="000000"/>
+          <w:sz w:val="22"/>
+          <w:szCs w:val="22"/>
+          <w:lang w:eastAsia="en-GB"/>
+        </w:rPr>
+      </w:pPr>
+      <w:bookmarkStart w:id="29" w:name="_Toc32838998"/>
+      <w:r>
+        <w:t xml:space="preserve">Interface with </w:t>
+      </w:r>
+      <w:r>
+        <w:t xml:space="preserve">some </w:t>
+      </w:r>
+      <w:r>
+        <w:t>packets before upgrade and zero packets after upgrade.</w:t>
+      </w:r>
       <w:bookmarkEnd w:id="29"/>
-      <w:r>
-        <w:rPr>
-          <w:lang w:eastAsia="en-GB"/>
-        </w:rPr>
-        <w:t xml:space="preserve"> </w:t>
-      </w:r>
-    </w:p>
-    <w:p>
-      <w:pPr>
-        <w:pStyle w:val="Heading2"/>
-        <w:rPr>
-          <w:rFonts w:ascii="Calibri" w:hAnsi="Calibri" w:cs="Calibri"/>
-          <w:color w:val="000000"/>
-          <w:sz w:val="22"/>
-          <w:szCs w:val="22"/>
-          <w:lang w:eastAsia="en-GB"/>
-        </w:rPr>
-      </w:pPr>
-      <w:bookmarkStart w:id="30" w:name="_Toc32838998"/>
-      <w:r>
-        <w:t xml:space="preserve">Interface with </w:t>
-      </w:r>
-      <w:r>
-        <w:t xml:space="preserve">some </w:t>
-      </w:r>
-      <w:r>
-        <w:t>packets before upgrade and zero packets after upgrade.</w:t>
-      </w:r>
-      <w:bookmarkEnd w:id="30"/>
     </w:p>
     <w:p>
       <w:pPr>
@@ -11009,14 +11007,14 @@
           <w:lang w:val="en-GB" w:eastAsia="en-GB"/>
         </w:rPr>
       </w:pPr>
-      <w:bookmarkStart w:id="31" w:name="_Toc32838999"/>
+      <w:bookmarkStart w:id="30" w:name="_Toc32838999"/>
       <w:r>
         <w:rPr>
           <w:lang w:val="en-GB" w:eastAsia="en-GB"/>
         </w:rPr>
         <w:t>Check Interface</w:t>
       </w:r>
-      <w:bookmarkEnd w:id="31"/>
+      <w:bookmarkEnd w:id="30"/>
       <w:r>
         <w:rPr>
           <w:lang w:val="en-GB" w:eastAsia="en-GB"/>
@@ -11061,21 +11059,21 @@
         </w:rPr>
         <w:t xml:space="preserve"> it’s a good sign. We should be OK. As seen below we have thousands of packets received on input and </w:t>
       </w:r>
-      <w:commentRangeStart w:id="32"/>
+      <w:commentRangeStart w:id="31"/>
       <w:r>
         <w:rPr>
           <w:lang w:val="en-GB" w:eastAsia="en-GB"/>
         </w:rPr>
         <w:t>output</w:t>
       </w:r>
-      <w:commentRangeEnd w:id="32"/>
+      <w:commentRangeEnd w:id="31"/>
       <w:r>
         <w:rPr>
           <w:rStyle w:val="CommentReference"/>
           <w:rFonts w:ascii="Times New Roman" w:hAnsi="Times New Roman"/>
           <w:color w:val="0000FF"/>
         </w:rPr>
-        <w:commentReference w:id="32"/>
+        <w:commentReference w:id="31"/>
       </w:r>
       <w:r>
         <w:rPr>
@@ -11736,7 +11734,7 @@
           <w:lang w:val="en-GB" w:eastAsia="en-GB"/>
         </w:rPr>
       </w:pPr>
-      <w:bookmarkStart w:id="33" w:name="_Toc32839000"/>
+      <w:bookmarkStart w:id="32" w:name="_Toc32839000"/>
       <w:r>
         <w:rPr>
           <w:lang w:val="en-GB" w:eastAsia="en-GB"/>
@@ -11744,7 +11742,7 @@
         <w:lastRenderedPageBreak/>
         <w:t>Check Configuration</w:t>
       </w:r>
-      <w:bookmarkEnd w:id="33"/>
+      <w:bookmarkEnd w:id="32"/>
       <w:r>
         <w:rPr>
           <w:lang w:val="en-GB" w:eastAsia="en-GB"/>
@@ -12692,9 +12690,9 @@
           <w:rFonts w:ascii="Helvetica" w:hAnsi="Helvetica"/>
         </w:rPr>
       </w:pPr>
-      <w:bookmarkStart w:id="34" w:name="_Toc32839001"/>
+      <w:bookmarkStart w:id="33" w:name="_Toc32839001"/>
+      <w:commentRangeStart w:id="34"/>
       <w:commentRangeStart w:id="35"/>
-      <w:commentRangeStart w:id="36"/>
       <w:r>
         <w:t xml:space="preserve">Use the </w:t>
       </w:r>
@@ -12704,7 +12702,7 @@
       <w:r>
         <w:t xml:space="preserve"> commands to make sure there are no QOS issues</w:t>
       </w:r>
-      <w:bookmarkEnd w:id="34"/>
+      <w:bookmarkEnd w:id="33"/>
       <w:r>
         <w:t xml:space="preserve"> </w:t>
       </w:r>
@@ -12792,15 +12790,15 @@
         </w:rPr>
         <w:t xml:space="preserve"> output</w:t>
       </w:r>
-      <w:commentRangeEnd w:id="35"/>
+      <w:commentRangeEnd w:id="34"/>
       <w:r>
         <w:rPr>
           <w:rStyle w:val="CommentReference"/>
           <w:color w:val="0000FF"/>
         </w:rPr>
-        <w:commentReference w:id="35"/>
-      </w:r>
-      <w:commentRangeEnd w:id="36"/>
+        <w:commentReference w:id="34"/>
+      </w:r>
+      <w:commentRangeEnd w:id="35"/>
       <w:r>
         <w:rPr>
           <w:rStyle w:val="CommentReference"/>
@@ -12808,7 +12806,7 @@
           <w:szCs w:val="20"/>
           <w:lang w:val="en-US" w:eastAsia="en-US"/>
         </w:rPr>
-        <w:commentReference w:id="36"/>
+        <w:commentReference w:id="35"/>
       </w:r>
     </w:p>
     <w:p>
@@ -12825,14 +12823,14 @@
           <w:lang w:val="en-GB"/>
         </w:rPr>
       </w:pPr>
-      <w:bookmarkStart w:id="37" w:name="_Toc32839002"/>
+      <w:bookmarkStart w:id="36" w:name="_Toc32839002"/>
       <w:r>
         <w:rPr>
           <w:lang w:val="en-GB"/>
         </w:rPr>
         <w:t>Possible actions to take:</w:t>
       </w:r>
-      <w:bookmarkEnd w:id="37"/>
+      <w:bookmarkEnd w:id="36"/>
     </w:p>
     <w:p>
       <w:pPr>
@@ -12949,11 +12947,11 @@
       <w:pPr>
         <w:pStyle w:val="Heading2"/>
       </w:pPr>
-      <w:bookmarkStart w:id="38" w:name="_Toc32839003"/>
+      <w:bookmarkStart w:id="37" w:name="_Toc32839003"/>
       <w:r>
         <w:t>Bundle sub-Interface with no packet drops before the upgrade and packet drops after the upgrade.</w:t>
       </w:r>
-      <w:bookmarkEnd w:id="38"/>
+      <w:bookmarkEnd w:id="37"/>
     </w:p>
     <w:p>
       <w:pPr>
@@ -12966,14 +12964,14 @@
           <w:lang w:eastAsia="en-GB"/>
         </w:rPr>
       </w:pPr>
-      <w:bookmarkStart w:id="39" w:name="_Toc32839004"/>
+      <w:bookmarkStart w:id="38" w:name="_Toc32839004"/>
       <w:r>
         <w:rPr>
           <w:lang w:eastAsia="en-GB"/>
         </w:rPr>
         <w:t>Check if bundle sub-interface has a QoS policy with a policer configured.</w:t>
       </w:r>
-      <w:bookmarkEnd w:id="39"/>
+      <w:bookmarkEnd w:id="38"/>
     </w:p>
     <w:p>
       <w:pPr>
@@ -14350,14 +14348,14 @@
           <w:lang w:val="en-GB" w:eastAsia="en-GB"/>
         </w:rPr>
       </w:pPr>
-      <w:bookmarkStart w:id="40" w:name="_Toc32839005"/>
+      <w:bookmarkStart w:id="39" w:name="_Toc32839005"/>
       <w:r>
         <w:rPr>
           <w:lang w:val="en-GB" w:eastAsia="en-GB"/>
         </w:rPr>
         <w:t>Remove QoS from bundle sub-interface.</w:t>
       </w:r>
-      <w:bookmarkEnd w:id="40"/>
+      <w:bookmarkEnd w:id="39"/>
     </w:p>
     <w:p>
       <w:pPr>
@@ -14475,7 +14473,7 @@
           <w:lang w:val="en-GB"/>
         </w:rPr>
       </w:pPr>
-      <w:bookmarkStart w:id="41" w:name="_Toc32839006"/>
+      <w:bookmarkStart w:id="40" w:name="_Toc32839006"/>
       <w:r>
         <w:rPr>
           <w:shd w:val="clear" w:color="auto" w:fill="FFFFFF"/>
@@ -14483,7 +14481,7 @@
         </w:rPr>
         <w:t>Leave a note for the operations team in the report.</w:t>
       </w:r>
-      <w:bookmarkEnd w:id="41"/>
+      <w:bookmarkEnd w:id="40"/>
     </w:p>
     <w:p>
       <w:pPr>
@@ -17281,7 +17279,7 @@
           <w:lang w:val="en-GB"/>
         </w:rPr>
       </w:pPr>
-      <w:commentRangeStart w:id="42"/>
+      <w:commentRangeStart w:id="41"/>
       <w:r>
         <w:rPr>
           <w:rFonts w:ascii="Calibri" w:hAnsi="Calibri" w:cs="Calibri"/>
@@ -17293,7 +17291,7 @@
         </w:rPr>
         <w:t>Missing</w:t>
       </w:r>
-      <w:commentRangeEnd w:id="42"/>
+      <w:commentRangeEnd w:id="41"/>
       <w:r>
         <w:rPr>
           <w:rStyle w:val="CommentReference"/>
@@ -17301,7 +17299,7 @@
           <w:szCs w:val="20"/>
           <w:lang w:val="en-US" w:eastAsia="en-US"/>
         </w:rPr>
-        <w:commentReference w:id="42"/>
+        <w:commentReference w:id="41"/>
       </w:r>
     </w:p>
     <w:p>
@@ -17889,7 +17887,7 @@
           <w:lang w:eastAsia="en-GB"/>
         </w:rPr>
       </w:pPr>
-      <w:bookmarkStart w:id="43" w:name="_Toc32839007"/>
+      <w:bookmarkStart w:id="42" w:name="_Toc32839007"/>
       <w:r>
         <w:rPr>
           <w:lang w:eastAsia="en-GB"/>
@@ -17902,7 +17900,7 @@
         </w:rPr>
         <w:t xml:space="preserve"> related issues</w:t>
       </w:r>
-      <w:bookmarkEnd w:id="43"/>
+      <w:bookmarkEnd w:id="42"/>
       <w:r>
         <w:rPr>
           <w:lang w:eastAsia="en-GB"/>
@@ -17920,8 +17918,8 @@
           <w:lang w:val="en-US"/>
         </w:rPr>
       </w:pPr>
+      <w:commentRangeStart w:id="43"/>
       <w:commentRangeStart w:id="44"/>
-      <w:commentRangeStart w:id="45"/>
       <w:r>
         <w:rPr>
           <w:rFonts w:ascii="Calibri" w:hAnsi="Calibri" w:cs="Calibri"/>
@@ -18020,7 +18018,7 @@
         </w:rPr>
         <w:t>mlacp switchback bundle-Ether 100</w:t>
       </w:r>
-      <w:commentRangeEnd w:id="44"/>
+      <w:commentRangeEnd w:id="43"/>
       <w:r>
         <w:rPr>
           <w:rStyle w:val="CommentReference"/>
@@ -18028,9 +18026,9 @@
           <w:szCs w:val="20"/>
           <w:lang w:val="en-US" w:eastAsia="en-US"/>
         </w:rPr>
-        <w:commentReference w:id="44"/>
-      </w:r>
-      <w:commentRangeEnd w:id="45"/>
+        <w:commentReference w:id="43"/>
+      </w:r>
+      <w:commentRangeEnd w:id="44"/>
       <w:r>
         <w:rPr>
           <w:rStyle w:val="CommentReference"/>
@@ -18038,7 +18036,7 @@
           <w:szCs w:val="20"/>
           <w:lang w:val="en-US" w:eastAsia="en-US"/>
         </w:rPr>
-        <w:commentReference w:id="45"/>
+        <w:commentReference w:id="44"/>
       </w:r>
     </w:p>
     <w:p>
@@ -20276,17 +20274,17 @@
       <w:pPr>
         <w:pStyle w:val="Heading2"/>
       </w:pPr>
-      <w:bookmarkStart w:id="46" w:name="_Toc32839008"/>
+      <w:bookmarkStart w:id="45" w:name="_Toc32839008"/>
       <w:r>
         <w:lastRenderedPageBreak/>
         <w:t xml:space="preserve">Port down after the </w:t>
       </w:r>
+      <w:commentRangeStart w:id="46"/>
       <w:commentRangeStart w:id="47"/>
-      <w:commentRangeStart w:id="48"/>
       <w:r>
         <w:t>upgrade</w:t>
       </w:r>
-      <w:commentRangeEnd w:id="47"/>
+      <w:commentRangeEnd w:id="46"/>
       <w:r>
         <w:rPr>
           <w:rStyle w:val="CommentReference"/>
@@ -20295,9 +20293,9 @@
           <w:color w:val="0000FF"/>
           <w:lang w:val="en-US"/>
         </w:rPr>
-        <w:commentReference w:id="47"/>
-      </w:r>
-      <w:commentRangeEnd w:id="48"/>
+        <w:commentReference w:id="46"/>
+      </w:r>
+      <w:commentRangeEnd w:id="47"/>
       <w:r>
         <w:rPr>
           <w:rStyle w:val="CommentReference"/>
@@ -20306,9 +20304,9 @@
           <w:color w:val="0000FF"/>
           <w:lang w:val="en-US"/>
         </w:rPr>
-        <w:commentReference w:id="48"/>
-      </w:r>
-      <w:bookmarkEnd w:id="46"/>
+        <w:commentReference w:id="47"/>
+      </w:r>
+      <w:bookmarkEnd w:id="45"/>
     </w:p>
     <w:p>
       <w:pPr>
@@ -22775,15 +22773,15 @@
       <w:pPr>
         <w:pStyle w:val="Heading2"/>
       </w:pPr>
-      <w:bookmarkStart w:id="49" w:name="_Toc32839009"/>
+      <w:bookmarkStart w:id="48" w:name="_Toc32839009"/>
       <w:r>
         <w:t xml:space="preserve">BGP neighborship </w:t>
       </w:r>
-      <w:commentRangeStart w:id="50"/>
+      <w:commentRangeStart w:id="49"/>
       <w:r>
         <w:t>down</w:t>
       </w:r>
-      <w:commentRangeEnd w:id="50"/>
+      <w:commentRangeEnd w:id="49"/>
       <w:r>
         <w:rPr>
           <w:rStyle w:val="CommentReference"/>
@@ -22792,9 +22790,9 @@
           <w:color w:val="0000FF"/>
           <w:lang w:val="en-US"/>
         </w:rPr>
-        <w:commentReference w:id="50"/>
-      </w:r>
-      <w:bookmarkEnd w:id="49"/>
+        <w:commentReference w:id="49"/>
+      </w:r>
+      <w:bookmarkEnd w:id="48"/>
     </w:p>
     <w:p>
       <w:pPr>
@@ -22858,12 +22856,12 @@
         <w:pStyle w:val="Heading1"/>
         <w:ind w:left="0"/>
       </w:pPr>
-      <w:bookmarkStart w:id="51" w:name="_Toc32839010"/>
+      <w:bookmarkStart w:id="50" w:name="_Toc32839010"/>
       <w:r>
         <w:lastRenderedPageBreak/>
         <w:t>Cacti Guide</w:t>
       </w:r>
-      <w:bookmarkEnd w:id="51"/>
+      <w:bookmarkEnd w:id="50"/>
       <w:r>
         <w:t xml:space="preserve"> </w:t>
       </w:r>
@@ -23309,8 +23307,8 @@
         </w:rPr>
         <w:t> </w:t>
       </w:r>
+      <w:commentRangeStart w:id="51"/>
       <w:commentRangeStart w:id="52"/>
-      <w:commentRangeStart w:id="53"/>
       <w:r>
         <w:rPr>
           <w:rFonts w:ascii="Calibri" w:hAnsi="Calibri" w:cs="Calibri"/>
@@ -23357,7 +23355,7 @@
         </w:rPr>
         <w:t xml:space="preserve">. </w:t>
       </w:r>
-      <w:commentRangeEnd w:id="52"/>
+      <w:commentRangeEnd w:id="51"/>
       <w:r>
         <w:rPr>
           <w:rStyle w:val="CommentReference"/>
@@ -23365,9 +23363,9 @@
           <w:szCs w:val="20"/>
           <w:lang w:val="en-US" w:eastAsia="en-US"/>
         </w:rPr>
-        <w:commentReference w:id="52"/>
-      </w:r>
-      <w:commentRangeEnd w:id="53"/>
+        <w:commentReference w:id="51"/>
+      </w:r>
+      <w:commentRangeEnd w:id="52"/>
       <w:r>
         <w:rPr>
           <w:rStyle w:val="CommentReference"/>
@@ -23375,7 +23373,7 @@
           <w:szCs w:val="20"/>
           <w:lang w:val="en-US" w:eastAsia="en-US"/>
         </w:rPr>
-        <w:commentReference w:id="53"/>
+        <w:commentReference w:id="52"/>
       </w:r>
       <w:r>
         <w:rPr>
@@ -23765,7 +23763,7 @@
         <w:pStyle w:val="Heading1"/>
         <w:ind w:left="0"/>
       </w:pPr>
-      <w:bookmarkStart w:id="54" w:name="_Toc32839011"/>
+      <w:bookmarkStart w:id="53" w:name="_Toc32839011"/>
       <w:r>
         <w:lastRenderedPageBreak/>
         <w:t xml:space="preserve">Rollback Procedure from IOS-XR </w:t>
@@ -23806,7 +23804,7 @@
       <w:r>
         <w:t>3</w:t>
       </w:r>
-      <w:bookmarkEnd w:id="54"/>
+      <w:bookmarkEnd w:id="53"/>
     </w:p>
     <w:p>
       <w:pPr>
@@ -32869,20 +32867,20 @@
         </w:rPr>
         <w:t>.</w:t>
       </w:r>
-      <w:commentRangeStart w:id="55"/>
+      <w:commentRangeStart w:id="54"/>
       <w:r>
         <w:rPr>
           <w:b/>
         </w:rPr>
         <w:t>2</w:t>
       </w:r>
-      <w:commentRangeEnd w:id="55"/>
+      <w:commentRangeEnd w:id="54"/>
       <w:r>
         <w:rPr>
           <w:rStyle w:val="CommentReference"/>
           <w:color w:val="0000FF"/>
         </w:rPr>
-        <w:commentReference w:id="55"/>
+        <w:commentReference w:id="54"/>
       </w:r>
       <w:r>
         <w:t>”.</w:t>
@@ -32906,7 +32904,7 @@
         <w:pStyle w:val="Heading1"/>
         <w:spacing w:line="240" w:lineRule="auto"/>
       </w:pPr>
-      <w:bookmarkStart w:id="56" w:name="_Toc32839012"/>
+      <w:bookmarkStart w:id="55" w:name="_Toc32839012"/>
       <w:r>
         <w:lastRenderedPageBreak/>
         <w:t xml:space="preserve">About This </w:t>
@@ -32914,7 +32912,7 @@
       <w:r>
         <w:t>Document</w:t>
       </w:r>
-      <w:bookmarkEnd w:id="56"/>
+      <w:bookmarkEnd w:id="55"/>
     </w:p>
     <w:p>
       <w:pPr>
@@ -32974,14 +32972,14 @@
           <w:lang w:val="en-US"/>
         </w:rPr>
       </w:pPr>
-      <w:bookmarkStart w:id="57" w:name="_Toc32839013"/>
+      <w:bookmarkStart w:id="56" w:name="_Toc32839013"/>
       <w:r>
         <w:rPr>
           <w:lang w:val="en-US"/>
         </w:rPr>
         <w:t>History</w:t>
       </w:r>
-      <w:bookmarkEnd w:id="57"/>
+      <w:bookmarkEnd w:id="56"/>
     </w:p>
     <w:p>
       <w:pPr>
@@ -33426,14 +33424,14 @@
           <w:lang w:val="en-US"/>
         </w:rPr>
       </w:pPr>
-      <w:bookmarkStart w:id="58" w:name="_Toc32839014"/>
+      <w:bookmarkStart w:id="57" w:name="_Toc32839014"/>
       <w:r>
         <w:rPr>
           <w:lang w:val="en-US"/>
         </w:rPr>
         <w:t>Review</w:t>
       </w:r>
-      <w:bookmarkEnd w:id="58"/>
+      <w:bookmarkEnd w:id="57"/>
     </w:p>
     <w:p>
       <w:pPr>
@@ -33675,11 +33673,11 @@
           <w:lang w:val="en-US"/>
         </w:rPr>
       </w:pPr>
-      <w:bookmarkStart w:id="59" w:name="_Toc528385066"/>
-      <w:bookmarkStart w:id="60" w:name="_Toc42320330"/>
-      <w:bookmarkStart w:id="61" w:name="_Toc73247674"/>
-      <w:bookmarkStart w:id="62" w:name="_Toc77393791"/>
-      <w:bookmarkStart w:id="63" w:name="_Toc32839015"/>
+      <w:bookmarkStart w:id="58" w:name="_Toc528385066"/>
+      <w:bookmarkStart w:id="59" w:name="_Toc42320330"/>
+      <w:bookmarkStart w:id="60" w:name="_Toc73247674"/>
+      <w:bookmarkStart w:id="61" w:name="_Toc77393791"/>
+      <w:bookmarkStart w:id="62" w:name="_Toc32839015"/>
       <w:r>
         <w:rPr>
           <w:lang w:val="en-US"/>
@@ -33687,11 +33685,11 @@
         <w:lastRenderedPageBreak/>
         <w:t>Document Acceptance</w:t>
       </w:r>
+      <w:bookmarkEnd w:id="58"/>
       <w:bookmarkEnd w:id="59"/>
       <w:bookmarkEnd w:id="60"/>
       <w:bookmarkEnd w:id="61"/>
       <w:bookmarkEnd w:id="62"/>
-      <w:bookmarkEnd w:id="63"/>
     </w:p>
     <w:p/>
     <w:tbl>
@@ -35000,7 +34998,7 @@
     <w:p/>
     <w:p/>
     <w:p/>
-    <w:bookmarkEnd w:id="7"/>
+    <w:bookmarkEnd w:id="6"/>
     <w:p/>
     <w:p/>
     <w:p/>
@@ -35020,8 +35018,8 @@
 </file>
 
 <file path=word/comments.xml><?xml version="1.0" encoding="utf-8"?>
-<w:comments xmlns:wpc="http://schemas.microsoft.com/office/word/2010/wordprocessingCanvas" xmlns:cx="http://schemas.microsoft.com/office/drawing/2014/chartex" xmlns:cx1="http://schemas.microsoft.com/office/drawing/2015/9/8/chartex" xmlns:cx2="http://schemas.microsoft.com/office/drawing/2015/10/21/chartex" xmlns:cx3="http://schemas.microsoft.com/office/drawing/2016/5/9/chartex" xmlns:cx4="http://schemas.microsoft.com/office/drawing/2016/5/10/chartex" xmlns:cx5="http://schemas.microsoft.com/office/drawing/2016/5/11/chartex" xmlns:cx6="http://schemas.microsoft.com/office/drawing/2016/5/12/chartex" xmlns:cx7="http://schemas.microsoft.com/office/drawing/2016/5/13/chartex" xmlns:cx8="http://schemas.microsoft.com/office/drawing/2016/5/14/chartex" xmlns:mc="http://schemas.openxmlformats.org/markup-compatibility/2006" xmlns:aink="http://schemas.microsoft.com/office/drawing/2016/ink" xmlns:am3d="http://schemas.microsoft.com/office/drawing/2017/model3d" xmlns:o="urn:schemas-microsoft-com:office:office" xmlns:r="http://schemas.openxmlformats.org/officeDocument/2006/relationships" xmlns:m="http://schemas.openxmlformats.org/officeDocument/2006/math" xmlns:v="urn:schemas-microsoft-com:vml" xmlns:wp14="http://schemas.microsoft.com/office/word/2010/wordprocessingDrawing" xmlns:wp="http://schemas.openxmlformats.org/drawingml/2006/wordprocessingDrawing" xmlns:w10="urn:schemas-microsoft-com:office:word" xmlns:w="http://schemas.openxmlformats.org/wordprocessingml/2006/main" xmlns:w14="http://schemas.microsoft.com/office/word/2010/wordml" xmlns:w15="http://schemas.microsoft.com/office/word/2012/wordml" xmlns:w16cid="http://schemas.microsoft.com/office/word/2016/wordml/cid" xmlns:w16se="http://schemas.microsoft.com/office/word/2015/wordml/symex" xmlns:wpg="http://schemas.microsoft.com/office/word/2010/wordprocessingGroup" xmlns:wpi="http://schemas.microsoft.com/office/word/2010/wordprocessingInk" xmlns:wne="http://schemas.microsoft.com/office/word/2006/wordml" xmlns:wps="http://schemas.microsoft.com/office/word/2010/wordprocessingShape" mc:Ignorable="w14 w15 w16se w16cid wp14">
-  <w:comment w:id="28" w:author="Afonso Aires (aaires)" w:date="2020-02-13T15:02:00Z" w:initials="AA(">
+<w:comments xmlns:wpc="http://schemas.microsoft.com/office/word/2010/wordprocessingCanvas" xmlns:cx="http://schemas.microsoft.com/office/drawing/2014/chartex" xmlns:cx1="http://schemas.microsoft.com/office/drawing/2015/9/8/chartex" xmlns:cx2="http://schemas.microsoft.com/office/drawing/2015/10/21/chartex" xmlns:cx3="http://schemas.microsoft.com/office/drawing/2016/5/9/chartex" xmlns:cx4="http://schemas.microsoft.com/office/drawing/2016/5/10/chartex" xmlns:cx5="http://schemas.microsoft.com/office/drawing/2016/5/11/chartex" xmlns:cx6="http://schemas.microsoft.com/office/drawing/2016/5/12/chartex" xmlns:cx7="http://schemas.microsoft.com/office/drawing/2016/5/13/chartex" xmlns:cx8="http://schemas.microsoft.com/office/drawing/2016/5/14/chartex" xmlns:mc="http://schemas.openxmlformats.org/markup-compatibility/2006" xmlns:aink="http://schemas.microsoft.com/office/drawing/2016/ink" xmlns:am3d="http://schemas.microsoft.com/office/drawing/2017/model3d" xmlns:o="urn:schemas-microsoft-com:office:office" xmlns:r="http://schemas.openxmlformats.org/officeDocument/2006/relationships" xmlns:m="http://schemas.openxmlformats.org/officeDocument/2006/math" xmlns:v="urn:schemas-microsoft-com:vml" xmlns:wp14="http://schemas.microsoft.com/office/word/2010/wordprocessingDrawing" xmlns:wp="http://schemas.openxmlformats.org/drawingml/2006/wordprocessingDrawing" xmlns:w10="urn:schemas-microsoft-com:office:word" xmlns:w="http://schemas.openxmlformats.org/wordprocessingml/2006/main" xmlns:w14="http://schemas.microsoft.com/office/word/2010/wordml" xmlns:w15="http://schemas.microsoft.com/office/word/2012/wordml" xmlns:w16cex="http://schemas.microsoft.com/office/word/2018/wordml/cex" xmlns:w16cid="http://schemas.microsoft.com/office/word/2016/wordml/cid" xmlns:w16="http://schemas.microsoft.com/office/word/2018/wordml" xmlns:w16se="http://schemas.microsoft.com/office/word/2015/wordml/symex" xmlns:wpg="http://schemas.microsoft.com/office/word/2010/wordprocessingGroup" xmlns:wpi="http://schemas.microsoft.com/office/word/2010/wordprocessingInk" xmlns:wne="http://schemas.microsoft.com/office/word/2006/wordml" xmlns:wps="http://schemas.microsoft.com/office/word/2010/wordprocessingShape" mc:Ignorable="w14 w15 w16se w16cid w16 w16cex wp14">
+  <w:comment w:id="27" w:author="Afonso Aires (aaires)" w:date="2020-02-13T15:02:00Z" w:initials="AA(">
     <w:p>
       <w:pPr>
         <w:pStyle w:val="CommentText"/>
@@ -35037,7 +35035,7 @@
       </w:r>
     </w:p>
   </w:comment>
-  <w:comment w:id="32" w:author="Afonso Aires (aaires)" w:date="2020-02-13T10:40:00Z" w:initials="AA(">
+  <w:comment w:id="31" w:author="Afonso Aires (aaires)" w:date="2020-02-13T10:40:00Z" w:initials="AA(">
     <w:p>
       <w:pPr>
         <w:pStyle w:val="CommentText"/>
@@ -35053,7 +35051,7 @@
       </w:r>
     </w:p>
   </w:comment>
-  <w:comment w:id="35" w:author="Afonso Aires (aaires)" w:date="2020-02-13T10:39:00Z" w:initials="AA(">
+  <w:comment w:id="34" w:author="Afonso Aires (aaires)" w:date="2020-02-13T10:39:00Z" w:initials="AA(">
     <w:p>
       <w:pPr>
         <w:pStyle w:val="CommentText"/>
@@ -35069,7 +35067,7 @@
       </w:r>
     </w:p>
   </w:comment>
-  <w:comment w:id="36" w:author="Chethan Krishna (chethkri)" w:date="2020-02-17T13:39:00Z" w:initials="CK(">
+  <w:comment w:id="35" w:author="Chethan Krishna (chethkri)" w:date="2020-02-17T13:39:00Z" w:initials="CK(">
     <w:p>
       <w:pPr>
         <w:pStyle w:val="CommentText"/>
@@ -35085,7 +35083,7 @@
       </w:r>
     </w:p>
   </w:comment>
-  <w:comment w:id="42" w:author="Afonso Aires (aaires)" w:date="2020-02-13T10:42:00Z" w:initials="AA(">
+  <w:comment w:id="41" w:author="Afonso Aires (aaires)" w:date="2020-02-13T10:42:00Z" w:initials="AA(">
     <w:p>
       <w:pPr>
         <w:pStyle w:val="CommentText"/>
@@ -35128,7 +35126,7 @@
       </w:pPr>
     </w:p>
   </w:comment>
-  <w:comment w:id="44" w:author="Afonso Aires (aaires)" w:date="2020-02-13T10:57:00Z" w:initials="AA(">
+  <w:comment w:id="43" w:author="Afonso Aires (aaires)" w:date="2020-02-13T10:57:00Z" w:initials="AA(">
     <w:p>
       <w:pPr>
         <w:pStyle w:val="CommentText"/>
@@ -35160,7 +35158,7 @@
       </w:r>
     </w:p>
   </w:comment>
-  <w:comment w:id="45" w:author="Chethan Krishna (chethkri)" w:date="2020-02-17T13:40:00Z" w:initials="CK(">
+  <w:comment w:id="44" w:author="Chethan Krishna (chethkri)" w:date="2020-02-17T13:40:00Z" w:initials="CK(">
     <w:p>
       <w:pPr>
         <w:pStyle w:val="CommentText"/>
@@ -35176,7 +35174,7 @@
       </w:r>
     </w:p>
   </w:comment>
-  <w:comment w:id="47" w:author="Afonso Aires (aaires)" w:date="2020-02-13T10:54:00Z" w:initials="AA(">
+  <w:comment w:id="46" w:author="Afonso Aires (aaires)" w:date="2020-02-13T10:54:00Z" w:initials="AA(">
     <w:p>
       <w:pPr>
         <w:pStyle w:val="CommentText"/>
@@ -35192,7 +35190,7 @@
       </w:r>
     </w:p>
   </w:comment>
-  <w:comment w:id="48" w:author="Chethan Krishna (chethkri)" w:date="2020-02-17T13:35:00Z" w:initials="CK(">
+  <w:comment w:id="47" w:author="Chethan Krishna (chethkri)" w:date="2020-02-17T13:35:00Z" w:initials="CK(">
     <w:p>
       <w:pPr>
         <w:pStyle w:val="CommentText"/>
@@ -35208,7 +35206,7 @@
       </w:r>
     </w:p>
   </w:comment>
-  <w:comment w:id="50" w:author="Afonso Aires (aaires)" w:date="2020-02-13T10:54:00Z" w:initials="AA(">
+  <w:comment w:id="49" w:author="Afonso Aires (aaires)" w:date="2020-02-13T10:54:00Z" w:initials="AA(">
     <w:p>
       <w:pPr>
         <w:pStyle w:val="CommentText"/>
@@ -35224,7 +35222,7 @@
       </w:r>
     </w:p>
   </w:comment>
-  <w:comment w:id="52" w:author="Afonso Aires (aaires)" w:date="2020-02-13T10:53:00Z" w:initials="AA(">
+  <w:comment w:id="51" w:author="Afonso Aires (aaires)" w:date="2020-02-13T10:53:00Z" w:initials="AA(">
     <w:p>
       <w:pPr>
         <w:pStyle w:val="CommentText"/>
@@ -35240,7 +35238,7 @@
       </w:r>
     </w:p>
   </w:comment>
-  <w:comment w:id="53" w:author="Chethan Krishna (chethkri)" w:date="2020-02-17T13:41:00Z" w:initials="CK(">
+  <w:comment w:id="52" w:author="Chethan Krishna (chethkri)" w:date="2020-02-17T13:41:00Z" w:initials="CK(">
     <w:p>
       <w:pPr>
         <w:pStyle w:val="CommentText"/>
@@ -35256,7 +35254,7 @@
       </w:r>
     </w:p>
   </w:comment>
-  <w:comment w:id="55" w:author="Afonso Aires (aaires)" w:date="2020-02-13T10:55:00Z" w:initials="AA(">
+  <w:comment w:id="54" w:author="Afonso Aires (aaires)" w:date="2020-02-13T10:55:00Z" w:initials="AA(">
     <w:p>
       <w:pPr>
         <w:pStyle w:val="CommentText"/>
@@ -35276,7 +35274,7 @@
 </file>
 
 <file path=word/commentsExtended.xml><?xml version="1.0" encoding="utf-8"?>
-<w15:commentsEx xmlns:wpc="http://schemas.microsoft.com/office/word/2010/wordprocessingCanvas" xmlns:cx="http://schemas.microsoft.com/office/drawing/2014/chartex" xmlns:cx1="http://schemas.microsoft.com/office/drawing/2015/9/8/chartex" xmlns:cx2="http://schemas.microsoft.com/office/drawing/2015/10/21/chartex" xmlns:cx3="http://schemas.microsoft.com/office/drawing/2016/5/9/chartex" xmlns:cx4="http://schemas.microsoft.com/office/drawing/2016/5/10/chartex" xmlns:cx5="http://schemas.microsoft.com/office/drawing/2016/5/11/chartex" xmlns:cx6="http://schemas.microsoft.com/office/drawing/2016/5/12/chartex" xmlns:cx7="http://schemas.microsoft.com/office/drawing/2016/5/13/chartex" xmlns:cx8="http://schemas.microsoft.com/office/drawing/2016/5/14/chartex" xmlns:mc="http://schemas.openxmlformats.org/markup-compatibility/2006" xmlns:aink="http://schemas.microsoft.com/office/drawing/2016/ink" xmlns:am3d="http://schemas.microsoft.com/office/drawing/2017/model3d" xmlns:o="urn:schemas-microsoft-com:office:office" xmlns:r="http://schemas.openxmlformats.org/officeDocument/2006/relationships" xmlns:m="http://schemas.openxmlformats.org/officeDocument/2006/math" xmlns:v="urn:schemas-microsoft-com:vml" xmlns:wp14="http://schemas.microsoft.com/office/word/2010/wordprocessingDrawing" xmlns:wp="http://schemas.openxmlformats.org/drawingml/2006/wordprocessingDrawing" xmlns:w10="urn:schemas-microsoft-com:office:word" xmlns:w="http://schemas.openxmlformats.org/wordprocessingml/2006/main" xmlns:w14="http://schemas.microsoft.com/office/word/2010/wordml" xmlns:w15="http://schemas.microsoft.com/office/word/2012/wordml" xmlns:w16cid="http://schemas.microsoft.com/office/word/2016/wordml/cid" xmlns:w16se="http://schemas.microsoft.com/office/word/2015/wordml/symex" xmlns:wpg="http://schemas.microsoft.com/office/word/2010/wordprocessingGroup" xmlns:wpi="http://schemas.microsoft.com/office/word/2010/wordprocessingInk" xmlns:wne="http://schemas.microsoft.com/office/word/2006/wordml" xmlns:wps="http://schemas.microsoft.com/office/word/2010/wordprocessingShape" mc:Ignorable="w14 w15 w16se w16cid wp14">
+<w15:commentsEx xmlns:wpc="http://schemas.microsoft.com/office/word/2010/wordprocessingCanvas" xmlns:cx="http://schemas.microsoft.com/office/drawing/2014/chartex" xmlns:cx1="http://schemas.microsoft.com/office/drawing/2015/9/8/chartex" xmlns:cx2="http://schemas.microsoft.com/office/drawing/2015/10/21/chartex" xmlns:cx3="http://schemas.microsoft.com/office/drawing/2016/5/9/chartex" xmlns:cx4="http://schemas.microsoft.com/office/drawing/2016/5/10/chartex" xmlns:cx5="http://schemas.microsoft.com/office/drawing/2016/5/11/chartex" xmlns:cx6="http://schemas.microsoft.com/office/drawing/2016/5/12/chartex" xmlns:cx7="http://schemas.microsoft.com/office/drawing/2016/5/13/chartex" xmlns:cx8="http://schemas.microsoft.com/office/drawing/2016/5/14/chartex" xmlns:mc="http://schemas.openxmlformats.org/markup-compatibility/2006" xmlns:aink="http://schemas.microsoft.com/office/drawing/2016/ink" xmlns:am3d="http://schemas.microsoft.com/office/drawing/2017/model3d" xmlns:o="urn:schemas-microsoft-com:office:office" xmlns:r="http://schemas.openxmlformats.org/officeDocument/2006/relationships" xmlns:m="http://schemas.openxmlformats.org/officeDocument/2006/math" xmlns:v="urn:schemas-microsoft-com:vml" xmlns:wp14="http://schemas.microsoft.com/office/word/2010/wordprocessingDrawing" xmlns:wp="http://schemas.openxmlformats.org/drawingml/2006/wordprocessingDrawing" xmlns:w10="urn:schemas-microsoft-com:office:word" xmlns:w="http://schemas.openxmlformats.org/wordprocessingml/2006/main" xmlns:w14="http://schemas.microsoft.com/office/word/2010/wordml" xmlns:w15="http://schemas.microsoft.com/office/word/2012/wordml" xmlns:w16cex="http://schemas.microsoft.com/office/word/2018/wordml/cex" xmlns:w16cid="http://schemas.microsoft.com/office/word/2016/wordml/cid" xmlns:w16="http://schemas.microsoft.com/office/word/2018/wordml" xmlns:w16se="http://schemas.microsoft.com/office/word/2015/wordml/symex" xmlns:wpg="http://schemas.microsoft.com/office/word/2010/wordprocessingGroup" xmlns:wpi="http://schemas.microsoft.com/office/word/2010/wordprocessingInk" xmlns:wne="http://schemas.microsoft.com/office/word/2006/wordml" xmlns:wps="http://schemas.microsoft.com/office/word/2010/wordprocessingShape" mc:Ignorable="w14 w15 w16se w16cid w16 w16cex wp14">
   <w15:commentEx w15:paraId="2B1F0B38" w15:done="0"/>
   <w15:commentEx w15:paraId="32F9C3DA" w15:done="0"/>
   <w15:commentEx w15:paraId="791EBB56" w15:done="0"/>
@@ -35294,7 +35292,7 @@
 </file>
 
 <file path=word/commentsIds.xml><?xml version="1.0" encoding="utf-8"?>
-<w16cid:commentsIds xmlns:wpc="http://schemas.microsoft.com/office/word/2010/wordprocessingCanvas" xmlns:cx="http://schemas.microsoft.com/office/drawing/2014/chartex" xmlns:cx1="http://schemas.microsoft.com/office/drawing/2015/9/8/chartex" xmlns:cx2="http://schemas.microsoft.com/office/drawing/2015/10/21/chartex" xmlns:cx3="http://schemas.microsoft.com/office/drawing/2016/5/9/chartex" xmlns:cx4="http://schemas.microsoft.com/office/drawing/2016/5/10/chartex" xmlns:cx5="http://schemas.microsoft.com/office/drawing/2016/5/11/chartex" xmlns:cx6="http://schemas.microsoft.com/office/drawing/2016/5/12/chartex" xmlns:cx7="http://schemas.microsoft.com/office/drawing/2016/5/13/chartex" xmlns:cx8="http://schemas.microsoft.com/office/drawing/2016/5/14/chartex" xmlns:mc="http://schemas.openxmlformats.org/markup-compatibility/2006" xmlns:aink="http://schemas.microsoft.com/office/drawing/2016/ink" xmlns:am3d="http://schemas.microsoft.com/office/drawing/2017/model3d" xmlns:o="urn:schemas-microsoft-com:office:office" xmlns:r="http://schemas.openxmlformats.org/officeDocument/2006/relationships" xmlns:m="http://schemas.openxmlformats.org/officeDocument/2006/math" xmlns:v="urn:schemas-microsoft-com:vml" xmlns:wp14="http://schemas.microsoft.com/office/word/2010/wordprocessingDrawing" xmlns:wp="http://schemas.openxmlformats.org/drawingml/2006/wordprocessingDrawing" xmlns:w10="urn:schemas-microsoft-com:office:word" xmlns:w="http://schemas.openxmlformats.org/wordprocessingml/2006/main" xmlns:w14="http://schemas.microsoft.com/office/word/2010/wordml" xmlns:w15="http://schemas.microsoft.com/office/word/2012/wordml" xmlns:w16cid="http://schemas.microsoft.com/office/word/2016/wordml/cid" xmlns:w16se="http://schemas.microsoft.com/office/word/2015/wordml/symex" xmlns:wpg="http://schemas.microsoft.com/office/word/2010/wordprocessingGroup" xmlns:wpi="http://schemas.microsoft.com/office/word/2010/wordprocessingInk" xmlns:wne="http://schemas.microsoft.com/office/word/2006/wordml" xmlns:wps="http://schemas.microsoft.com/office/word/2010/wordprocessingShape" mc:Ignorable="w14 w15 w16se w16cid wp14">
+<w16cid:commentsIds xmlns:wpc="http://schemas.microsoft.com/office/word/2010/wordprocessingCanvas" xmlns:cx="http://schemas.microsoft.com/office/drawing/2014/chartex" xmlns:cx1="http://schemas.microsoft.com/office/drawing/2015/9/8/chartex" xmlns:cx2="http://schemas.microsoft.com/office/drawing/2015/10/21/chartex" xmlns:cx3="http://schemas.microsoft.com/office/drawing/2016/5/9/chartex" xmlns:cx4="http://schemas.microsoft.com/office/drawing/2016/5/10/chartex" xmlns:cx5="http://schemas.microsoft.com/office/drawing/2016/5/11/chartex" xmlns:cx6="http://schemas.microsoft.com/office/drawing/2016/5/12/chartex" xmlns:cx7="http://schemas.microsoft.com/office/drawing/2016/5/13/chartex" xmlns:cx8="http://schemas.microsoft.com/office/drawing/2016/5/14/chartex" xmlns:mc="http://schemas.openxmlformats.org/markup-compatibility/2006" xmlns:aink="http://schemas.microsoft.com/office/drawing/2016/ink" xmlns:am3d="http://schemas.microsoft.com/office/drawing/2017/model3d" xmlns:o="urn:schemas-microsoft-com:office:office" xmlns:r="http://schemas.openxmlformats.org/officeDocument/2006/relationships" xmlns:m="http://schemas.openxmlformats.org/officeDocument/2006/math" xmlns:v="urn:schemas-microsoft-com:vml" xmlns:wp14="http://schemas.microsoft.com/office/word/2010/wordprocessingDrawing" xmlns:wp="http://schemas.openxmlformats.org/drawingml/2006/wordprocessingDrawing" xmlns:w10="urn:schemas-microsoft-com:office:word" xmlns:w="http://schemas.openxmlformats.org/wordprocessingml/2006/main" xmlns:w14="http://schemas.microsoft.com/office/word/2010/wordml" xmlns:w15="http://schemas.microsoft.com/office/word/2012/wordml" xmlns:w16cex="http://schemas.microsoft.com/office/word/2018/wordml/cex" xmlns:w16cid="http://schemas.microsoft.com/office/word/2016/wordml/cid" xmlns:w16="http://schemas.microsoft.com/office/word/2018/wordml" xmlns:w16se="http://schemas.microsoft.com/office/word/2015/wordml/symex" xmlns:wpg="http://schemas.microsoft.com/office/word/2010/wordprocessingGroup" xmlns:wpi="http://schemas.microsoft.com/office/word/2010/wordprocessingInk" xmlns:wne="http://schemas.microsoft.com/office/word/2006/wordml" xmlns:wps="http://schemas.microsoft.com/office/word/2010/wordprocessingShape" mc:Ignorable="w14 w15 w16se w16cid w16 w16cex wp14">
   <w16cid:commentId w16cid:paraId="2B1F0B38" w16cid:durableId="21EFE369"/>
   <w16cid:commentId w16cid:paraId="32F9C3DA" w16cid:durableId="21EFA614"/>
   <w16cid:commentId w16cid:paraId="791EBB56" w16cid:durableId="21EFA5CD"/>
@@ -35312,7 +35310,7 @@
 </file>
 
 <file path=word/endnotes.xml><?xml version="1.0" encoding="utf-8"?>
-<w:endnotes xmlns:wpc="http://schemas.microsoft.com/office/word/2010/wordprocessingCanvas" xmlns:cx="http://schemas.microsoft.com/office/drawing/2014/chartex" xmlns:cx1="http://schemas.microsoft.com/office/drawing/2015/9/8/chartex" xmlns:cx2="http://schemas.microsoft.com/office/drawing/2015/10/21/chartex" xmlns:cx3="http://schemas.microsoft.com/office/drawing/2016/5/9/chartex" xmlns:cx4="http://schemas.microsoft.com/office/drawing/2016/5/10/chartex" xmlns:cx5="http://schemas.microsoft.com/office/drawing/2016/5/11/chartex" xmlns:cx6="http://schemas.microsoft.com/office/drawing/2016/5/12/chartex" xmlns:cx7="http://schemas.microsoft.com/office/drawing/2016/5/13/chartex" xmlns:cx8="http://schemas.microsoft.com/office/drawing/2016/5/14/chartex" xmlns:mc="http://schemas.openxmlformats.org/markup-compatibility/2006" xmlns:aink="http://schemas.microsoft.com/office/drawing/2016/ink" xmlns:am3d="http://schemas.microsoft.com/office/drawing/2017/model3d" xmlns:o="urn:schemas-microsoft-com:office:office" xmlns:r="http://schemas.openxmlformats.org/officeDocument/2006/relationships" xmlns:m="http://schemas.openxmlformats.org/officeDocument/2006/math" xmlns:v="urn:schemas-microsoft-com:vml" xmlns:wp14="http://schemas.microsoft.com/office/word/2010/wordprocessingDrawing" xmlns:wp="http://schemas.openxmlformats.org/drawingml/2006/wordprocessingDrawing" xmlns:w10="urn:schemas-microsoft-com:office:word" xmlns:w="http://schemas.openxmlformats.org/wordprocessingml/2006/main" xmlns:w14="http://schemas.microsoft.com/office/word/2010/wordml" xmlns:w15="http://schemas.microsoft.com/office/word/2012/wordml" xmlns:w16cid="http://schemas.microsoft.com/office/word/2016/wordml/cid" xmlns:w16se="http://schemas.microsoft.com/office/word/2015/wordml/symex" xmlns:wpg="http://schemas.microsoft.com/office/word/2010/wordprocessingGroup" xmlns:wpi="http://schemas.microsoft.com/office/word/2010/wordprocessingInk" xmlns:wne="http://schemas.microsoft.com/office/word/2006/wordml" xmlns:wps="http://schemas.microsoft.com/office/word/2010/wordprocessingShape" mc:Ignorable="w14 w15 w16se w16cid wp14">
+<w:endnotes xmlns:wpc="http://schemas.microsoft.com/office/word/2010/wordprocessingCanvas" xmlns:cx="http://schemas.microsoft.com/office/drawing/2014/chartex" xmlns:cx1="http://schemas.microsoft.com/office/drawing/2015/9/8/chartex" xmlns:cx2="http://schemas.microsoft.com/office/drawing/2015/10/21/chartex" xmlns:cx3="http://schemas.microsoft.com/office/drawing/2016/5/9/chartex" xmlns:cx4="http://schemas.microsoft.com/office/drawing/2016/5/10/chartex" xmlns:cx5="http://schemas.microsoft.com/office/drawing/2016/5/11/chartex" xmlns:cx6="http://schemas.microsoft.com/office/drawing/2016/5/12/chartex" xmlns:cx7="http://schemas.microsoft.com/office/drawing/2016/5/13/chartex" xmlns:cx8="http://schemas.microsoft.com/office/drawing/2016/5/14/chartex" xmlns:mc="http://schemas.openxmlformats.org/markup-compatibility/2006" xmlns:aink="http://schemas.microsoft.com/office/drawing/2016/ink" xmlns:am3d="http://schemas.microsoft.com/office/drawing/2017/model3d" xmlns:o="urn:schemas-microsoft-com:office:office" xmlns:r="http://schemas.openxmlformats.org/officeDocument/2006/relationships" xmlns:m="http://schemas.openxmlformats.org/officeDocument/2006/math" xmlns:v="urn:schemas-microsoft-com:vml" xmlns:wp14="http://schemas.microsoft.com/office/word/2010/wordprocessingDrawing" xmlns:wp="http://schemas.openxmlformats.org/drawingml/2006/wordprocessingDrawing" xmlns:w10="urn:schemas-microsoft-com:office:word" xmlns:w="http://schemas.openxmlformats.org/wordprocessingml/2006/main" xmlns:w14="http://schemas.microsoft.com/office/word/2010/wordml" xmlns:w15="http://schemas.microsoft.com/office/word/2012/wordml" xmlns:w16cex="http://schemas.microsoft.com/office/word/2018/wordml/cex" xmlns:w16cid="http://schemas.microsoft.com/office/word/2016/wordml/cid" xmlns:w16="http://schemas.microsoft.com/office/word/2018/wordml" xmlns:w16se="http://schemas.microsoft.com/office/word/2015/wordml/symex" xmlns:wpg="http://schemas.microsoft.com/office/word/2010/wordprocessingGroup" xmlns:wpi="http://schemas.microsoft.com/office/word/2010/wordprocessingInk" xmlns:wne="http://schemas.microsoft.com/office/word/2006/wordml" xmlns:wps="http://schemas.microsoft.com/office/word/2010/wordprocessingShape" mc:Ignorable="w14 w15 w16se w16cid w16 w16cex wp14">
   <w:endnote w:type="separator" w:id="-1">
     <w:p>
       <w:r>
@@ -35334,7 +35332,7 @@
 </file>
 
 <file path=word/footer1.xml><?xml version="1.0" encoding="utf-8"?>
-<w:ftr xmlns:wpc="http://schemas.microsoft.com/office/word/2010/wordprocessingCanvas" xmlns:cx="http://schemas.microsoft.com/office/drawing/2014/chartex" xmlns:cx1="http://schemas.microsoft.com/office/drawing/2015/9/8/chartex" xmlns:cx2="http://schemas.microsoft.com/office/drawing/2015/10/21/chartex" xmlns:cx3="http://schemas.microsoft.com/office/drawing/2016/5/9/chartex" xmlns:cx4="http://schemas.microsoft.com/office/drawing/2016/5/10/chartex" xmlns:cx5="http://schemas.microsoft.com/office/drawing/2016/5/11/chartex" xmlns:cx6="http://schemas.microsoft.com/office/drawing/2016/5/12/chartex" xmlns:cx7="http://schemas.microsoft.com/office/drawing/2016/5/13/chartex" xmlns:cx8="http://schemas.microsoft.com/office/drawing/2016/5/14/chartex" xmlns:mc="http://schemas.openxmlformats.org/markup-compatibility/2006" xmlns:aink="http://schemas.microsoft.com/office/drawing/2016/ink" xmlns:am3d="http://schemas.microsoft.com/office/drawing/2017/model3d" xmlns:o="urn:schemas-microsoft-com:office:office" xmlns:r="http://schemas.openxmlformats.org/officeDocument/2006/relationships" xmlns:m="http://schemas.openxmlformats.org/officeDocument/2006/math" xmlns:v="urn:schemas-microsoft-com:vml" xmlns:wp14="http://schemas.microsoft.com/office/word/2010/wordprocessingDrawing" xmlns:wp="http://schemas.openxmlformats.org/drawingml/2006/wordprocessingDrawing" xmlns:w10="urn:schemas-microsoft-com:office:word" xmlns:w="http://schemas.openxmlformats.org/wordprocessingml/2006/main" xmlns:w14="http://schemas.microsoft.com/office/word/2010/wordml" xmlns:w15="http://schemas.microsoft.com/office/word/2012/wordml" xmlns:w16cid="http://schemas.microsoft.com/office/word/2016/wordml/cid" xmlns:w16se="http://schemas.microsoft.com/office/word/2015/wordml/symex" xmlns:wpg="http://schemas.microsoft.com/office/word/2010/wordprocessingGroup" xmlns:wpi="http://schemas.microsoft.com/office/word/2010/wordprocessingInk" xmlns:wne="http://schemas.microsoft.com/office/word/2006/wordml" xmlns:wps="http://schemas.microsoft.com/office/word/2010/wordprocessingShape" mc:Ignorable="w14 w15 w16se w16cid wp14">
+<w:ftr xmlns:wpc="http://schemas.microsoft.com/office/word/2010/wordprocessingCanvas" xmlns:cx="http://schemas.microsoft.com/office/drawing/2014/chartex" xmlns:cx1="http://schemas.microsoft.com/office/drawing/2015/9/8/chartex" xmlns:cx2="http://schemas.microsoft.com/office/drawing/2015/10/21/chartex" xmlns:cx3="http://schemas.microsoft.com/office/drawing/2016/5/9/chartex" xmlns:cx4="http://schemas.microsoft.com/office/drawing/2016/5/10/chartex" xmlns:cx5="http://schemas.microsoft.com/office/drawing/2016/5/11/chartex" xmlns:cx6="http://schemas.microsoft.com/office/drawing/2016/5/12/chartex" xmlns:cx7="http://schemas.microsoft.com/office/drawing/2016/5/13/chartex" xmlns:cx8="http://schemas.microsoft.com/office/drawing/2016/5/14/chartex" xmlns:mc="http://schemas.openxmlformats.org/markup-compatibility/2006" xmlns:aink="http://schemas.microsoft.com/office/drawing/2016/ink" xmlns:am3d="http://schemas.microsoft.com/office/drawing/2017/model3d" xmlns:o="urn:schemas-microsoft-com:office:office" xmlns:r="http://schemas.openxmlformats.org/officeDocument/2006/relationships" xmlns:m="http://schemas.openxmlformats.org/officeDocument/2006/math" xmlns:v="urn:schemas-microsoft-com:vml" xmlns:wp14="http://schemas.microsoft.com/office/word/2010/wordprocessingDrawing" xmlns:wp="http://schemas.openxmlformats.org/drawingml/2006/wordprocessingDrawing" xmlns:w10="urn:schemas-microsoft-com:office:word" xmlns:w="http://schemas.openxmlformats.org/wordprocessingml/2006/main" xmlns:w14="http://schemas.microsoft.com/office/word/2010/wordml" xmlns:w15="http://schemas.microsoft.com/office/word/2012/wordml" xmlns:w16cex="http://schemas.microsoft.com/office/word/2018/wordml/cex" xmlns:w16cid="http://schemas.microsoft.com/office/word/2016/wordml/cid" xmlns:w16="http://schemas.microsoft.com/office/word/2018/wordml" xmlns:w16se="http://schemas.microsoft.com/office/word/2015/wordml/symex" xmlns:wpg="http://schemas.microsoft.com/office/word/2010/wordprocessingGroup" xmlns:wpi="http://schemas.microsoft.com/office/word/2010/wordprocessingInk" xmlns:wne="http://schemas.microsoft.com/office/word/2006/wordml" xmlns:wps="http://schemas.microsoft.com/office/word/2010/wordprocessingShape" mc:Ignorable="w14 w15 w16se w16cid w16 w16cex wp14">
   <w:p>
     <w:pPr>
       <w:pStyle w:val="Footer"/>
@@ -35361,7 +35359,7 @@
 </file>
 
 <file path=word/footer2.xml><?xml version="1.0" encoding="utf-8"?>
-<w:ftr xmlns:wpc="http://schemas.microsoft.com/office/word/2010/wordprocessingCanvas" xmlns:cx="http://schemas.microsoft.com/office/drawing/2014/chartex" xmlns:cx1="http://schemas.microsoft.com/office/drawing/2015/9/8/chartex" xmlns:cx2="http://schemas.microsoft.com/office/drawing/2015/10/21/chartex" xmlns:cx3="http://schemas.microsoft.com/office/drawing/2016/5/9/chartex" xmlns:cx4="http://schemas.microsoft.com/office/drawing/2016/5/10/chartex" xmlns:cx5="http://schemas.microsoft.com/office/drawing/2016/5/11/chartex" xmlns:cx6="http://schemas.microsoft.com/office/drawing/2016/5/12/chartex" xmlns:cx7="http://schemas.microsoft.com/office/drawing/2016/5/13/chartex" xmlns:cx8="http://schemas.microsoft.com/office/drawing/2016/5/14/chartex" xmlns:mc="http://schemas.openxmlformats.org/markup-compatibility/2006" xmlns:aink="http://schemas.microsoft.com/office/drawing/2016/ink" xmlns:am3d="http://schemas.microsoft.com/office/drawing/2017/model3d" xmlns:o="urn:schemas-microsoft-com:office:office" xmlns:r="http://schemas.openxmlformats.org/officeDocument/2006/relationships" xmlns:m="http://schemas.openxmlformats.org/officeDocument/2006/math" xmlns:v="urn:schemas-microsoft-com:vml" xmlns:wp14="http://schemas.microsoft.com/office/word/2010/wordprocessingDrawing" xmlns:wp="http://schemas.openxmlformats.org/drawingml/2006/wordprocessingDrawing" xmlns:w10="urn:schemas-microsoft-com:office:word" xmlns:w="http://schemas.openxmlformats.org/wordprocessingml/2006/main" xmlns:w14="http://schemas.microsoft.com/office/word/2010/wordml" xmlns:w15="http://schemas.microsoft.com/office/word/2012/wordml" xmlns:w16cid="http://schemas.microsoft.com/office/word/2016/wordml/cid" xmlns:w16se="http://schemas.microsoft.com/office/word/2015/wordml/symex" xmlns:wpg="http://schemas.microsoft.com/office/word/2010/wordprocessingGroup" xmlns:wpi="http://schemas.microsoft.com/office/word/2010/wordprocessingInk" xmlns:wne="http://schemas.microsoft.com/office/word/2006/wordml" xmlns:wps="http://schemas.microsoft.com/office/word/2010/wordprocessingShape" mc:Ignorable="w14 w15 w16se w16cid wp14">
+<w:ftr xmlns:wpc="http://schemas.microsoft.com/office/word/2010/wordprocessingCanvas" xmlns:cx="http://schemas.microsoft.com/office/drawing/2014/chartex" xmlns:cx1="http://schemas.microsoft.com/office/drawing/2015/9/8/chartex" xmlns:cx2="http://schemas.microsoft.com/office/drawing/2015/10/21/chartex" xmlns:cx3="http://schemas.microsoft.com/office/drawing/2016/5/9/chartex" xmlns:cx4="http://schemas.microsoft.com/office/drawing/2016/5/10/chartex" xmlns:cx5="http://schemas.microsoft.com/office/drawing/2016/5/11/chartex" xmlns:cx6="http://schemas.microsoft.com/office/drawing/2016/5/12/chartex" xmlns:cx7="http://schemas.microsoft.com/office/drawing/2016/5/13/chartex" xmlns:cx8="http://schemas.microsoft.com/office/drawing/2016/5/14/chartex" xmlns:mc="http://schemas.openxmlformats.org/markup-compatibility/2006" xmlns:aink="http://schemas.microsoft.com/office/drawing/2016/ink" xmlns:am3d="http://schemas.microsoft.com/office/drawing/2017/model3d" xmlns:o="urn:schemas-microsoft-com:office:office" xmlns:r="http://schemas.openxmlformats.org/officeDocument/2006/relationships" xmlns:m="http://schemas.openxmlformats.org/officeDocument/2006/math" xmlns:v="urn:schemas-microsoft-com:vml" xmlns:wp14="http://schemas.microsoft.com/office/word/2010/wordprocessingDrawing" xmlns:wp="http://schemas.openxmlformats.org/drawingml/2006/wordprocessingDrawing" xmlns:w10="urn:schemas-microsoft-com:office:word" xmlns:w="http://schemas.openxmlformats.org/wordprocessingml/2006/main" xmlns:w14="http://schemas.microsoft.com/office/word/2010/wordml" xmlns:w15="http://schemas.microsoft.com/office/word/2012/wordml" xmlns:w16cex="http://schemas.microsoft.com/office/word/2018/wordml/cex" xmlns:w16cid="http://schemas.microsoft.com/office/word/2016/wordml/cid" xmlns:w16="http://schemas.microsoft.com/office/word/2018/wordml" xmlns:w16se="http://schemas.microsoft.com/office/word/2015/wordml/symex" xmlns:wpg="http://schemas.microsoft.com/office/word/2010/wordprocessingGroup" xmlns:wpi="http://schemas.microsoft.com/office/word/2010/wordprocessingInk" xmlns:wne="http://schemas.microsoft.com/office/word/2006/wordml" xmlns:wps="http://schemas.microsoft.com/office/word/2010/wordprocessingShape" mc:Ignorable="w14 w15 w16se w16cid w16 w16cex wp14">
   <w:p>
     <w:pPr>
       <w:pStyle w:val="Footer"/>
@@ -35549,7 +35547,7 @@
         <w:noProof/>
         <w:lang w:val="en-US"/>
       </w:rPr>
-      <w:t>February 17, 2020</w:t>
+      <w:t>February 28, 2020</w:t>
     </w:r>
     <w:r>
       <w:fldChar w:fldCharType="end"/>
@@ -35662,7 +35660,7 @@
 </file>
 
 <file path=word/footer3.xml><?xml version="1.0" encoding="utf-8"?>
-<w:ftr xmlns:wpc="http://schemas.microsoft.com/office/word/2010/wordprocessingCanvas" xmlns:cx="http://schemas.microsoft.com/office/drawing/2014/chartex" xmlns:cx1="http://schemas.microsoft.com/office/drawing/2015/9/8/chartex" xmlns:cx2="http://schemas.microsoft.com/office/drawing/2015/10/21/chartex" xmlns:cx3="http://schemas.microsoft.com/office/drawing/2016/5/9/chartex" xmlns:cx4="http://schemas.microsoft.com/office/drawing/2016/5/10/chartex" xmlns:cx5="http://schemas.microsoft.com/office/drawing/2016/5/11/chartex" xmlns:cx6="http://schemas.microsoft.com/office/drawing/2016/5/12/chartex" xmlns:cx7="http://schemas.microsoft.com/office/drawing/2016/5/13/chartex" xmlns:cx8="http://schemas.microsoft.com/office/drawing/2016/5/14/chartex" xmlns:mc="http://schemas.openxmlformats.org/markup-compatibility/2006" xmlns:aink="http://schemas.microsoft.com/office/drawing/2016/ink" xmlns:am3d="http://schemas.microsoft.com/office/drawing/2017/model3d" xmlns:o="urn:schemas-microsoft-com:office:office" xmlns:r="http://schemas.openxmlformats.org/officeDocument/2006/relationships" xmlns:m="http://schemas.openxmlformats.org/officeDocument/2006/math" xmlns:v="urn:schemas-microsoft-com:vml" xmlns:wp14="http://schemas.microsoft.com/office/word/2010/wordprocessingDrawing" xmlns:wp="http://schemas.openxmlformats.org/drawingml/2006/wordprocessingDrawing" xmlns:w10="urn:schemas-microsoft-com:office:word" xmlns:w="http://schemas.openxmlformats.org/wordprocessingml/2006/main" xmlns:w14="http://schemas.microsoft.com/office/word/2010/wordml" xmlns:w15="http://schemas.microsoft.com/office/word/2012/wordml" xmlns:w16cid="http://schemas.microsoft.com/office/word/2016/wordml/cid" xmlns:w16se="http://schemas.microsoft.com/office/word/2015/wordml/symex" xmlns:wpg="http://schemas.microsoft.com/office/word/2010/wordprocessingGroup" xmlns:wpi="http://schemas.microsoft.com/office/word/2010/wordprocessingInk" xmlns:wne="http://schemas.microsoft.com/office/word/2006/wordml" xmlns:wps="http://schemas.microsoft.com/office/word/2010/wordprocessingShape" mc:Ignorable="w14 w15 w16se w16cid wp14">
+<w:ftr xmlns:wpc="http://schemas.microsoft.com/office/word/2010/wordprocessingCanvas" xmlns:cx="http://schemas.microsoft.com/office/drawing/2014/chartex" xmlns:cx1="http://schemas.microsoft.com/office/drawing/2015/9/8/chartex" xmlns:cx2="http://schemas.microsoft.com/office/drawing/2015/10/21/chartex" xmlns:cx3="http://schemas.microsoft.com/office/drawing/2016/5/9/chartex" xmlns:cx4="http://schemas.microsoft.com/office/drawing/2016/5/10/chartex" xmlns:cx5="http://schemas.microsoft.com/office/drawing/2016/5/11/chartex" xmlns:cx6="http://schemas.microsoft.com/office/drawing/2016/5/12/chartex" xmlns:cx7="http://schemas.microsoft.com/office/drawing/2016/5/13/chartex" xmlns:cx8="http://schemas.microsoft.com/office/drawing/2016/5/14/chartex" xmlns:mc="http://schemas.openxmlformats.org/markup-compatibility/2006" xmlns:aink="http://schemas.microsoft.com/office/drawing/2016/ink" xmlns:am3d="http://schemas.microsoft.com/office/drawing/2017/model3d" xmlns:o="urn:schemas-microsoft-com:office:office" xmlns:r="http://schemas.openxmlformats.org/officeDocument/2006/relationships" xmlns:m="http://schemas.openxmlformats.org/officeDocument/2006/math" xmlns:v="urn:schemas-microsoft-com:vml" xmlns:wp14="http://schemas.microsoft.com/office/word/2010/wordprocessingDrawing" xmlns:wp="http://schemas.openxmlformats.org/drawingml/2006/wordprocessingDrawing" xmlns:w10="urn:schemas-microsoft-com:office:word" xmlns:w="http://schemas.openxmlformats.org/wordprocessingml/2006/main" xmlns:w14="http://schemas.microsoft.com/office/word/2010/wordml" xmlns:w15="http://schemas.microsoft.com/office/word/2012/wordml" xmlns:w16cex="http://schemas.microsoft.com/office/word/2018/wordml/cex" xmlns:w16cid="http://schemas.microsoft.com/office/word/2016/wordml/cid" xmlns:w16="http://schemas.microsoft.com/office/word/2018/wordml" xmlns:w16se="http://schemas.microsoft.com/office/word/2015/wordml/symex" xmlns:wpg="http://schemas.microsoft.com/office/word/2010/wordprocessingGroup" xmlns:wpi="http://schemas.microsoft.com/office/word/2010/wordprocessingInk" xmlns:wne="http://schemas.microsoft.com/office/word/2006/wordml" xmlns:wps="http://schemas.microsoft.com/office/word/2010/wordprocessingShape" mc:Ignorable="w14 w15 w16se w16cid w16 w16cex wp14">
   <w:p>
     <w:pPr>
       <w:pStyle w:val="Footer"/>
@@ -35850,7 +35848,7 @@
         <w:noProof/>
         <w:lang w:val="en-US"/>
       </w:rPr>
-      <w:t>February 17, 2020</w:t>
+      <w:t>February 28, 2020</w:t>
     </w:r>
     <w:r>
       <w:fldChar w:fldCharType="end"/>
@@ -35932,11 +35930,24 @@
     <w:r>
       <w:tab/>
     </w:r>
-    <w:fldSimple w:instr=" DOCPROPERTY  &quot;Customer Name and Project/Deliverable Name&quot;  \* MERGEFORMAT ">
-      <w:r>
-        <w:t>NOS</w:t>
-      </w:r>
-    </w:fldSimple>
+    <w:r>
+      <w:fldChar w:fldCharType="begin"/>
+    </w:r>
+    <w:r>
+      <w:instrText xml:space="preserve"> DOCPROPERTY  "Custom</w:instrText>
+    </w:r>
+    <w:r>
+      <w:instrText xml:space="preserve">er Name and Project/Deliverable Name"  \* MERGEFORMAT </w:instrText>
+    </w:r>
+    <w:r>
+      <w:fldChar w:fldCharType="separate"/>
+    </w:r>
+    <w:r>
+      <w:t>NOS</w:t>
+    </w:r>
+    <w:r>
+      <w:fldChar w:fldCharType="end"/>
+    </w:r>
     <w:r>
       <w:t xml:space="preserve"> </w:t>
     </w:r>
@@ -35959,7 +35970,7 @@
 </file>
 
 <file path=word/footer4.xml><?xml version="1.0" encoding="utf-8"?>
-<w:ftr xmlns:wpc="http://schemas.microsoft.com/office/word/2010/wordprocessingCanvas" xmlns:cx="http://schemas.microsoft.com/office/drawing/2014/chartex" xmlns:cx1="http://schemas.microsoft.com/office/drawing/2015/9/8/chartex" xmlns:cx2="http://schemas.microsoft.com/office/drawing/2015/10/21/chartex" xmlns:cx3="http://schemas.microsoft.com/office/drawing/2016/5/9/chartex" xmlns:cx4="http://schemas.microsoft.com/office/drawing/2016/5/10/chartex" xmlns:cx5="http://schemas.microsoft.com/office/drawing/2016/5/11/chartex" xmlns:cx6="http://schemas.microsoft.com/office/drawing/2016/5/12/chartex" xmlns:cx7="http://schemas.microsoft.com/office/drawing/2016/5/13/chartex" xmlns:cx8="http://schemas.microsoft.com/office/drawing/2016/5/14/chartex" xmlns:mc="http://schemas.openxmlformats.org/markup-compatibility/2006" xmlns:aink="http://schemas.microsoft.com/office/drawing/2016/ink" xmlns:am3d="http://schemas.microsoft.com/office/drawing/2017/model3d" xmlns:o="urn:schemas-microsoft-com:office:office" xmlns:r="http://schemas.openxmlformats.org/officeDocument/2006/relationships" xmlns:m="http://schemas.openxmlformats.org/officeDocument/2006/math" xmlns:v="urn:schemas-microsoft-com:vml" xmlns:wp14="http://schemas.microsoft.com/office/word/2010/wordprocessingDrawing" xmlns:wp="http://schemas.openxmlformats.org/drawingml/2006/wordprocessingDrawing" xmlns:w10="urn:schemas-microsoft-com:office:word" xmlns:w="http://schemas.openxmlformats.org/wordprocessingml/2006/main" xmlns:w14="http://schemas.microsoft.com/office/word/2010/wordml" xmlns:w15="http://schemas.microsoft.com/office/word/2012/wordml" xmlns:w16cid="http://schemas.microsoft.com/office/word/2016/wordml/cid" xmlns:w16se="http://schemas.microsoft.com/office/word/2015/wordml/symex" xmlns:wpg="http://schemas.microsoft.com/office/word/2010/wordprocessingGroup" xmlns:wpi="http://schemas.microsoft.com/office/word/2010/wordprocessingInk" xmlns:wne="http://schemas.microsoft.com/office/word/2006/wordml" xmlns:wps="http://schemas.microsoft.com/office/word/2010/wordprocessingShape" mc:Ignorable="w14 w15 w16se w16cid wp14">
+<w:ftr xmlns:wpc="http://schemas.microsoft.com/office/word/2010/wordprocessingCanvas" xmlns:cx="http://schemas.microsoft.com/office/drawing/2014/chartex" xmlns:cx1="http://schemas.microsoft.com/office/drawing/2015/9/8/chartex" xmlns:cx2="http://schemas.microsoft.com/office/drawing/2015/10/21/chartex" xmlns:cx3="http://schemas.microsoft.com/office/drawing/2016/5/9/chartex" xmlns:cx4="http://schemas.microsoft.com/office/drawing/2016/5/10/chartex" xmlns:cx5="http://schemas.microsoft.com/office/drawing/2016/5/11/chartex" xmlns:cx6="http://schemas.microsoft.com/office/drawing/2016/5/12/chartex" xmlns:cx7="http://schemas.microsoft.com/office/drawing/2016/5/13/chartex" xmlns:cx8="http://schemas.microsoft.com/office/drawing/2016/5/14/chartex" xmlns:mc="http://schemas.openxmlformats.org/markup-compatibility/2006" xmlns:aink="http://schemas.microsoft.com/office/drawing/2016/ink" xmlns:am3d="http://schemas.microsoft.com/office/drawing/2017/model3d" xmlns:o="urn:schemas-microsoft-com:office:office" xmlns:r="http://schemas.openxmlformats.org/officeDocument/2006/relationships" xmlns:m="http://schemas.openxmlformats.org/officeDocument/2006/math" xmlns:v="urn:schemas-microsoft-com:vml" xmlns:wp14="http://schemas.microsoft.com/office/word/2010/wordprocessingDrawing" xmlns:wp="http://schemas.openxmlformats.org/drawingml/2006/wordprocessingDrawing" xmlns:w10="urn:schemas-microsoft-com:office:word" xmlns:w="http://schemas.openxmlformats.org/wordprocessingml/2006/main" xmlns:w14="http://schemas.microsoft.com/office/word/2010/wordml" xmlns:w15="http://schemas.microsoft.com/office/word/2012/wordml" xmlns:w16cex="http://schemas.microsoft.com/office/word/2018/wordml/cex" xmlns:w16cid="http://schemas.microsoft.com/office/word/2016/wordml/cid" xmlns:w16="http://schemas.microsoft.com/office/word/2018/wordml" xmlns:w16se="http://schemas.microsoft.com/office/word/2015/wordml/symex" xmlns:wpg="http://schemas.microsoft.com/office/word/2010/wordprocessingGroup" xmlns:wpi="http://schemas.microsoft.com/office/word/2010/wordprocessingInk" xmlns:wne="http://schemas.microsoft.com/office/word/2006/wordml" xmlns:wps="http://schemas.microsoft.com/office/word/2010/wordprocessingShape" mc:Ignorable="w14 w15 w16se w16cid w16 w16cex wp14">
   <w:p>
     <w:pPr>
       <w:pStyle w:val="Footer"/>
@@ -36147,7 +36158,7 @@
         <w:noProof/>
         <w:lang w:val="en-US"/>
       </w:rPr>
-      <w:t>February 17, 2020</w:t>
+      <w:t>February 28, 2020</w:t>
     </w:r>
     <w:r>
       <w:fldChar w:fldCharType="end"/>
@@ -36229,11 +36240,21 @@
     <w:r>
       <w:tab/>
     </w:r>
-    <w:fldSimple w:instr=" DOCPROPERTY  &quot;Customer Name and Project/Deliverable Name&quot;  \* MERGEFORMAT ">
-      <w:r>
-        <w:t>NOS</w:t>
-      </w:r>
-    </w:fldSimple>
+    <w:r>
+      <w:fldChar w:fldCharType="begin"/>
+    </w:r>
+    <w:r>
+      <w:instrText xml:space="preserve"> DOCPROPERTY  "Customer Name and Project/Deliverable Name"  \* MERGEFORMAT </w:instrText>
+    </w:r>
+    <w:r>
+      <w:fldChar w:fldCharType="separate"/>
+    </w:r>
+    <w:r>
+      <w:t>NOS</w:t>
+    </w:r>
+    <w:r>
+      <w:fldChar w:fldCharType="end"/>
+    </w:r>
     <w:r>
       <w:t xml:space="preserve"> </w:t>
     </w:r>
@@ -36256,7 +36277,7 @@
 </file>
 
 <file path=word/footer5.xml><?xml version="1.0" encoding="utf-8"?>
-<w:ftr xmlns:wpc="http://schemas.microsoft.com/office/word/2010/wordprocessingCanvas" xmlns:cx="http://schemas.microsoft.com/office/drawing/2014/chartex" xmlns:cx1="http://schemas.microsoft.com/office/drawing/2015/9/8/chartex" xmlns:cx2="http://schemas.microsoft.com/office/drawing/2015/10/21/chartex" xmlns:cx3="http://schemas.microsoft.com/office/drawing/2016/5/9/chartex" xmlns:cx4="http://schemas.microsoft.com/office/drawing/2016/5/10/chartex" xmlns:cx5="http://schemas.microsoft.com/office/drawing/2016/5/11/chartex" xmlns:cx6="http://schemas.microsoft.com/office/drawing/2016/5/12/chartex" xmlns:cx7="http://schemas.microsoft.com/office/drawing/2016/5/13/chartex" xmlns:cx8="http://schemas.microsoft.com/office/drawing/2016/5/14/chartex" xmlns:mc="http://schemas.openxmlformats.org/markup-compatibility/2006" xmlns:aink="http://schemas.microsoft.com/office/drawing/2016/ink" xmlns:am3d="http://schemas.microsoft.com/office/drawing/2017/model3d" xmlns:o="urn:schemas-microsoft-com:office:office" xmlns:r="http://schemas.openxmlformats.org/officeDocument/2006/relationships" xmlns:m="http://schemas.openxmlformats.org/officeDocument/2006/math" xmlns:v="urn:schemas-microsoft-com:vml" xmlns:wp14="http://schemas.microsoft.com/office/word/2010/wordprocessingDrawing" xmlns:wp="http://schemas.openxmlformats.org/drawingml/2006/wordprocessingDrawing" xmlns:w10="urn:schemas-microsoft-com:office:word" xmlns:w="http://schemas.openxmlformats.org/wordprocessingml/2006/main" xmlns:w14="http://schemas.microsoft.com/office/word/2010/wordml" xmlns:w15="http://schemas.microsoft.com/office/word/2012/wordml" xmlns:w16cid="http://schemas.microsoft.com/office/word/2016/wordml/cid" xmlns:w16se="http://schemas.microsoft.com/office/word/2015/wordml/symex" xmlns:wpg="http://schemas.microsoft.com/office/word/2010/wordprocessingGroup" xmlns:wpi="http://schemas.microsoft.com/office/word/2010/wordprocessingInk" xmlns:wne="http://schemas.microsoft.com/office/word/2006/wordml" xmlns:wps="http://schemas.microsoft.com/office/word/2010/wordprocessingShape" mc:Ignorable="w14 w15 w16se w16cid wp14">
+<w:ftr xmlns:wpc="http://schemas.microsoft.com/office/word/2010/wordprocessingCanvas" xmlns:cx="http://schemas.microsoft.com/office/drawing/2014/chartex" xmlns:cx1="http://schemas.microsoft.com/office/drawing/2015/9/8/chartex" xmlns:cx2="http://schemas.microsoft.com/office/drawing/2015/10/21/chartex" xmlns:cx3="http://schemas.microsoft.com/office/drawing/2016/5/9/chartex" xmlns:cx4="http://schemas.microsoft.com/office/drawing/2016/5/10/chartex" xmlns:cx5="http://schemas.microsoft.com/office/drawing/2016/5/11/chartex" xmlns:cx6="http://schemas.microsoft.com/office/drawing/2016/5/12/chartex" xmlns:cx7="http://schemas.microsoft.com/office/drawing/2016/5/13/chartex" xmlns:cx8="http://schemas.microsoft.com/office/drawing/2016/5/14/chartex" xmlns:mc="http://schemas.openxmlformats.org/markup-compatibility/2006" xmlns:aink="http://schemas.microsoft.com/office/drawing/2016/ink" xmlns:am3d="http://schemas.microsoft.com/office/drawing/2017/model3d" xmlns:o="urn:schemas-microsoft-com:office:office" xmlns:r="http://schemas.openxmlformats.org/officeDocument/2006/relationships" xmlns:m="http://schemas.openxmlformats.org/officeDocument/2006/math" xmlns:v="urn:schemas-microsoft-com:vml" xmlns:wp14="http://schemas.microsoft.com/office/word/2010/wordprocessingDrawing" xmlns:wp="http://schemas.openxmlformats.org/drawingml/2006/wordprocessingDrawing" xmlns:w10="urn:schemas-microsoft-com:office:word" xmlns:w="http://schemas.openxmlformats.org/wordprocessingml/2006/main" xmlns:w14="http://schemas.microsoft.com/office/word/2010/wordml" xmlns:w15="http://schemas.microsoft.com/office/word/2012/wordml" xmlns:w16cex="http://schemas.microsoft.com/office/word/2018/wordml/cex" xmlns:w16cid="http://schemas.microsoft.com/office/word/2016/wordml/cid" xmlns:w16="http://schemas.microsoft.com/office/word/2018/wordml" xmlns:w16se="http://schemas.microsoft.com/office/word/2015/wordml/symex" xmlns:wpg="http://schemas.microsoft.com/office/word/2010/wordprocessingGroup" xmlns:wpi="http://schemas.microsoft.com/office/word/2010/wordprocessingInk" xmlns:wne="http://schemas.microsoft.com/office/word/2006/wordml" xmlns:wps="http://schemas.microsoft.com/office/word/2010/wordprocessingShape" mc:Ignorable="w14 w15 w16se w16cid w16 w16cex wp14">
   <w:p>
     <w:pPr>
       <w:pStyle w:val="Footer"/>
@@ -36444,7 +36465,7 @@
         <w:noProof/>
         <w:lang w:val="en-US"/>
       </w:rPr>
-      <w:t>February 17, 2020</w:t>
+      <w:t>February 28, 2020</w:t>
     </w:r>
     <w:r>
       <w:fldChar w:fldCharType="end"/>
@@ -36526,11 +36547,21 @@
     <w:r>
       <w:tab/>
     </w:r>
-    <w:fldSimple w:instr=" DOCPROPERTY  &quot;Customer Name and Project/Deliverable Name&quot;  \* MERGEFORMAT ">
-      <w:r>
-        <w:t>NOS</w:t>
-      </w:r>
-    </w:fldSimple>
+    <w:r>
+      <w:fldChar w:fldCharType="begin"/>
+    </w:r>
+    <w:r>
+      <w:instrText xml:space="preserve"> DOCPROPERTY  "Customer Name and Project/Deliverable Name"  \* MERGEFORMAT </w:instrText>
+    </w:r>
+    <w:r>
+      <w:fldChar w:fldCharType="separate"/>
+    </w:r>
+    <w:r>
+      <w:t>NOS</w:t>
+    </w:r>
+    <w:r>
+      <w:fldChar w:fldCharType="end"/>
+    </w:r>
   </w:p>
   <w:p>
     <w:pPr>
@@ -36550,7 +36581,7 @@
 </file>
 
 <file path=word/footer6.xml><?xml version="1.0" encoding="utf-8"?>
-<w:ftr xmlns:wpc="http://schemas.microsoft.com/office/word/2010/wordprocessingCanvas" xmlns:cx="http://schemas.microsoft.com/office/drawing/2014/chartex" xmlns:cx1="http://schemas.microsoft.com/office/drawing/2015/9/8/chartex" xmlns:cx2="http://schemas.microsoft.com/office/drawing/2015/10/21/chartex" xmlns:cx3="http://schemas.microsoft.com/office/drawing/2016/5/9/chartex" xmlns:cx4="http://schemas.microsoft.com/office/drawing/2016/5/10/chartex" xmlns:cx5="http://schemas.microsoft.com/office/drawing/2016/5/11/chartex" xmlns:cx6="http://schemas.microsoft.com/office/drawing/2016/5/12/chartex" xmlns:cx7="http://schemas.microsoft.com/office/drawing/2016/5/13/chartex" xmlns:cx8="http://schemas.microsoft.com/office/drawing/2016/5/14/chartex" xmlns:mc="http://schemas.openxmlformats.org/markup-compatibility/2006" xmlns:aink="http://schemas.microsoft.com/office/drawing/2016/ink" xmlns:am3d="http://schemas.microsoft.com/office/drawing/2017/model3d" xmlns:o="urn:schemas-microsoft-com:office:office" xmlns:r="http://schemas.openxmlformats.org/officeDocument/2006/relationships" xmlns:m="http://schemas.openxmlformats.org/officeDocument/2006/math" xmlns:v="urn:schemas-microsoft-com:vml" xmlns:wp14="http://schemas.microsoft.com/office/word/2010/wordprocessingDrawing" xmlns:wp="http://schemas.openxmlformats.org/drawingml/2006/wordprocessingDrawing" xmlns:w10="urn:schemas-microsoft-com:office:word" xmlns:w="http://schemas.openxmlformats.org/wordprocessingml/2006/main" xmlns:w14="http://schemas.microsoft.com/office/word/2010/wordml" xmlns:w15="http://schemas.microsoft.com/office/word/2012/wordml" xmlns:w16cid="http://schemas.microsoft.com/office/word/2016/wordml/cid" xmlns:w16se="http://schemas.microsoft.com/office/word/2015/wordml/symex" xmlns:wpg="http://schemas.microsoft.com/office/word/2010/wordprocessingGroup" xmlns:wpi="http://schemas.microsoft.com/office/word/2010/wordprocessingInk" xmlns:wne="http://schemas.microsoft.com/office/word/2006/wordml" xmlns:wps="http://schemas.microsoft.com/office/word/2010/wordprocessingShape" mc:Ignorable="w14 w15 w16se w16cid wp14">
+<w:ftr xmlns:wpc="http://schemas.microsoft.com/office/word/2010/wordprocessingCanvas" xmlns:cx="http://schemas.microsoft.com/office/drawing/2014/chartex" xmlns:cx1="http://schemas.microsoft.com/office/drawing/2015/9/8/chartex" xmlns:cx2="http://schemas.microsoft.com/office/drawing/2015/10/21/chartex" xmlns:cx3="http://schemas.microsoft.com/office/drawing/2016/5/9/chartex" xmlns:cx4="http://schemas.microsoft.com/office/drawing/2016/5/10/chartex" xmlns:cx5="http://schemas.microsoft.com/office/drawing/2016/5/11/chartex" xmlns:cx6="http://schemas.microsoft.com/office/drawing/2016/5/12/chartex" xmlns:cx7="http://schemas.microsoft.com/office/drawing/2016/5/13/chartex" xmlns:cx8="http://schemas.microsoft.com/office/drawing/2016/5/14/chartex" xmlns:mc="http://schemas.openxmlformats.org/markup-compatibility/2006" xmlns:aink="http://schemas.microsoft.com/office/drawing/2016/ink" xmlns:am3d="http://schemas.microsoft.com/office/drawing/2017/model3d" xmlns:o="urn:schemas-microsoft-com:office:office" xmlns:r="http://schemas.openxmlformats.org/officeDocument/2006/relationships" xmlns:m="http://schemas.openxmlformats.org/officeDocument/2006/math" xmlns:v="urn:schemas-microsoft-com:vml" xmlns:wp14="http://schemas.microsoft.com/office/word/2010/wordprocessingDrawing" xmlns:wp="http://schemas.openxmlformats.org/drawingml/2006/wordprocessingDrawing" xmlns:w10="urn:schemas-microsoft-com:office:word" xmlns:w="http://schemas.openxmlformats.org/wordprocessingml/2006/main" xmlns:w14="http://schemas.microsoft.com/office/word/2010/wordml" xmlns:w15="http://schemas.microsoft.com/office/word/2012/wordml" xmlns:w16cex="http://schemas.microsoft.com/office/word/2018/wordml/cex" xmlns:w16cid="http://schemas.microsoft.com/office/word/2016/wordml/cid" xmlns:w16="http://schemas.microsoft.com/office/word/2018/wordml" xmlns:w16se="http://schemas.microsoft.com/office/word/2015/wordml/symex" xmlns:wpg="http://schemas.microsoft.com/office/word/2010/wordprocessingGroup" xmlns:wpi="http://schemas.microsoft.com/office/word/2010/wordprocessingInk" xmlns:wne="http://schemas.microsoft.com/office/word/2006/wordml" xmlns:wps="http://schemas.microsoft.com/office/word/2010/wordprocessingShape" mc:Ignorable="w14 w15 w16se w16cid w16 w16cex wp14">
   <w:p>
     <w:pPr>
       <w:pStyle w:val="Footer"/>
@@ -36611,7 +36642,7 @@
 </file>
 
 <file path=word/footnotes.xml><?xml version="1.0" encoding="utf-8"?>
-<w:footnotes xmlns:wpc="http://schemas.microsoft.com/office/word/2010/wordprocessingCanvas" xmlns:cx="http://schemas.microsoft.com/office/drawing/2014/chartex" xmlns:cx1="http://schemas.microsoft.com/office/drawing/2015/9/8/chartex" xmlns:cx2="http://schemas.microsoft.com/office/drawing/2015/10/21/chartex" xmlns:cx3="http://schemas.microsoft.com/office/drawing/2016/5/9/chartex" xmlns:cx4="http://schemas.microsoft.com/office/drawing/2016/5/10/chartex" xmlns:cx5="http://schemas.microsoft.com/office/drawing/2016/5/11/chartex" xmlns:cx6="http://schemas.microsoft.com/office/drawing/2016/5/12/chartex" xmlns:cx7="http://schemas.microsoft.com/office/drawing/2016/5/13/chartex" xmlns:cx8="http://schemas.microsoft.com/office/drawing/2016/5/14/chartex" xmlns:mc="http://schemas.openxmlformats.org/markup-compatibility/2006" xmlns:aink="http://schemas.microsoft.com/office/drawing/2016/ink" xmlns:am3d="http://schemas.microsoft.com/office/drawing/2017/model3d" xmlns:o="urn:schemas-microsoft-com:office:office" xmlns:r="http://schemas.openxmlformats.org/officeDocument/2006/relationships" xmlns:m="http://schemas.openxmlformats.org/officeDocument/2006/math" xmlns:v="urn:schemas-microsoft-com:vml" xmlns:wp14="http://schemas.microsoft.com/office/word/2010/wordprocessingDrawing" xmlns:wp="http://schemas.openxmlformats.org/drawingml/2006/wordprocessingDrawing" xmlns:w10="urn:schemas-microsoft-com:office:word" xmlns:w="http://schemas.openxmlformats.org/wordprocessingml/2006/main" xmlns:w14="http://schemas.microsoft.com/office/word/2010/wordml" xmlns:w15="http://schemas.microsoft.com/office/word/2012/wordml" xmlns:w16cid="http://schemas.microsoft.com/office/word/2016/wordml/cid" xmlns:w16se="http://schemas.microsoft.com/office/word/2015/wordml/symex" xmlns:wpg="http://schemas.microsoft.com/office/word/2010/wordprocessingGroup" xmlns:wpi="http://schemas.microsoft.com/office/word/2010/wordprocessingInk" xmlns:wne="http://schemas.microsoft.com/office/word/2006/wordml" xmlns:wps="http://schemas.microsoft.com/office/word/2010/wordprocessingShape" mc:Ignorable="w14 w15 w16se w16cid wp14">
+<w:footnotes xmlns:wpc="http://schemas.microsoft.com/office/word/2010/wordprocessingCanvas" xmlns:cx="http://schemas.microsoft.com/office/drawing/2014/chartex" xmlns:cx1="http://schemas.microsoft.com/office/drawing/2015/9/8/chartex" xmlns:cx2="http://schemas.microsoft.com/office/drawing/2015/10/21/chartex" xmlns:cx3="http://schemas.microsoft.com/office/drawing/2016/5/9/chartex" xmlns:cx4="http://schemas.microsoft.com/office/drawing/2016/5/10/chartex" xmlns:cx5="http://schemas.microsoft.com/office/drawing/2016/5/11/chartex" xmlns:cx6="http://schemas.microsoft.com/office/drawing/2016/5/12/chartex" xmlns:cx7="http://schemas.microsoft.com/office/drawing/2016/5/13/chartex" xmlns:cx8="http://schemas.microsoft.com/office/drawing/2016/5/14/chartex" xmlns:mc="http://schemas.openxmlformats.org/markup-compatibility/2006" xmlns:aink="http://schemas.microsoft.com/office/drawing/2016/ink" xmlns:am3d="http://schemas.microsoft.com/office/drawing/2017/model3d" xmlns:o="urn:schemas-microsoft-com:office:office" xmlns:r="http://schemas.openxmlformats.org/officeDocument/2006/relationships" xmlns:m="http://schemas.openxmlformats.org/officeDocument/2006/math" xmlns:v="urn:schemas-microsoft-com:vml" xmlns:wp14="http://schemas.microsoft.com/office/word/2010/wordprocessingDrawing" xmlns:wp="http://schemas.openxmlformats.org/drawingml/2006/wordprocessingDrawing" xmlns:w10="urn:schemas-microsoft-com:office:word" xmlns:w="http://schemas.openxmlformats.org/wordprocessingml/2006/main" xmlns:w14="http://schemas.microsoft.com/office/word/2010/wordml" xmlns:w15="http://schemas.microsoft.com/office/word/2012/wordml" xmlns:w16cex="http://schemas.microsoft.com/office/word/2018/wordml/cex" xmlns:w16cid="http://schemas.microsoft.com/office/word/2016/wordml/cid" xmlns:w16="http://schemas.microsoft.com/office/word/2018/wordml" xmlns:w16se="http://schemas.microsoft.com/office/word/2015/wordml/symex" xmlns:wpg="http://schemas.microsoft.com/office/word/2010/wordprocessingGroup" xmlns:wpi="http://schemas.microsoft.com/office/word/2010/wordprocessingInk" xmlns:wne="http://schemas.microsoft.com/office/word/2006/wordml" xmlns:wps="http://schemas.microsoft.com/office/word/2010/wordprocessingShape" mc:Ignorable="w14 w15 w16se w16cid w16 w16cex wp14">
   <w:footnote w:type="separator" w:id="-1">
     <w:p>
       <w:r>
@@ -36633,7 +36664,7 @@
 </file>
 
 <file path=word/header1.xml><?xml version="1.0" encoding="utf-8"?>
-<w:hdr xmlns:wpc="http://schemas.microsoft.com/office/word/2010/wordprocessingCanvas" xmlns:cx="http://schemas.microsoft.com/office/drawing/2014/chartex" xmlns:cx1="http://schemas.microsoft.com/office/drawing/2015/9/8/chartex" xmlns:cx2="http://schemas.microsoft.com/office/drawing/2015/10/21/chartex" xmlns:cx3="http://schemas.microsoft.com/office/drawing/2016/5/9/chartex" xmlns:cx4="http://schemas.microsoft.com/office/drawing/2016/5/10/chartex" xmlns:cx5="http://schemas.microsoft.com/office/drawing/2016/5/11/chartex" xmlns:cx6="http://schemas.microsoft.com/office/drawing/2016/5/12/chartex" xmlns:cx7="http://schemas.microsoft.com/office/drawing/2016/5/13/chartex" xmlns:cx8="http://schemas.microsoft.com/office/drawing/2016/5/14/chartex" xmlns:mc="http://schemas.openxmlformats.org/markup-compatibility/2006" xmlns:aink="http://schemas.microsoft.com/office/drawing/2016/ink" xmlns:am3d="http://schemas.microsoft.com/office/drawing/2017/model3d" xmlns:o="urn:schemas-microsoft-com:office:office" xmlns:r="http://schemas.openxmlformats.org/officeDocument/2006/relationships" xmlns:m="http://schemas.openxmlformats.org/officeDocument/2006/math" xmlns:v="urn:schemas-microsoft-com:vml" xmlns:wp14="http://schemas.microsoft.com/office/word/2010/wordprocessingDrawing" xmlns:wp="http://schemas.openxmlformats.org/drawingml/2006/wordprocessingDrawing" xmlns:w10="urn:schemas-microsoft-com:office:word" xmlns:w="http://schemas.openxmlformats.org/wordprocessingml/2006/main" xmlns:w14="http://schemas.microsoft.com/office/word/2010/wordml" xmlns:w15="http://schemas.microsoft.com/office/word/2012/wordml" xmlns:w16cid="http://schemas.microsoft.com/office/word/2016/wordml/cid" xmlns:w16se="http://schemas.microsoft.com/office/word/2015/wordml/symex" xmlns:wpg="http://schemas.microsoft.com/office/word/2010/wordprocessingGroup" xmlns:wpi="http://schemas.microsoft.com/office/word/2010/wordprocessingInk" xmlns:wne="http://schemas.microsoft.com/office/word/2006/wordml" xmlns:wps="http://schemas.microsoft.com/office/word/2010/wordprocessingShape" mc:Ignorable="w14 w15 w16se w16cid wp14">
+<w:hdr xmlns:wpc="http://schemas.microsoft.com/office/word/2010/wordprocessingCanvas" xmlns:cx="http://schemas.microsoft.com/office/drawing/2014/chartex" xmlns:cx1="http://schemas.microsoft.com/office/drawing/2015/9/8/chartex" xmlns:cx2="http://schemas.microsoft.com/office/drawing/2015/10/21/chartex" xmlns:cx3="http://schemas.microsoft.com/office/drawing/2016/5/9/chartex" xmlns:cx4="http://schemas.microsoft.com/office/drawing/2016/5/10/chartex" xmlns:cx5="http://schemas.microsoft.com/office/drawing/2016/5/11/chartex" xmlns:cx6="http://schemas.microsoft.com/office/drawing/2016/5/12/chartex" xmlns:cx7="http://schemas.microsoft.com/office/drawing/2016/5/13/chartex" xmlns:cx8="http://schemas.microsoft.com/office/drawing/2016/5/14/chartex" xmlns:mc="http://schemas.openxmlformats.org/markup-compatibility/2006" xmlns:aink="http://schemas.microsoft.com/office/drawing/2016/ink" xmlns:am3d="http://schemas.microsoft.com/office/drawing/2017/model3d" xmlns:o="urn:schemas-microsoft-com:office:office" xmlns:r="http://schemas.openxmlformats.org/officeDocument/2006/relationships" xmlns:m="http://schemas.openxmlformats.org/officeDocument/2006/math" xmlns:v="urn:schemas-microsoft-com:vml" xmlns:wp14="http://schemas.microsoft.com/office/word/2010/wordprocessingDrawing" xmlns:wp="http://schemas.openxmlformats.org/drawingml/2006/wordprocessingDrawing" xmlns:w10="urn:schemas-microsoft-com:office:word" xmlns:w="http://schemas.openxmlformats.org/wordprocessingml/2006/main" xmlns:w14="http://schemas.microsoft.com/office/word/2010/wordml" xmlns:w15="http://schemas.microsoft.com/office/word/2012/wordml" xmlns:w16cex="http://schemas.microsoft.com/office/word/2018/wordml/cex" xmlns:w16cid="http://schemas.microsoft.com/office/word/2016/wordml/cid" xmlns:w16="http://schemas.microsoft.com/office/word/2018/wordml" xmlns:w16se="http://schemas.microsoft.com/office/word/2015/wordml/symex" xmlns:wpg="http://schemas.microsoft.com/office/word/2010/wordprocessingGroup" xmlns:wpi="http://schemas.microsoft.com/office/word/2010/wordprocessingInk" xmlns:wne="http://schemas.microsoft.com/office/word/2006/wordml" xmlns:wps="http://schemas.microsoft.com/office/word/2010/wordprocessingShape" mc:Ignorable="w14 w15 w16se w16cid w16 w16cex wp14">
   <w:p>
     <w:pPr>
       <w:pStyle w:val="Header"/>
@@ -36643,7 +36674,7 @@
 </file>
 
 <file path=word/header10.xml><?xml version="1.0" encoding="utf-8"?>
-<w:hdr xmlns:wpc="http://schemas.microsoft.com/office/word/2010/wordprocessingCanvas" xmlns:cx="http://schemas.microsoft.com/office/drawing/2014/chartex" xmlns:cx1="http://schemas.microsoft.com/office/drawing/2015/9/8/chartex" xmlns:cx2="http://schemas.microsoft.com/office/drawing/2015/10/21/chartex" xmlns:cx3="http://schemas.microsoft.com/office/drawing/2016/5/9/chartex" xmlns:cx4="http://schemas.microsoft.com/office/drawing/2016/5/10/chartex" xmlns:cx5="http://schemas.microsoft.com/office/drawing/2016/5/11/chartex" xmlns:cx6="http://schemas.microsoft.com/office/drawing/2016/5/12/chartex" xmlns:cx7="http://schemas.microsoft.com/office/drawing/2016/5/13/chartex" xmlns:cx8="http://schemas.microsoft.com/office/drawing/2016/5/14/chartex" xmlns:mc="http://schemas.openxmlformats.org/markup-compatibility/2006" xmlns:aink="http://schemas.microsoft.com/office/drawing/2016/ink" xmlns:am3d="http://schemas.microsoft.com/office/drawing/2017/model3d" xmlns:o="urn:schemas-microsoft-com:office:office" xmlns:r="http://schemas.openxmlformats.org/officeDocument/2006/relationships" xmlns:m="http://schemas.openxmlformats.org/officeDocument/2006/math" xmlns:v="urn:schemas-microsoft-com:vml" xmlns:wp14="http://schemas.microsoft.com/office/word/2010/wordprocessingDrawing" xmlns:wp="http://schemas.openxmlformats.org/drawingml/2006/wordprocessingDrawing" xmlns:w10="urn:schemas-microsoft-com:office:word" xmlns:w="http://schemas.openxmlformats.org/wordprocessingml/2006/main" xmlns:w14="http://schemas.microsoft.com/office/word/2010/wordml" xmlns:w15="http://schemas.microsoft.com/office/word/2012/wordml" xmlns:w16cid="http://schemas.microsoft.com/office/word/2016/wordml/cid" xmlns:w16se="http://schemas.microsoft.com/office/word/2015/wordml/symex" xmlns:wpg="http://schemas.microsoft.com/office/word/2010/wordprocessingGroup" xmlns:wpi="http://schemas.microsoft.com/office/word/2010/wordprocessingInk" xmlns:wne="http://schemas.microsoft.com/office/word/2006/wordml" xmlns:wps="http://schemas.microsoft.com/office/word/2010/wordprocessingShape" mc:Ignorable="w14 w15 w16se w16cid wp14">
+<w:hdr xmlns:wpc="http://schemas.microsoft.com/office/word/2010/wordprocessingCanvas" xmlns:cx="http://schemas.microsoft.com/office/drawing/2014/chartex" xmlns:cx1="http://schemas.microsoft.com/office/drawing/2015/9/8/chartex" xmlns:cx2="http://schemas.microsoft.com/office/drawing/2015/10/21/chartex" xmlns:cx3="http://schemas.microsoft.com/office/drawing/2016/5/9/chartex" xmlns:cx4="http://schemas.microsoft.com/office/drawing/2016/5/10/chartex" xmlns:cx5="http://schemas.microsoft.com/office/drawing/2016/5/11/chartex" xmlns:cx6="http://schemas.microsoft.com/office/drawing/2016/5/12/chartex" xmlns:cx7="http://schemas.microsoft.com/office/drawing/2016/5/13/chartex" xmlns:cx8="http://schemas.microsoft.com/office/drawing/2016/5/14/chartex" xmlns:mc="http://schemas.openxmlformats.org/markup-compatibility/2006" xmlns:aink="http://schemas.microsoft.com/office/drawing/2016/ink" xmlns:am3d="http://schemas.microsoft.com/office/drawing/2017/model3d" xmlns:o="urn:schemas-microsoft-com:office:office" xmlns:r="http://schemas.openxmlformats.org/officeDocument/2006/relationships" xmlns:m="http://schemas.openxmlformats.org/officeDocument/2006/math" xmlns:v="urn:schemas-microsoft-com:vml" xmlns:wp14="http://schemas.microsoft.com/office/word/2010/wordprocessingDrawing" xmlns:wp="http://schemas.openxmlformats.org/drawingml/2006/wordprocessingDrawing" xmlns:w10="urn:schemas-microsoft-com:office:word" xmlns:w="http://schemas.openxmlformats.org/wordprocessingml/2006/main" xmlns:w14="http://schemas.microsoft.com/office/word/2010/wordml" xmlns:w15="http://schemas.microsoft.com/office/word/2012/wordml" xmlns:w16cex="http://schemas.microsoft.com/office/word/2018/wordml/cex" xmlns:w16cid="http://schemas.microsoft.com/office/word/2016/wordml/cid" xmlns:w16="http://schemas.microsoft.com/office/word/2018/wordml" xmlns:w16se="http://schemas.microsoft.com/office/word/2015/wordml/symex" xmlns:wpg="http://schemas.microsoft.com/office/word/2010/wordprocessingGroup" xmlns:wpi="http://schemas.microsoft.com/office/word/2010/wordprocessingInk" xmlns:wne="http://schemas.microsoft.com/office/word/2006/wordml" xmlns:wps="http://schemas.microsoft.com/office/word/2010/wordprocessingShape" mc:Ignorable="w14 w15 w16se w16cid w16 w16cex wp14">
   <w:p>
     <w:pPr>
       <w:pStyle w:val="Header"/>
@@ -36653,7 +36684,7 @@
 </file>
 
 <file path=word/header11.xml><?xml version="1.0" encoding="utf-8"?>
-<w:hdr xmlns:wpc="http://schemas.microsoft.com/office/word/2010/wordprocessingCanvas" xmlns:cx="http://schemas.microsoft.com/office/drawing/2014/chartex" xmlns:cx1="http://schemas.microsoft.com/office/drawing/2015/9/8/chartex" xmlns:cx2="http://schemas.microsoft.com/office/drawing/2015/10/21/chartex" xmlns:cx3="http://schemas.microsoft.com/office/drawing/2016/5/9/chartex" xmlns:cx4="http://schemas.microsoft.com/office/drawing/2016/5/10/chartex" xmlns:cx5="http://schemas.microsoft.com/office/drawing/2016/5/11/chartex" xmlns:cx6="http://schemas.microsoft.com/office/drawing/2016/5/12/chartex" xmlns:cx7="http://schemas.microsoft.com/office/drawing/2016/5/13/chartex" xmlns:cx8="http://schemas.microsoft.com/office/drawing/2016/5/14/chartex" xmlns:mc="http://schemas.openxmlformats.org/markup-compatibility/2006" xmlns:aink="http://schemas.microsoft.com/office/drawing/2016/ink" xmlns:am3d="http://schemas.microsoft.com/office/drawing/2017/model3d" xmlns:o="urn:schemas-microsoft-com:office:office" xmlns:r="http://schemas.openxmlformats.org/officeDocument/2006/relationships" xmlns:m="http://schemas.openxmlformats.org/officeDocument/2006/math" xmlns:v="urn:schemas-microsoft-com:vml" xmlns:wp14="http://schemas.microsoft.com/office/word/2010/wordprocessingDrawing" xmlns:wp="http://schemas.openxmlformats.org/drawingml/2006/wordprocessingDrawing" xmlns:w10="urn:schemas-microsoft-com:office:word" xmlns:w="http://schemas.openxmlformats.org/wordprocessingml/2006/main" xmlns:w14="http://schemas.microsoft.com/office/word/2010/wordml" xmlns:w15="http://schemas.microsoft.com/office/word/2012/wordml" xmlns:w16cid="http://schemas.microsoft.com/office/word/2016/wordml/cid" xmlns:w16se="http://schemas.microsoft.com/office/word/2015/wordml/symex" xmlns:wpg="http://schemas.microsoft.com/office/word/2010/wordprocessingGroup" xmlns:wpi="http://schemas.microsoft.com/office/word/2010/wordprocessingInk" xmlns:wne="http://schemas.microsoft.com/office/word/2006/wordml" xmlns:wps="http://schemas.microsoft.com/office/word/2010/wordprocessingShape" mc:Ignorable="w14 w15 w16se w16cid wp14">
+<w:hdr xmlns:wpc="http://schemas.microsoft.com/office/word/2010/wordprocessingCanvas" xmlns:cx="http://schemas.microsoft.com/office/drawing/2014/chartex" xmlns:cx1="http://schemas.microsoft.com/office/drawing/2015/9/8/chartex" xmlns:cx2="http://schemas.microsoft.com/office/drawing/2015/10/21/chartex" xmlns:cx3="http://schemas.microsoft.com/office/drawing/2016/5/9/chartex" xmlns:cx4="http://schemas.microsoft.com/office/drawing/2016/5/10/chartex" xmlns:cx5="http://schemas.microsoft.com/office/drawing/2016/5/11/chartex" xmlns:cx6="http://schemas.microsoft.com/office/drawing/2016/5/12/chartex" xmlns:cx7="http://schemas.microsoft.com/office/drawing/2016/5/13/chartex" xmlns:cx8="http://schemas.microsoft.com/office/drawing/2016/5/14/chartex" xmlns:mc="http://schemas.openxmlformats.org/markup-compatibility/2006" xmlns:aink="http://schemas.microsoft.com/office/drawing/2016/ink" xmlns:am3d="http://schemas.microsoft.com/office/drawing/2017/model3d" xmlns:o="urn:schemas-microsoft-com:office:office" xmlns:r="http://schemas.openxmlformats.org/officeDocument/2006/relationships" xmlns:m="http://schemas.openxmlformats.org/officeDocument/2006/math" xmlns:v="urn:schemas-microsoft-com:vml" xmlns:wp14="http://schemas.microsoft.com/office/word/2010/wordprocessingDrawing" xmlns:wp="http://schemas.openxmlformats.org/drawingml/2006/wordprocessingDrawing" xmlns:w10="urn:schemas-microsoft-com:office:word" xmlns:w="http://schemas.openxmlformats.org/wordprocessingml/2006/main" xmlns:w14="http://schemas.microsoft.com/office/word/2010/wordml" xmlns:w15="http://schemas.microsoft.com/office/word/2012/wordml" xmlns:w16cex="http://schemas.microsoft.com/office/word/2018/wordml/cex" xmlns:w16cid="http://schemas.microsoft.com/office/word/2016/wordml/cid" xmlns:w16="http://schemas.microsoft.com/office/word/2018/wordml" xmlns:w16se="http://schemas.microsoft.com/office/word/2015/wordml/symex" xmlns:wpg="http://schemas.microsoft.com/office/word/2010/wordprocessingGroup" xmlns:wpi="http://schemas.microsoft.com/office/word/2010/wordprocessingInk" xmlns:wne="http://schemas.microsoft.com/office/word/2006/wordml" xmlns:wps="http://schemas.microsoft.com/office/word/2010/wordprocessingShape" mc:Ignorable="w14 w15 w16se w16cid w16 w16cex wp14">
   <w:p>
     <w:pPr>
       <w:pStyle w:val="Header"/>
@@ -36663,7 +36694,7 @@
 </file>
 
 <file path=word/header12.xml><?xml version="1.0" encoding="utf-8"?>
-<w:hdr xmlns:wpc="http://schemas.microsoft.com/office/word/2010/wordprocessingCanvas" xmlns:cx="http://schemas.microsoft.com/office/drawing/2014/chartex" xmlns:cx1="http://schemas.microsoft.com/office/drawing/2015/9/8/chartex" xmlns:cx2="http://schemas.microsoft.com/office/drawing/2015/10/21/chartex" xmlns:cx3="http://schemas.microsoft.com/office/drawing/2016/5/9/chartex" xmlns:cx4="http://schemas.microsoft.com/office/drawing/2016/5/10/chartex" xmlns:cx5="http://schemas.microsoft.com/office/drawing/2016/5/11/chartex" xmlns:cx6="http://schemas.microsoft.com/office/drawing/2016/5/12/chartex" xmlns:cx7="http://schemas.microsoft.com/office/drawing/2016/5/13/chartex" xmlns:cx8="http://schemas.microsoft.com/office/drawing/2016/5/14/chartex" xmlns:mc="http://schemas.openxmlformats.org/markup-compatibility/2006" xmlns:aink="http://schemas.microsoft.com/office/drawing/2016/ink" xmlns:am3d="http://schemas.microsoft.com/office/drawing/2017/model3d" xmlns:o="urn:schemas-microsoft-com:office:office" xmlns:r="http://schemas.openxmlformats.org/officeDocument/2006/relationships" xmlns:m="http://schemas.openxmlformats.org/officeDocument/2006/math" xmlns:v="urn:schemas-microsoft-com:vml" xmlns:wp14="http://schemas.microsoft.com/office/word/2010/wordprocessingDrawing" xmlns:wp="http://schemas.openxmlformats.org/drawingml/2006/wordprocessingDrawing" xmlns:w10="urn:schemas-microsoft-com:office:word" xmlns:w="http://schemas.openxmlformats.org/wordprocessingml/2006/main" xmlns:w14="http://schemas.microsoft.com/office/word/2010/wordml" xmlns:w15="http://schemas.microsoft.com/office/word/2012/wordml" xmlns:w16cid="http://schemas.microsoft.com/office/word/2016/wordml/cid" xmlns:w16se="http://schemas.microsoft.com/office/word/2015/wordml/symex" xmlns:wpg="http://schemas.microsoft.com/office/word/2010/wordprocessingGroup" xmlns:wpi="http://schemas.microsoft.com/office/word/2010/wordprocessingInk" xmlns:wne="http://schemas.microsoft.com/office/word/2006/wordml" xmlns:wps="http://schemas.microsoft.com/office/word/2010/wordprocessingShape" mc:Ignorable="w14 w15 w16se w16cid wp14">
+<w:hdr xmlns:wpc="http://schemas.microsoft.com/office/word/2010/wordprocessingCanvas" xmlns:cx="http://schemas.microsoft.com/office/drawing/2014/chartex" xmlns:cx1="http://schemas.microsoft.com/office/drawing/2015/9/8/chartex" xmlns:cx2="http://schemas.microsoft.com/office/drawing/2015/10/21/chartex" xmlns:cx3="http://schemas.microsoft.com/office/drawing/2016/5/9/chartex" xmlns:cx4="http://schemas.microsoft.com/office/drawing/2016/5/10/chartex" xmlns:cx5="http://schemas.microsoft.com/office/drawing/2016/5/11/chartex" xmlns:cx6="http://schemas.microsoft.com/office/drawing/2016/5/12/chartex" xmlns:cx7="http://schemas.microsoft.com/office/drawing/2016/5/13/chartex" xmlns:cx8="http://schemas.microsoft.com/office/drawing/2016/5/14/chartex" xmlns:mc="http://schemas.openxmlformats.org/markup-compatibility/2006" xmlns:aink="http://schemas.microsoft.com/office/drawing/2016/ink" xmlns:am3d="http://schemas.microsoft.com/office/drawing/2017/model3d" xmlns:o="urn:schemas-microsoft-com:office:office" xmlns:r="http://schemas.openxmlformats.org/officeDocument/2006/relationships" xmlns:m="http://schemas.openxmlformats.org/officeDocument/2006/math" xmlns:v="urn:schemas-microsoft-com:vml" xmlns:wp14="http://schemas.microsoft.com/office/word/2010/wordprocessingDrawing" xmlns:wp="http://schemas.openxmlformats.org/drawingml/2006/wordprocessingDrawing" xmlns:w10="urn:schemas-microsoft-com:office:word" xmlns:w="http://schemas.openxmlformats.org/wordprocessingml/2006/main" xmlns:w14="http://schemas.microsoft.com/office/word/2010/wordml" xmlns:w15="http://schemas.microsoft.com/office/word/2012/wordml" xmlns:w16cex="http://schemas.microsoft.com/office/word/2018/wordml/cex" xmlns:w16cid="http://schemas.microsoft.com/office/word/2016/wordml/cid" xmlns:w16="http://schemas.microsoft.com/office/word/2018/wordml" xmlns:w16se="http://schemas.microsoft.com/office/word/2015/wordml/symex" xmlns:wpg="http://schemas.microsoft.com/office/word/2010/wordprocessingGroup" xmlns:wpi="http://schemas.microsoft.com/office/word/2010/wordprocessingInk" xmlns:wne="http://schemas.microsoft.com/office/word/2006/wordml" xmlns:wps="http://schemas.microsoft.com/office/word/2010/wordprocessingShape" mc:Ignorable="w14 w15 w16se w16cid w16 w16cex wp14">
   <w:p>
     <w:pPr>
       <w:pStyle w:val="Header"/>
@@ -36673,7 +36704,7 @@
 </file>
 
 <file path=word/header13.xml><?xml version="1.0" encoding="utf-8"?>
-<w:hdr xmlns:wpc="http://schemas.microsoft.com/office/word/2010/wordprocessingCanvas" xmlns:cx="http://schemas.microsoft.com/office/drawing/2014/chartex" xmlns:cx1="http://schemas.microsoft.com/office/drawing/2015/9/8/chartex" xmlns:cx2="http://schemas.microsoft.com/office/drawing/2015/10/21/chartex" xmlns:cx3="http://schemas.microsoft.com/office/drawing/2016/5/9/chartex" xmlns:cx4="http://schemas.microsoft.com/office/drawing/2016/5/10/chartex" xmlns:cx5="http://schemas.microsoft.com/office/drawing/2016/5/11/chartex" xmlns:cx6="http://schemas.microsoft.com/office/drawing/2016/5/12/chartex" xmlns:cx7="http://schemas.microsoft.com/office/drawing/2016/5/13/chartex" xmlns:cx8="http://schemas.microsoft.com/office/drawing/2016/5/14/chartex" xmlns:mc="http://schemas.openxmlformats.org/markup-compatibility/2006" xmlns:aink="http://schemas.microsoft.com/office/drawing/2016/ink" xmlns:am3d="http://schemas.microsoft.com/office/drawing/2017/model3d" xmlns:o="urn:schemas-microsoft-com:office:office" xmlns:r="http://schemas.openxmlformats.org/officeDocument/2006/relationships" xmlns:m="http://schemas.openxmlformats.org/officeDocument/2006/math" xmlns:v="urn:schemas-microsoft-com:vml" xmlns:wp14="http://schemas.microsoft.com/office/word/2010/wordprocessingDrawing" xmlns:wp="http://schemas.openxmlformats.org/drawingml/2006/wordprocessingDrawing" xmlns:w10="urn:schemas-microsoft-com:office:word" xmlns:w="http://schemas.openxmlformats.org/wordprocessingml/2006/main" xmlns:w14="http://schemas.microsoft.com/office/word/2010/wordml" xmlns:w15="http://schemas.microsoft.com/office/word/2012/wordml" xmlns:w16cid="http://schemas.microsoft.com/office/word/2016/wordml/cid" xmlns:w16se="http://schemas.microsoft.com/office/word/2015/wordml/symex" xmlns:wpg="http://schemas.microsoft.com/office/word/2010/wordprocessingGroup" xmlns:wpi="http://schemas.microsoft.com/office/word/2010/wordprocessingInk" xmlns:wne="http://schemas.microsoft.com/office/word/2006/wordml" xmlns:wps="http://schemas.microsoft.com/office/word/2010/wordprocessingShape" mc:Ignorable="w14 w15 w16se w16cid wp14">
+<w:hdr xmlns:wpc="http://schemas.microsoft.com/office/word/2010/wordprocessingCanvas" xmlns:cx="http://schemas.microsoft.com/office/drawing/2014/chartex" xmlns:cx1="http://schemas.microsoft.com/office/drawing/2015/9/8/chartex" xmlns:cx2="http://schemas.microsoft.com/office/drawing/2015/10/21/chartex" xmlns:cx3="http://schemas.microsoft.com/office/drawing/2016/5/9/chartex" xmlns:cx4="http://schemas.microsoft.com/office/drawing/2016/5/10/chartex" xmlns:cx5="http://schemas.microsoft.com/office/drawing/2016/5/11/chartex" xmlns:cx6="http://schemas.microsoft.com/office/drawing/2016/5/12/chartex" xmlns:cx7="http://schemas.microsoft.com/office/drawing/2016/5/13/chartex" xmlns:cx8="http://schemas.microsoft.com/office/drawing/2016/5/14/chartex" xmlns:mc="http://schemas.openxmlformats.org/markup-compatibility/2006" xmlns:aink="http://schemas.microsoft.com/office/drawing/2016/ink" xmlns:am3d="http://schemas.microsoft.com/office/drawing/2017/model3d" xmlns:o="urn:schemas-microsoft-com:office:office" xmlns:r="http://schemas.openxmlformats.org/officeDocument/2006/relationships" xmlns:m="http://schemas.openxmlformats.org/officeDocument/2006/math" xmlns:v="urn:schemas-microsoft-com:vml" xmlns:wp14="http://schemas.microsoft.com/office/word/2010/wordprocessingDrawing" xmlns:wp="http://schemas.openxmlformats.org/drawingml/2006/wordprocessingDrawing" xmlns:w10="urn:schemas-microsoft-com:office:word" xmlns:w="http://schemas.openxmlformats.org/wordprocessingml/2006/main" xmlns:w14="http://schemas.microsoft.com/office/word/2010/wordml" xmlns:w15="http://schemas.microsoft.com/office/word/2012/wordml" xmlns:w16cex="http://schemas.microsoft.com/office/word/2018/wordml/cex" xmlns:w16cid="http://schemas.microsoft.com/office/word/2016/wordml/cid" xmlns:w16="http://schemas.microsoft.com/office/word/2018/wordml" xmlns:w16se="http://schemas.microsoft.com/office/word/2015/wordml/symex" xmlns:wpg="http://schemas.microsoft.com/office/word/2010/wordprocessingGroup" xmlns:wpi="http://schemas.microsoft.com/office/word/2010/wordprocessingInk" xmlns:wne="http://schemas.microsoft.com/office/word/2006/wordml" xmlns:wps="http://schemas.microsoft.com/office/word/2010/wordprocessingShape" mc:Ignorable="w14 w15 w16se w16cid w16 w16cex wp14">
   <w:p>
     <w:pPr>
       <w:pStyle w:val="Header"/>
@@ -36683,7 +36714,7 @@
 </file>
 
 <file path=word/header14.xml><?xml version="1.0" encoding="utf-8"?>
-<w:hdr xmlns:wpc="http://schemas.microsoft.com/office/word/2010/wordprocessingCanvas" xmlns:cx="http://schemas.microsoft.com/office/drawing/2014/chartex" xmlns:cx1="http://schemas.microsoft.com/office/drawing/2015/9/8/chartex" xmlns:cx2="http://schemas.microsoft.com/office/drawing/2015/10/21/chartex" xmlns:cx3="http://schemas.microsoft.com/office/drawing/2016/5/9/chartex" xmlns:cx4="http://schemas.microsoft.com/office/drawing/2016/5/10/chartex" xmlns:cx5="http://schemas.microsoft.com/office/drawing/2016/5/11/chartex" xmlns:cx6="http://schemas.microsoft.com/office/drawing/2016/5/12/chartex" xmlns:cx7="http://schemas.microsoft.com/office/drawing/2016/5/13/chartex" xmlns:cx8="http://schemas.microsoft.com/office/drawing/2016/5/14/chartex" xmlns:mc="http://schemas.openxmlformats.org/markup-compatibility/2006" xmlns:aink="http://schemas.microsoft.com/office/drawing/2016/ink" xmlns:am3d="http://schemas.microsoft.com/office/drawing/2017/model3d" xmlns:o="urn:schemas-microsoft-com:office:office" xmlns:r="http://schemas.openxmlformats.org/officeDocument/2006/relationships" xmlns:m="http://schemas.openxmlformats.org/officeDocument/2006/math" xmlns:v="urn:schemas-microsoft-com:vml" xmlns:wp14="http://schemas.microsoft.com/office/word/2010/wordprocessingDrawing" xmlns:wp="http://schemas.openxmlformats.org/drawingml/2006/wordprocessingDrawing" xmlns:w10="urn:schemas-microsoft-com:office:word" xmlns:w="http://schemas.openxmlformats.org/wordprocessingml/2006/main" xmlns:w14="http://schemas.microsoft.com/office/word/2010/wordml" xmlns:w15="http://schemas.microsoft.com/office/word/2012/wordml" xmlns:w16cid="http://schemas.microsoft.com/office/word/2016/wordml/cid" xmlns:w16se="http://schemas.microsoft.com/office/word/2015/wordml/symex" xmlns:wpg="http://schemas.microsoft.com/office/word/2010/wordprocessingGroup" xmlns:wpi="http://schemas.microsoft.com/office/word/2010/wordprocessingInk" xmlns:wne="http://schemas.microsoft.com/office/word/2006/wordml" xmlns:wps="http://schemas.microsoft.com/office/word/2010/wordprocessingShape" mc:Ignorable="w14 w15 w16se w16cid wp14">
+<w:hdr xmlns:wpc="http://schemas.microsoft.com/office/word/2010/wordprocessingCanvas" xmlns:cx="http://schemas.microsoft.com/office/drawing/2014/chartex" xmlns:cx1="http://schemas.microsoft.com/office/drawing/2015/9/8/chartex" xmlns:cx2="http://schemas.microsoft.com/office/drawing/2015/10/21/chartex" xmlns:cx3="http://schemas.microsoft.com/office/drawing/2016/5/9/chartex" xmlns:cx4="http://schemas.microsoft.com/office/drawing/2016/5/10/chartex" xmlns:cx5="http://schemas.microsoft.com/office/drawing/2016/5/11/chartex" xmlns:cx6="http://schemas.microsoft.com/office/drawing/2016/5/12/chartex" xmlns:cx7="http://schemas.microsoft.com/office/drawing/2016/5/13/chartex" xmlns:cx8="http://schemas.microsoft.com/office/drawing/2016/5/14/chartex" xmlns:mc="http://schemas.openxmlformats.org/markup-compatibility/2006" xmlns:aink="http://schemas.microsoft.com/office/drawing/2016/ink" xmlns:am3d="http://schemas.microsoft.com/office/drawing/2017/model3d" xmlns:o="urn:schemas-microsoft-com:office:office" xmlns:r="http://schemas.openxmlformats.org/officeDocument/2006/relationships" xmlns:m="http://schemas.openxmlformats.org/officeDocument/2006/math" xmlns:v="urn:schemas-microsoft-com:vml" xmlns:wp14="http://schemas.microsoft.com/office/word/2010/wordprocessingDrawing" xmlns:wp="http://schemas.openxmlformats.org/drawingml/2006/wordprocessingDrawing" xmlns:w10="urn:schemas-microsoft-com:office:word" xmlns:w="http://schemas.openxmlformats.org/wordprocessingml/2006/main" xmlns:w14="http://schemas.microsoft.com/office/word/2010/wordml" xmlns:w15="http://schemas.microsoft.com/office/word/2012/wordml" xmlns:w16cex="http://schemas.microsoft.com/office/word/2018/wordml/cex" xmlns:w16cid="http://schemas.microsoft.com/office/word/2016/wordml/cid" xmlns:w16="http://schemas.microsoft.com/office/word/2018/wordml" xmlns:w16se="http://schemas.microsoft.com/office/word/2015/wordml/symex" xmlns:wpg="http://schemas.microsoft.com/office/word/2010/wordprocessingGroup" xmlns:wpi="http://schemas.microsoft.com/office/word/2010/wordprocessingInk" xmlns:wne="http://schemas.microsoft.com/office/word/2006/wordml" xmlns:wps="http://schemas.microsoft.com/office/word/2010/wordprocessingShape" mc:Ignorable="w14 w15 w16se w16cid w16 w16cex wp14">
   <w:p>
     <w:pPr>
       <w:pStyle w:val="Header"/>
@@ -36693,7 +36724,7 @@
 </file>
 
 <file path=word/header15.xml><?xml version="1.0" encoding="utf-8"?>
-<w:hdr xmlns:wpc="http://schemas.microsoft.com/office/word/2010/wordprocessingCanvas" xmlns:cx="http://schemas.microsoft.com/office/drawing/2014/chartex" xmlns:cx1="http://schemas.microsoft.com/office/drawing/2015/9/8/chartex" xmlns:cx2="http://schemas.microsoft.com/office/drawing/2015/10/21/chartex" xmlns:cx3="http://schemas.microsoft.com/office/drawing/2016/5/9/chartex" xmlns:cx4="http://schemas.microsoft.com/office/drawing/2016/5/10/chartex" xmlns:cx5="http://schemas.microsoft.com/office/drawing/2016/5/11/chartex" xmlns:cx6="http://schemas.microsoft.com/office/drawing/2016/5/12/chartex" xmlns:cx7="http://schemas.microsoft.com/office/drawing/2016/5/13/chartex" xmlns:cx8="http://schemas.microsoft.com/office/drawing/2016/5/14/chartex" xmlns:mc="http://schemas.openxmlformats.org/markup-compatibility/2006" xmlns:aink="http://schemas.microsoft.com/office/drawing/2016/ink" xmlns:am3d="http://schemas.microsoft.com/office/drawing/2017/model3d" xmlns:o="urn:schemas-microsoft-com:office:office" xmlns:r="http://schemas.openxmlformats.org/officeDocument/2006/relationships" xmlns:m="http://schemas.openxmlformats.org/officeDocument/2006/math" xmlns:v="urn:schemas-microsoft-com:vml" xmlns:wp14="http://schemas.microsoft.com/office/word/2010/wordprocessingDrawing" xmlns:wp="http://schemas.openxmlformats.org/drawingml/2006/wordprocessingDrawing" xmlns:w10="urn:schemas-microsoft-com:office:word" xmlns:w="http://schemas.openxmlformats.org/wordprocessingml/2006/main" xmlns:w14="http://schemas.microsoft.com/office/word/2010/wordml" xmlns:w15="http://schemas.microsoft.com/office/word/2012/wordml" xmlns:w16cid="http://schemas.microsoft.com/office/word/2016/wordml/cid" xmlns:w16se="http://schemas.microsoft.com/office/word/2015/wordml/symex" xmlns:wpg="http://schemas.microsoft.com/office/word/2010/wordprocessingGroup" xmlns:wpi="http://schemas.microsoft.com/office/word/2010/wordprocessingInk" xmlns:wne="http://schemas.microsoft.com/office/word/2006/wordml" xmlns:wps="http://schemas.microsoft.com/office/word/2010/wordprocessingShape" mc:Ignorable="w14 w15 w16se w16cid wp14">
+<w:hdr xmlns:wpc="http://schemas.microsoft.com/office/word/2010/wordprocessingCanvas" xmlns:cx="http://schemas.microsoft.com/office/drawing/2014/chartex" xmlns:cx1="http://schemas.microsoft.com/office/drawing/2015/9/8/chartex" xmlns:cx2="http://schemas.microsoft.com/office/drawing/2015/10/21/chartex" xmlns:cx3="http://schemas.microsoft.com/office/drawing/2016/5/9/chartex" xmlns:cx4="http://schemas.microsoft.com/office/drawing/2016/5/10/chartex" xmlns:cx5="http://schemas.microsoft.com/office/drawing/2016/5/11/chartex" xmlns:cx6="http://schemas.microsoft.com/office/drawing/2016/5/12/chartex" xmlns:cx7="http://schemas.microsoft.com/office/drawing/2016/5/13/chartex" xmlns:cx8="http://schemas.microsoft.com/office/drawing/2016/5/14/chartex" xmlns:mc="http://schemas.openxmlformats.org/markup-compatibility/2006" xmlns:aink="http://schemas.microsoft.com/office/drawing/2016/ink" xmlns:am3d="http://schemas.microsoft.com/office/drawing/2017/model3d" xmlns:o="urn:schemas-microsoft-com:office:office" xmlns:r="http://schemas.openxmlformats.org/officeDocument/2006/relationships" xmlns:m="http://schemas.openxmlformats.org/officeDocument/2006/math" xmlns:v="urn:schemas-microsoft-com:vml" xmlns:wp14="http://schemas.microsoft.com/office/word/2010/wordprocessingDrawing" xmlns:wp="http://schemas.openxmlformats.org/drawingml/2006/wordprocessingDrawing" xmlns:w10="urn:schemas-microsoft-com:office:word" xmlns:w="http://schemas.openxmlformats.org/wordprocessingml/2006/main" xmlns:w14="http://schemas.microsoft.com/office/word/2010/wordml" xmlns:w15="http://schemas.microsoft.com/office/word/2012/wordml" xmlns:w16cex="http://schemas.microsoft.com/office/word/2018/wordml/cex" xmlns:w16cid="http://schemas.microsoft.com/office/word/2016/wordml/cid" xmlns:w16="http://schemas.microsoft.com/office/word/2018/wordml" xmlns:w16se="http://schemas.microsoft.com/office/word/2015/wordml/symex" xmlns:wpg="http://schemas.microsoft.com/office/word/2010/wordprocessingGroup" xmlns:wpi="http://schemas.microsoft.com/office/word/2010/wordprocessingInk" xmlns:wne="http://schemas.microsoft.com/office/word/2006/wordml" xmlns:wps="http://schemas.microsoft.com/office/word/2010/wordprocessingShape" mc:Ignorable="w14 w15 w16se w16cid w16 w16cex wp14">
   <w:p>
     <w:pPr>
       <w:pStyle w:val="Header"/>
@@ -36703,7 +36734,7 @@
 </file>
 
 <file path=word/header16.xml><?xml version="1.0" encoding="utf-8"?>
-<w:hdr xmlns:wpc="http://schemas.microsoft.com/office/word/2010/wordprocessingCanvas" xmlns:cx="http://schemas.microsoft.com/office/drawing/2014/chartex" xmlns:cx1="http://schemas.microsoft.com/office/drawing/2015/9/8/chartex" xmlns:cx2="http://schemas.microsoft.com/office/drawing/2015/10/21/chartex" xmlns:cx3="http://schemas.microsoft.com/office/drawing/2016/5/9/chartex" xmlns:cx4="http://schemas.microsoft.com/office/drawing/2016/5/10/chartex" xmlns:cx5="http://schemas.microsoft.com/office/drawing/2016/5/11/chartex" xmlns:cx6="http://schemas.microsoft.com/office/drawing/2016/5/12/chartex" xmlns:cx7="http://schemas.microsoft.com/office/drawing/2016/5/13/chartex" xmlns:cx8="http://schemas.microsoft.com/office/drawing/2016/5/14/chartex" xmlns:mc="http://schemas.openxmlformats.org/markup-compatibility/2006" xmlns:aink="http://schemas.microsoft.com/office/drawing/2016/ink" xmlns:am3d="http://schemas.microsoft.com/office/drawing/2017/model3d" xmlns:o="urn:schemas-microsoft-com:office:office" xmlns:r="http://schemas.openxmlformats.org/officeDocument/2006/relationships" xmlns:m="http://schemas.openxmlformats.org/officeDocument/2006/math" xmlns:v="urn:schemas-microsoft-com:vml" xmlns:wp14="http://schemas.microsoft.com/office/word/2010/wordprocessingDrawing" xmlns:wp="http://schemas.openxmlformats.org/drawingml/2006/wordprocessingDrawing" xmlns:w10="urn:schemas-microsoft-com:office:word" xmlns:w="http://schemas.openxmlformats.org/wordprocessingml/2006/main" xmlns:w14="http://schemas.microsoft.com/office/word/2010/wordml" xmlns:w15="http://schemas.microsoft.com/office/word/2012/wordml" xmlns:w16cid="http://schemas.microsoft.com/office/word/2016/wordml/cid" xmlns:w16se="http://schemas.microsoft.com/office/word/2015/wordml/symex" xmlns:wpg="http://schemas.microsoft.com/office/word/2010/wordprocessingGroup" xmlns:wpi="http://schemas.microsoft.com/office/word/2010/wordprocessingInk" xmlns:wne="http://schemas.microsoft.com/office/word/2006/wordml" xmlns:wps="http://schemas.microsoft.com/office/word/2010/wordprocessingShape" mc:Ignorable="w14 w15 w16se w16cid wp14">
+<w:hdr xmlns:wpc="http://schemas.microsoft.com/office/word/2010/wordprocessingCanvas" xmlns:cx="http://schemas.microsoft.com/office/drawing/2014/chartex" xmlns:cx1="http://schemas.microsoft.com/office/drawing/2015/9/8/chartex" xmlns:cx2="http://schemas.microsoft.com/office/drawing/2015/10/21/chartex" xmlns:cx3="http://schemas.microsoft.com/office/drawing/2016/5/9/chartex" xmlns:cx4="http://schemas.microsoft.com/office/drawing/2016/5/10/chartex" xmlns:cx5="http://schemas.microsoft.com/office/drawing/2016/5/11/chartex" xmlns:cx6="http://schemas.microsoft.com/office/drawing/2016/5/12/chartex" xmlns:cx7="http://schemas.microsoft.com/office/drawing/2016/5/13/chartex" xmlns:cx8="http://schemas.microsoft.com/office/drawing/2016/5/14/chartex" xmlns:mc="http://schemas.openxmlformats.org/markup-compatibility/2006" xmlns:aink="http://schemas.microsoft.com/office/drawing/2016/ink" xmlns:am3d="http://schemas.microsoft.com/office/drawing/2017/model3d" xmlns:o="urn:schemas-microsoft-com:office:office" xmlns:r="http://schemas.openxmlformats.org/officeDocument/2006/relationships" xmlns:m="http://schemas.openxmlformats.org/officeDocument/2006/math" xmlns:v="urn:schemas-microsoft-com:vml" xmlns:wp14="http://schemas.microsoft.com/office/word/2010/wordprocessingDrawing" xmlns:wp="http://schemas.openxmlformats.org/drawingml/2006/wordprocessingDrawing" xmlns:w10="urn:schemas-microsoft-com:office:word" xmlns:w="http://schemas.openxmlformats.org/wordprocessingml/2006/main" xmlns:w14="http://schemas.microsoft.com/office/word/2010/wordml" xmlns:w15="http://schemas.microsoft.com/office/word/2012/wordml" xmlns:w16cex="http://schemas.microsoft.com/office/word/2018/wordml/cex" xmlns:w16cid="http://schemas.microsoft.com/office/word/2016/wordml/cid" xmlns:w16="http://schemas.microsoft.com/office/word/2018/wordml" xmlns:w16se="http://schemas.microsoft.com/office/word/2015/wordml/symex" xmlns:wpg="http://schemas.microsoft.com/office/word/2010/wordprocessingGroup" xmlns:wpi="http://schemas.microsoft.com/office/word/2010/wordprocessingInk" xmlns:wne="http://schemas.microsoft.com/office/word/2006/wordml" xmlns:wps="http://schemas.microsoft.com/office/word/2010/wordprocessingShape" mc:Ignorable="w14 w15 w16se w16cid w16 w16cex wp14">
   <w:p>
     <w:pPr>
       <w:pStyle w:val="Header"/>
@@ -36713,7 +36744,7 @@
 </file>
 
 <file path=word/header17.xml><?xml version="1.0" encoding="utf-8"?>
-<w:hdr xmlns:wpc="http://schemas.microsoft.com/office/word/2010/wordprocessingCanvas" xmlns:cx="http://schemas.microsoft.com/office/drawing/2014/chartex" xmlns:cx1="http://schemas.microsoft.com/office/drawing/2015/9/8/chartex" xmlns:cx2="http://schemas.microsoft.com/office/drawing/2015/10/21/chartex" xmlns:cx3="http://schemas.microsoft.com/office/drawing/2016/5/9/chartex" xmlns:cx4="http://schemas.microsoft.com/office/drawing/2016/5/10/chartex" xmlns:cx5="http://schemas.microsoft.com/office/drawing/2016/5/11/chartex" xmlns:cx6="http://schemas.microsoft.com/office/drawing/2016/5/12/chartex" xmlns:cx7="http://schemas.microsoft.com/office/drawing/2016/5/13/chartex" xmlns:cx8="http://schemas.microsoft.com/office/drawing/2016/5/14/chartex" xmlns:mc="http://schemas.openxmlformats.org/markup-compatibility/2006" xmlns:aink="http://schemas.microsoft.com/office/drawing/2016/ink" xmlns:am3d="http://schemas.microsoft.com/office/drawing/2017/model3d" xmlns:o="urn:schemas-microsoft-com:office:office" xmlns:r="http://schemas.openxmlformats.org/officeDocument/2006/relationships" xmlns:m="http://schemas.openxmlformats.org/officeDocument/2006/math" xmlns:v="urn:schemas-microsoft-com:vml" xmlns:wp14="http://schemas.microsoft.com/office/word/2010/wordprocessingDrawing" xmlns:wp="http://schemas.openxmlformats.org/drawingml/2006/wordprocessingDrawing" xmlns:w10="urn:schemas-microsoft-com:office:word" xmlns:w="http://schemas.openxmlformats.org/wordprocessingml/2006/main" xmlns:w14="http://schemas.microsoft.com/office/word/2010/wordml" xmlns:w15="http://schemas.microsoft.com/office/word/2012/wordml" xmlns:w16cid="http://schemas.microsoft.com/office/word/2016/wordml/cid" xmlns:w16se="http://schemas.microsoft.com/office/word/2015/wordml/symex" xmlns:wpg="http://schemas.microsoft.com/office/word/2010/wordprocessingGroup" xmlns:wpi="http://schemas.microsoft.com/office/word/2010/wordprocessingInk" xmlns:wne="http://schemas.microsoft.com/office/word/2006/wordml" xmlns:wps="http://schemas.microsoft.com/office/word/2010/wordprocessingShape" mc:Ignorable="w14 w15 w16se w16cid wp14">
+<w:hdr xmlns:wpc="http://schemas.microsoft.com/office/word/2010/wordprocessingCanvas" xmlns:cx="http://schemas.microsoft.com/office/drawing/2014/chartex" xmlns:cx1="http://schemas.microsoft.com/office/drawing/2015/9/8/chartex" xmlns:cx2="http://schemas.microsoft.com/office/drawing/2015/10/21/chartex" xmlns:cx3="http://schemas.microsoft.com/office/drawing/2016/5/9/chartex" xmlns:cx4="http://schemas.microsoft.com/office/drawing/2016/5/10/chartex" xmlns:cx5="http://schemas.microsoft.com/office/drawing/2016/5/11/chartex" xmlns:cx6="http://schemas.microsoft.com/office/drawing/2016/5/12/chartex" xmlns:cx7="http://schemas.microsoft.com/office/drawing/2016/5/13/chartex" xmlns:cx8="http://schemas.microsoft.com/office/drawing/2016/5/14/chartex" xmlns:mc="http://schemas.openxmlformats.org/markup-compatibility/2006" xmlns:aink="http://schemas.microsoft.com/office/drawing/2016/ink" xmlns:am3d="http://schemas.microsoft.com/office/drawing/2017/model3d" xmlns:o="urn:schemas-microsoft-com:office:office" xmlns:r="http://schemas.openxmlformats.org/officeDocument/2006/relationships" xmlns:m="http://schemas.openxmlformats.org/officeDocument/2006/math" xmlns:v="urn:schemas-microsoft-com:vml" xmlns:wp14="http://schemas.microsoft.com/office/word/2010/wordprocessingDrawing" xmlns:wp="http://schemas.openxmlformats.org/drawingml/2006/wordprocessingDrawing" xmlns:w10="urn:schemas-microsoft-com:office:word" xmlns:w="http://schemas.openxmlformats.org/wordprocessingml/2006/main" xmlns:w14="http://schemas.microsoft.com/office/word/2010/wordml" xmlns:w15="http://schemas.microsoft.com/office/word/2012/wordml" xmlns:w16cex="http://schemas.microsoft.com/office/word/2018/wordml/cex" xmlns:w16cid="http://schemas.microsoft.com/office/word/2016/wordml/cid" xmlns:w16="http://schemas.microsoft.com/office/word/2018/wordml" xmlns:w16se="http://schemas.microsoft.com/office/word/2015/wordml/symex" xmlns:wpg="http://schemas.microsoft.com/office/word/2010/wordprocessingGroup" xmlns:wpi="http://schemas.microsoft.com/office/word/2010/wordprocessingInk" xmlns:wne="http://schemas.microsoft.com/office/word/2006/wordml" xmlns:wps="http://schemas.microsoft.com/office/word/2010/wordprocessingShape" mc:Ignorable="w14 w15 w16se w16cid w16 w16cex wp14">
   <w:p>
     <w:pPr>
       <w:pStyle w:val="Header"/>
@@ -36723,7 +36754,7 @@
 </file>
 
 <file path=word/header18.xml><?xml version="1.0" encoding="utf-8"?>
-<w:hdr xmlns:wpc="http://schemas.microsoft.com/office/word/2010/wordprocessingCanvas" xmlns:cx="http://schemas.microsoft.com/office/drawing/2014/chartex" xmlns:cx1="http://schemas.microsoft.com/office/drawing/2015/9/8/chartex" xmlns:cx2="http://schemas.microsoft.com/office/drawing/2015/10/21/chartex" xmlns:cx3="http://schemas.microsoft.com/office/drawing/2016/5/9/chartex" xmlns:cx4="http://schemas.microsoft.com/office/drawing/2016/5/10/chartex" xmlns:cx5="http://schemas.microsoft.com/office/drawing/2016/5/11/chartex" xmlns:cx6="http://schemas.microsoft.com/office/drawing/2016/5/12/chartex" xmlns:cx7="http://schemas.microsoft.com/office/drawing/2016/5/13/chartex" xmlns:cx8="http://schemas.microsoft.com/office/drawing/2016/5/14/chartex" xmlns:mc="http://schemas.openxmlformats.org/markup-compatibility/2006" xmlns:aink="http://schemas.microsoft.com/office/drawing/2016/ink" xmlns:am3d="http://schemas.microsoft.com/office/drawing/2017/model3d" xmlns:o="urn:schemas-microsoft-com:office:office" xmlns:r="http://schemas.openxmlformats.org/officeDocument/2006/relationships" xmlns:m="http://schemas.openxmlformats.org/officeDocument/2006/math" xmlns:v="urn:schemas-microsoft-com:vml" xmlns:wp14="http://schemas.microsoft.com/office/word/2010/wordprocessingDrawing" xmlns:wp="http://schemas.openxmlformats.org/drawingml/2006/wordprocessingDrawing" xmlns:w10="urn:schemas-microsoft-com:office:word" xmlns:w="http://schemas.openxmlformats.org/wordprocessingml/2006/main" xmlns:w14="http://schemas.microsoft.com/office/word/2010/wordml" xmlns:w15="http://schemas.microsoft.com/office/word/2012/wordml" xmlns:w16cid="http://schemas.microsoft.com/office/word/2016/wordml/cid" xmlns:w16se="http://schemas.microsoft.com/office/word/2015/wordml/symex" xmlns:wpg="http://schemas.microsoft.com/office/word/2010/wordprocessingGroup" xmlns:wpi="http://schemas.microsoft.com/office/word/2010/wordprocessingInk" xmlns:wne="http://schemas.microsoft.com/office/word/2006/wordml" xmlns:wps="http://schemas.microsoft.com/office/word/2010/wordprocessingShape" mc:Ignorable="w14 w15 w16se w16cid wp14">
+<w:hdr xmlns:wpc="http://schemas.microsoft.com/office/word/2010/wordprocessingCanvas" xmlns:cx="http://schemas.microsoft.com/office/drawing/2014/chartex" xmlns:cx1="http://schemas.microsoft.com/office/drawing/2015/9/8/chartex" xmlns:cx2="http://schemas.microsoft.com/office/drawing/2015/10/21/chartex" xmlns:cx3="http://schemas.microsoft.com/office/drawing/2016/5/9/chartex" xmlns:cx4="http://schemas.microsoft.com/office/drawing/2016/5/10/chartex" xmlns:cx5="http://schemas.microsoft.com/office/drawing/2016/5/11/chartex" xmlns:cx6="http://schemas.microsoft.com/office/drawing/2016/5/12/chartex" xmlns:cx7="http://schemas.microsoft.com/office/drawing/2016/5/13/chartex" xmlns:cx8="http://schemas.microsoft.com/office/drawing/2016/5/14/chartex" xmlns:mc="http://schemas.openxmlformats.org/markup-compatibility/2006" xmlns:aink="http://schemas.microsoft.com/office/drawing/2016/ink" xmlns:am3d="http://schemas.microsoft.com/office/drawing/2017/model3d" xmlns:o="urn:schemas-microsoft-com:office:office" xmlns:r="http://schemas.openxmlformats.org/officeDocument/2006/relationships" xmlns:m="http://schemas.openxmlformats.org/officeDocument/2006/math" xmlns:v="urn:schemas-microsoft-com:vml" xmlns:wp14="http://schemas.microsoft.com/office/word/2010/wordprocessingDrawing" xmlns:wp="http://schemas.openxmlformats.org/drawingml/2006/wordprocessingDrawing" xmlns:w10="urn:schemas-microsoft-com:office:word" xmlns:w="http://schemas.openxmlformats.org/wordprocessingml/2006/main" xmlns:w14="http://schemas.microsoft.com/office/word/2010/wordml" xmlns:w15="http://schemas.microsoft.com/office/word/2012/wordml" xmlns:w16cex="http://schemas.microsoft.com/office/word/2018/wordml/cex" xmlns:w16cid="http://schemas.microsoft.com/office/word/2016/wordml/cid" xmlns:w16="http://schemas.microsoft.com/office/word/2018/wordml" xmlns:w16se="http://schemas.microsoft.com/office/word/2015/wordml/symex" xmlns:wpg="http://schemas.microsoft.com/office/word/2010/wordprocessingGroup" xmlns:wpi="http://schemas.microsoft.com/office/word/2010/wordprocessingInk" xmlns:wne="http://schemas.microsoft.com/office/word/2006/wordml" xmlns:wps="http://schemas.microsoft.com/office/word/2010/wordprocessingShape" mc:Ignorable="w14 w15 w16se w16cid w16 w16cex wp14">
   <w:p>
     <w:pPr>
       <w:pStyle w:val="Header"/>
@@ -36733,7 +36764,7 @@
 </file>
 
 <file path=word/header2.xml><?xml version="1.0" encoding="utf-8"?>
-<w:hdr xmlns:wpc="http://schemas.microsoft.com/office/word/2010/wordprocessingCanvas" xmlns:cx="http://schemas.microsoft.com/office/drawing/2014/chartex" xmlns:cx1="http://schemas.microsoft.com/office/drawing/2015/9/8/chartex" xmlns:cx2="http://schemas.microsoft.com/office/drawing/2015/10/21/chartex" xmlns:cx3="http://schemas.microsoft.com/office/drawing/2016/5/9/chartex" xmlns:cx4="http://schemas.microsoft.com/office/drawing/2016/5/10/chartex" xmlns:cx5="http://schemas.microsoft.com/office/drawing/2016/5/11/chartex" xmlns:cx6="http://schemas.microsoft.com/office/drawing/2016/5/12/chartex" xmlns:cx7="http://schemas.microsoft.com/office/drawing/2016/5/13/chartex" xmlns:cx8="http://schemas.microsoft.com/office/drawing/2016/5/14/chartex" xmlns:mc="http://schemas.openxmlformats.org/markup-compatibility/2006" xmlns:aink="http://schemas.microsoft.com/office/drawing/2016/ink" xmlns:am3d="http://schemas.microsoft.com/office/drawing/2017/model3d" xmlns:o="urn:schemas-microsoft-com:office:office" xmlns:r="http://schemas.openxmlformats.org/officeDocument/2006/relationships" xmlns:m="http://schemas.openxmlformats.org/officeDocument/2006/math" xmlns:v="urn:schemas-microsoft-com:vml" xmlns:wp14="http://schemas.microsoft.com/office/word/2010/wordprocessingDrawing" xmlns:wp="http://schemas.openxmlformats.org/drawingml/2006/wordprocessingDrawing" xmlns:w10="urn:schemas-microsoft-com:office:word" xmlns:w="http://schemas.openxmlformats.org/wordprocessingml/2006/main" xmlns:w14="http://schemas.microsoft.com/office/word/2010/wordml" xmlns:w15="http://schemas.microsoft.com/office/word/2012/wordml" xmlns:w16cid="http://schemas.microsoft.com/office/word/2016/wordml/cid" xmlns:w16se="http://schemas.microsoft.com/office/word/2015/wordml/symex" xmlns:wpg="http://schemas.microsoft.com/office/word/2010/wordprocessingGroup" xmlns:wpi="http://schemas.microsoft.com/office/word/2010/wordprocessingInk" xmlns:wne="http://schemas.microsoft.com/office/word/2006/wordml" xmlns:wps="http://schemas.microsoft.com/office/word/2010/wordprocessingShape" mc:Ignorable="w14 w15 w16se w16cid wp14">
+<w:hdr xmlns:wpc="http://schemas.microsoft.com/office/word/2010/wordprocessingCanvas" xmlns:cx="http://schemas.microsoft.com/office/drawing/2014/chartex" xmlns:cx1="http://schemas.microsoft.com/office/drawing/2015/9/8/chartex" xmlns:cx2="http://schemas.microsoft.com/office/drawing/2015/10/21/chartex" xmlns:cx3="http://schemas.microsoft.com/office/drawing/2016/5/9/chartex" xmlns:cx4="http://schemas.microsoft.com/office/drawing/2016/5/10/chartex" xmlns:cx5="http://schemas.microsoft.com/office/drawing/2016/5/11/chartex" xmlns:cx6="http://schemas.microsoft.com/office/drawing/2016/5/12/chartex" xmlns:cx7="http://schemas.microsoft.com/office/drawing/2016/5/13/chartex" xmlns:cx8="http://schemas.microsoft.com/office/drawing/2016/5/14/chartex" xmlns:mc="http://schemas.openxmlformats.org/markup-compatibility/2006" xmlns:aink="http://schemas.microsoft.com/office/drawing/2016/ink" xmlns:am3d="http://schemas.microsoft.com/office/drawing/2017/model3d" xmlns:o="urn:schemas-microsoft-com:office:office" xmlns:r="http://schemas.openxmlformats.org/officeDocument/2006/relationships" xmlns:m="http://schemas.openxmlformats.org/officeDocument/2006/math" xmlns:v="urn:schemas-microsoft-com:vml" xmlns:wp14="http://schemas.microsoft.com/office/word/2010/wordprocessingDrawing" xmlns:wp="http://schemas.openxmlformats.org/drawingml/2006/wordprocessingDrawing" xmlns:w10="urn:schemas-microsoft-com:office:word" xmlns:w="http://schemas.openxmlformats.org/wordprocessingml/2006/main" xmlns:w14="http://schemas.microsoft.com/office/word/2010/wordml" xmlns:w15="http://schemas.microsoft.com/office/word/2012/wordml" xmlns:w16cex="http://schemas.microsoft.com/office/word/2018/wordml/cex" xmlns:w16cid="http://schemas.microsoft.com/office/word/2016/wordml/cid" xmlns:w16="http://schemas.microsoft.com/office/word/2018/wordml" xmlns:w16se="http://schemas.microsoft.com/office/word/2015/wordml/symex" xmlns:wpg="http://schemas.microsoft.com/office/word/2010/wordprocessingGroup" xmlns:wpi="http://schemas.microsoft.com/office/word/2010/wordprocessingInk" xmlns:wne="http://schemas.microsoft.com/office/word/2006/wordml" xmlns:wps="http://schemas.microsoft.com/office/word/2010/wordprocessingShape" mc:Ignorable="w14 w15 w16se w16cid w16 w16cex wp14">
   <w:p>
     <w:pPr>
       <w:pStyle w:val="Header"/>
@@ -36743,7 +36774,7 @@
 </file>
 
 <file path=word/header3.xml><?xml version="1.0" encoding="utf-8"?>
-<w:hdr xmlns:wpc="http://schemas.microsoft.com/office/word/2010/wordprocessingCanvas" xmlns:cx="http://schemas.microsoft.com/office/drawing/2014/chartex" xmlns:cx1="http://schemas.microsoft.com/office/drawing/2015/9/8/chartex" xmlns:cx2="http://schemas.microsoft.com/office/drawing/2015/10/21/chartex" xmlns:cx3="http://schemas.microsoft.com/office/drawing/2016/5/9/chartex" xmlns:cx4="http://schemas.microsoft.com/office/drawing/2016/5/10/chartex" xmlns:cx5="http://schemas.microsoft.com/office/drawing/2016/5/11/chartex" xmlns:cx6="http://schemas.microsoft.com/office/drawing/2016/5/12/chartex" xmlns:cx7="http://schemas.microsoft.com/office/drawing/2016/5/13/chartex" xmlns:cx8="http://schemas.microsoft.com/office/drawing/2016/5/14/chartex" xmlns:mc="http://schemas.openxmlformats.org/markup-compatibility/2006" xmlns:aink="http://schemas.microsoft.com/office/drawing/2016/ink" xmlns:am3d="http://schemas.microsoft.com/office/drawing/2017/model3d" xmlns:o="urn:schemas-microsoft-com:office:office" xmlns:r="http://schemas.openxmlformats.org/officeDocument/2006/relationships" xmlns:m="http://schemas.openxmlformats.org/officeDocument/2006/math" xmlns:v="urn:schemas-microsoft-com:vml" xmlns:wp14="http://schemas.microsoft.com/office/word/2010/wordprocessingDrawing" xmlns:wp="http://schemas.openxmlformats.org/drawingml/2006/wordprocessingDrawing" xmlns:w10="urn:schemas-microsoft-com:office:word" xmlns:w="http://schemas.openxmlformats.org/wordprocessingml/2006/main" xmlns:w14="http://schemas.microsoft.com/office/word/2010/wordml" xmlns:w15="http://schemas.microsoft.com/office/word/2012/wordml" xmlns:w16cid="http://schemas.microsoft.com/office/word/2016/wordml/cid" xmlns:w16se="http://schemas.microsoft.com/office/word/2015/wordml/symex" xmlns:wpg="http://schemas.microsoft.com/office/word/2010/wordprocessingGroup" xmlns:wpi="http://schemas.microsoft.com/office/word/2010/wordprocessingInk" xmlns:wne="http://schemas.microsoft.com/office/word/2006/wordml" xmlns:wps="http://schemas.microsoft.com/office/word/2010/wordprocessingShape" mc:Ignorable="w14 w15 w16se w16cid wp14">
+<w:hdr xmlns:wpc="http://schemas.microsoft.com/office/word/2010/wordprocessingCanvas" xmlns:cx="http://schemas.microsoft.com/office/drawing/2014/chartex" xmlns:cx1="http://schemas.microsoft.com/office/drawing/2015/9/8/chartex" xmlns:cx2="http://schemas.microsoft.com/office/drawing/2015/10/21/chartex" xmlns:cx3="http://schemas.microsoft.com/office/drawing/2016/5/9/chartex" xmlns:cx4="http://schemas.microsoft.com/office/drawing/2016/5/10/chartex" xmlns:cx5="http://schemas.microsoft.com/office/drawing/2016/5/11/chartex" xmlns:cx6="http://schemas.microsoft.com/office/drawing/2016/5/12/chartex" xmlns:cx7="http://schemas.microsoft.com/office/drawing/2016/5/13/chartex" xmlns:cx8="http://schemas.microsoft.com/office/drawing/2016/5/14/chartex" xmlns:mc="http://schemas.openxmlformats.org/markup-compatibility/2006" xmlns:aink="http://schemas.microsoft.com/office/drawing/2016/ink" xmlns:am3d="http://schemas.microsoft.com/office/drawing/2017/model3d" xmlns:o="urn:schemas-microsoft-com:office:office" xmlns:r="http://schemas.openxmlformats.org/officeDocument/2006/relationships" xmlns:m="http://schemas.openxmlformats.org/officeDocument/2006/math" xmlns:v="urn:schemas-microsoft-com:vml" xmlns:wp14="http://schemas.microsoft.com/office/word/2010/wordprocessingDrawing" xmlns:wp="http://schemas.openxmlformats.org/drawingml/2006/wordprocessingDrawing" xmlns:w10="urn:schemas-microsoft-com:office:word" xmlns:w="http://schemas.openxmlformats.org/wordprocessingml/2006/main" xmlns:w14="http://schemas.microsoft.com/office/word/2010/wordml" xmlns:w15="http://schemas.microsoft.com/office/word/2012/wordml" xmlns:w16cex="http://schemas.microsoft.com/office/word/2018/wordml/cex" xmlns:w16cid="http://schemas.microsoft.com/office/word/2016/wordml/cid" xmlns:w16="http://schemas.microsoft.com/office/word/2018/wordml" xmlns:w16se="http://schemas.microsoft.com/office/word/2015/wordml/symex" xmlns:wpg="http://schemas.microsoft.com/office/word/2010/wordprocessingGroup" xmlns:wpi="http://schemas.microsoft.com/office/word/2010/wordprocessingInk" xmlns:wne="http://schemas.microsoft.com/office/word/2006/wordml" xmlns:wps="http://schemas.microsoft.com/office/word/2010/wordprocessingShape" mc:Ignorable="w14 w15 w16se w16cid w16 w16cex wp14">
   <w:p>
     <w:pPr>
       <w:pStyle w:val="Header"/>
@@ -36753,7 +36784,7 @@
 </file>
 
 <file path=word/header4.xml><?xml version="1.0" encoding="utf-8"?>
-<w:hdr xmlns:wpc="http://schemas.microsoft.com/office/word/2010/wordprocessingCanvas" xmlns:cx="http://schemas.microsoft.com/office/drawing/2014/chartex" xmlns:cx1="http://schemas.microsoft.com/office/drawing/2015/9/8/chartex" xmlns:cx2="http://schemas.microsoft.com/office/drawing/2015/10/21/chartex" xmlns:cx3="http://schemas.microsoft.com/office/drawing/2016/5/9/chartex" xmlns:cx4="http://schemas.microsoft.com/office/drawing/2016/5/10/chartex" xmlns:cx5="http://schemas.microsoft.com/office/drawing/2016/5/11/chartex" xmlns:cx6="http://schemas.microsoft.com/office/drawing/2016/5/12/chartex" xmlns:cx7="http://schemas.microsoft.com/office/drawing/2016/5/13/chartex" xmlns:cx8="http://schemas.microsoft.com/office/drawing/2016/5/14/chartex" xmlns:mc="http://schemas.openxmlformats.org/markup-compatibility/2006" xmlns:aink="http://schemas.microsoft.com/office/drawing/2016/ink" xmlns:am3d="http://schemas.microsoft.com/office/drawing/2017/model3d" xmlns:o="urn:schemas-microsoft-com:office:office" xmlns:r="http://schemas.openxmlformats.org/officeDocument/2006/relationships" xmlns:m="http://schemas.openxmlformats.org/officeDocument/2006/math" xmlns:v="urn:schemas-microsoft-com:vml" xmlns:wp14="http://schemas.microsoft.com/office/word/2010/wordprocessingDrawing" xmlns:wp="http://schemas.openxmlformats.org/drawingml/2006/wordprocessingDrawing" xmlns:w10="urn:schemas-microsoft-com:office:word" xmlns:w="http://schemas.openxmlformats.org/wordprocessingml/2006/main" xmlns:w14="http://schemas.microsoft.com/office/word/2010/wordml" xmlns:w15="http://schemas.microsoft.com/office/word/2012/wordml" xmlns:w16cid="http://schemas.microsoft.com/office/word/2016/wordml/cid" xmlns:w16se="http://schemas.microsoft.com/office/word/2015/wordml/symex" xmlns:wpg="http://schemas.microsoft.com/office/word/2010/wordprocessingGroup" xmlns:wpi="http://schemas.microsoft.com/office/word/2010/wordprocessingInk" xmlns:wne="http://schemas.microsoft.com/office/word/2006/wordml" xmlns:wps="http://schemas.microsoft.com/office/word/2010/wordprocessingShape" mc:Ignorable="w14 w15 w16se w16cid wp14">
+<w:hdr xmlns:wpc="http://schemas.microsoft.com/office/word/2010/wordprocessingCanvas" xmlns:cx="http://schemas.microsoft.com/office/drawing/2014/chartex" xmlns:cx1="http://schemas.microsoft.com/office/drawing/2015/9/8/chartex" xmlns:cx2="http://schemas.microsoft.com/office/drawing/2015/10/21/chartex" xmlns:cx3="http://schemas.microsoft.com/office/drawing/2016/5/9/chartex" xmlns:cx4="http://schemas.microsoft.com/office/drawing/2016/5/10/chartex" xmlns:cx5="http://schemas.microsoft.com/office/drawing/2016/5/11/chartex" xmlns:cx6="http://schemas.microsoft.com/office/drawing/2016/5/12/chartex" xmlns:cx7="http://schemas.microsoft.com/office/drawing/2016/5/13/chartex" xmlns:cx8="http://schemas.microsoft.com/office/drawing/2016/5/14/chartex" xmlns:mc="http://schemas.openxmlformats.org/markup-compatibility/2006" xmlns:aink="http://schemas.microsoft.com/office/drawing/2016/ink" xmlns:am3d="http://schemas.microsoft.com/office/drawing/2017/model3d" xmlns:o="urn:schemas-microsoft-com:office:office" xmlns:r="http://schemas.openxmlformats.org/officeDocument/2006/relationships" xmlns:m="http://schemas.openxmlformats.org/officeDocument/2006/math" xmlns:v="urn:schemas-microsoft-com:vml" xmlns:wp14="http://schemas.microsoft.com/office/word/2010/wordprocessingDrawing" xmlns:wp="http://schemas.openxmlformats.org/drawingml/2006/wordprocessingDrawing" xmlns:w10="urn:schemas-microsoft-com:office:word" xmlns:w="http://schemas.openxmlformats.org/wordprocessingml/2006/main" xmlns:w14="http://schemas.microsoft.com/office/word/2010/wordml" xmlns:w15="http://schemas.microsoft.com/office/word/2012/wordml" xmlns:w16cex="http://schemas.microsoft.com/office/word/2018/wordml/cex" xmlns:w16cid="http://schemas.microsoft.com/office/word/2016/wordml/cid" xmlns:w16="http://schemas.microsoft.com/office/word/2018/wordml" xmlns:w16se="http://schemas.microsoft.com/office/word/2015/wordml/symex" xmlns:wpg="http://schemas.microsoft.com/office/word/2010/wordprocessingGroup" xmlns:wpi="http://schemas.microsoft.com/office/word/2010/wordprocessingInk" xmlns:wne="http://schemas.microsoft.com/office/word/2006/wordml" xmlns:wps="http://schemas.microsoft.com/office/word/2010/wordprocessingShape" mc:Ignorable="w14 w15 w16se w16cid w16 w16cex wp14">
   <w:p>
     <w:pPr>
       <w:pStyle w:val="Header"/>
@@ -36763,7 +36794,7 @@
 </file>
 
 <file path=word/header5.xml><?xml version="1.0" encoding="utf-8"?>
-<w:hdr xmlns:wpc="http://schemas.microsoft.com/office/word/2010/wordprocessingCanvas" xmlns:cx="http://schemas.microsoft.com/office/drawing/2014/chartex" xmlns:cx1="http://schemas.microsoft.com/office/drawing/2015/9/8/chartex" xmlns:cx2="http://schemas.microsoft.com/office/drawing/2015/10/21/chartex" xmlns:cx3="http://schemas.microsoft.com/office/drawing/2016/5/9/chartex" xmlns:cx4="http://schemas.microsoft.com/office/drawing/2016/5/10/chartex" xmlns:cx5="http://schemas.microsoft.com/office/drawing/2016/5/11/chartex" xmlns:cx6="http://schemas.microsoft.com/office/drawing/2016/5/12/chartex" xmlns:cx7="http://schemas.microsoft.com/office/drawing/2016/5/13/chartex" xmlns:cx8="http://schemas.microsoft.com/office/drawing/2016/5/14/chartex" xmlns:mc="http://schemas.openxmlformats.org/markup-compatibility/2006" xmlns:aink="http://schemas.microsoft.com/office/drawing/2016/ink" xmlns:am3d="http://schemas.microsoft.com/office/drawing/2017/model3d" xmlns:o="urn:schemas-microsoft-com:office:office" xmlns:r="http://schemas.openxmlformats.org/officeDocument/2006/relationships" xmlns:m="http://schemas.openxmlformats.org/officeDocument/2006/math" xmlns:v="urn:schemas-microsoft-com:vml" xmlns:wp14="http://schemas.microsoft.com/office/word/2010/wordprocessingDrawing" xmlns:wp="http://schemas.openxmlformats.org/drawingml/2006/wordprocessingDrawing" xmlns:w10="urn:schemas-microsoft-com:office:word" xmlns:w="http://schemas.openxmlformats.org/wordprocessingml/2006/main" xmlns:w14="http://schemas.microsoft.com/office/word/2010/wordml" xmlns:w15="http://schemas.microsoft.com/office/word/2012/wordml" xmlns:w16cid="http://schemas.microsoft.com/office/word/2016/wordml/cid" xmlns:w16se="http://schemas.microsoft.com/office/word/2015/wordml/symex" xmlns:wpg="http://schemas.microsoft.com/office/word/2010/wordprocessingGroup" xmlns:wpi="http://schemas.microsoft.com/office/word/2010/wordprocessingInk" xmlns:wne="http://schemas.microsoft.com/office/word/2006/wordml" xmlns:wps="http://schemas.microsoft.com/office/word/2010/wordprocessingShape" mc:Ignorable="w14 w15 w16se w16cid wp14">
+<w:hdr xmlns:wpc="http://schemas.microsoft.com/office/word/2010/wordprocessingCanvas" xmlns:cx="http://schemas.microsoft.com/office/drawing/2014/chartex" xmlns:cx1="http://schemas.microsoft.com/office/drawing/2015/9/8/chartex" xmlns:cx2="http://schemas.microsoft.com/office/drawing/2015/10/21/chartex" xmlns:cx3="http://schemas.microsoft.com/office/drawing/2016/5/9/chartex" xmlns:cx4="http://schemas.microsoft.com/office/drawing/2016/5/10/chartex" xmlns:cx5="http://schemas.microsoft.com/office/drawing/2016/5/11/chartex" xmlns:cx6="http://schemas.microsoft.com/office/drawing/2016/5/12/chartex" xmlns:cx7="http://schemas.microsoft.com/office/drawing/2016/5/13/chartex" xmlns:cx8="http://schemas.microsoft.com/office/drawing/2016/5/14/chartex" xmlns:mc="http://schemas.openxmlformats.org/markup-compatibility/2006" xmlns:aink="http://schemas.microsoft.com/office/drawing/2016/ink" xmlns:am3d="http://schemas.microsoft.com/office/drawing/2017/model3d" xmlns:o="urn:schemas-microsoft-com:office:office" xmlns:r="http://schemas.openxmlformats.org/officeDocument/2006/relationships" xmlns:m="http://schemas.openxmlformats.org/officeDocument/2006/math" xmlns:v="urn:schemas-microsoft-com:vml" xmlns:wp14="http://schemas.microsoft.com/office/word/2010/wordprocessingDrawing" xmlns:wp="http://schemas.openxmlformats.org/drawingml/2006/wordprocessingDrawing" xmlns:w10="urn:schemas-microsoft-com:office:word" xmlns:w="http://schemas.openxmlformats.org/wordprocessingml/2006/main" xmlns:w14="http://schemas.microsoft.com/office/word/2010/wordml" xmlns:w15="http://schemas.microsoft.com/office/word/2012/wordml" xmlns:w16cex="http://schemas.microsoft.com/office/word/2018/wordml/cex" xmlns:w16cid="http://schemas.microsoft.com/office/word/2016/wordml/cid" xmlns:w16="http://schemas.microsoft.com/office/word/2018/wordml" xmlns:w16se="http://schemas.microsoft.com/office/word/2015/wordml/symex" xmlns:wpg="http://schemas.microsoft.com/office/word/2010/wordprocessingGroup" xmlns:wpi="http://schemas.microsoft.com/office/word/2010/wordprocessingInk" xmlns:wne="http://schemas.microsoft.com/office/word/2006/wordml" xmlns:wps="http://schemas.microsoft.com/office/word/2010/wordprocessingShape" mc:Ignorable="w14 w15 w16se w16cid w16 w16cex wp14">
   <w:p>
     <w:pPr>
       <w:pStyle w:val="Header"/>
@@ -36773,7 +36804,7 @@
 </file>
 
 <file path=word/header6.xml><?xml version="1.0" encoding="utf-8"?>
-<w:hdr xmlns:wpc="http://schemas.microsoft.com/office/word/2010/wordprocessingCanvas" xmlns:cx="http://schemas.microsoft.com/office/drawing/2014/chartex" xmlns:cx1="http://schemas.microsoft.com/office/drawing/2015/9/8/chartex" xmlns:cx2="http://schemas.microsoft.com/office/drawing/2015/10/21/chartex" xmlns:cx3="http://schemas.microsoft.com/office/drawing/2016/5/9/chartex" xmlns:cx4="http://schemas.microsoft.com/office/drawing/2016/5/10/chartex" xmlns:cx5="http://schemas.microsoft.com/office/drawing/2016/5/11/chartex" xmlns:cx6="http://schemas.microsoft.com/office/drawing/2016/5/12/chartex" xmlns:cx7="http://schemas.microsoft.com/office/drawing/2016/5/13/chartex" xmlns:cx8="http://schemas.microsoft.com/office/drawing/2016/5/14/chartex" xmlns:mc="http://schemas.openxmlformats.org/markup-compatibility/2006" xmlns:aink="http://schemas.microsoft.com/office/drawing/2016/ink" xmlns:am3d="http://schemas.microsoft.com/office/drawing/2017/model3d" xmlns:o="urn:schemas-microsoft-com:office:office" xmlns:r="http://schemas.openxmlformats.org/officeDocument/2006/relationships" xmlns:m="http://schemas.openxmlformats.org/officeDocument/2006/math" xmlns:v="urn:schemas-microsoft-com:vml" xmlns:wp14="http://schemas.microsoft.com/office/word/2010/wordprocessingDrawing" xmlns:wp="http://schemas.openxmlformats.org/drawingml/2006/wordprocessingDrawing" xmlns:w10="urn:schemas-microsoft-com:office:word" xmlns:w="http://schemas.openxmlformats.org/wordprocessingml/2006/main" xmlns:w14="http://schemas.microsoft.com/office/word/2010/wordml" xmlns:w15="http://schemas.microsoft.com/office/word/2012/wordml" xmlns:w16cid="http://schemas.microsoft.com/office/word/2016/wordml/cid" xmlns:w16se="http://schemas.microsoft.com/office/word/2015/wordml/symex" xmlns:wpg="http://schemas.microsoft.com/office/word/2010/wordprocessingGroup" xmlns:wpi="http://schemas.microsoft.com/office/word/2010/wordprocessingInk" xmlns:wne="http://schemas.microsoft.com/office/word/2006/wordml" xmlns:wps="http://schemas.microsoft.com/office/word/2010/wordprocessingShape" mc:Ignorable="w14 w15 w16se w16cid wp14">
+<w:hdr xmlns:wpc="http://schemas.microsoft.com/office/word/2010/wordprocessingCanvas" xmlns:cx="http://schemas.microsoft.com/office/drawing/2014/chartex" xmlns:cx1="http://schemas.microsoft.com/office/drawing/2015/9/8/chartex" xmlns:cx2="http://schemas.microsoft.com/office/drawing/2015/10/21/chartex" xmlns:cx3="http://schemas.microsoft.com/office/drawing/2016/5/9/chartex" xmlns:cx4="http://schemas.microsoft.com/office/drawing/2016/5/10/chartex" xmlns:cx5="http://schemas.microsoft.com/office/drawing/2016/5/11/chartex" xmlns:cx6="http://schemas.microsoft.com/office/drawing/2016/5/12/chartex" xmlns:cx7="http://schemas.microsoft.com/office/drawing/2016/5/13/chartex" xmlns:cx8="http://schemas.microsoft.com/office/drawing/2016/5/14/chartex" xmlns:mc="http://schemas.openxmlformats.org/markup-compatibility/2006" xmlns:aink="http://schemas.microsoft.com/office/drawing/2016/ink" xmlns:am3d="http://schemas.microsoft.com/office/drawing/2017/model3d" xmlns:o="urn:schemas-microsoft-com:office:office" xmlns:r="http://schemas.openxmlformats.org/officeDocument/2006/relationships" xmlns:m="http://schemas.openxmlformats.org/officeDocument/2006/math" xmlns:v="urn:schemas-microsoft-com:vml" xmlns:wp14="http://schemas.microsoft.com/office/word/2010/wordprocessingDrawing" xmlns:wp="http://schemas.openxmlformats.org/drawingml/2006/wordprocessingDrawing" xmlns:w10="urn:schemas-microsoft-com:office:word" xmlns:w="http://schemas.openxmlformats.org/wordprocessingml/2006/main" xmlns:w14="http://schemas.microsoft.com/office/word/2010/wordml" xmlns:w15="http://schemas.microsoft.com/office/word/2012/wordml" xmlns:w16cex="http://schemas.microsoft.com/office/word/2018/wordml/cex" xmlns:w16cid="http://schemas.microsoft.com/office/word/2016/wordml/cid" xmlns:w16="http://schemas.microsoft.com/office/word/2018/wordml" xmlns:w16se="http://schemas.microsoft.com/office/word/2015/wordml/symex" xmlns:wpg="http://schemas.microsoft.com/office/word/2010/wordprocessingGroup" xmlns:wpi="http://schemas.microsoft.com/office/word/2010/wordprocessingInk" xmlns:wne="http://schemas.microsoft.com/office/word/2006/wordml" xmlns:wps="http://schemas.microsoft.com/office/word/2010/wordprocessingShape" mc:Ignorable="w14 w15 w16se w16cid w16 w16cex wp14">
   <w:p>
     <w:pPr>
       <w:pStyle w:val="Header"/>
@@ -36783,7 +36814,7 @@
 </file>
 
 <file path=word/header7.xml><?xml version="1.0" encoding="utf-8"?>
-<w:hdr xmlns:wpc="http://schemas.microsoft.com/office/word/2010/wordprocessingCanvas" xmlns:cx="http://schemas.microsoft.com/office/drawing/2014/chartex" xmlns:cx1="http://schemas.microsoft.com/office/drawing/2015/9/8/chartex" xmlns:cx2="http://schemas.microsoft.com/office/drawing/2015/10/21/chartex" xmlns:cx3="http://schemas.microsoft.com/office/drawing/2016/5/9/chartex" xmlns:cx4="http://schemas.microsoft.com/office/drawing/2016/5/10/chartex" xmlns:cx5="http://schemas.microsoft.com/office/drawing/2016/5/11/chartex" xmlns:cx6="http://schemas.microsoft.com/office/drawing/2016/5/12/chartex" xmlns:cx7="http://schemas.microsoft.com/office/drawing/2016/5/13/chartex" xmlns:cx8="http://schemas.microsoft.com/office/drawing/2016/5/14/chartex" xmlns:mc="http://schemas.openxmlformats.org/markup-compatibility/2006" xmlns:aink="http://schemas.microsoft.com/office/drawing/2016/ink" xmlns:am3d="http://schemas.microsoft.com/office/drawing/2017/model3d" xmlns:o="urn:schemas-microsoft-com:office:office" xmlns:r="http://schemas.openxmlformats.org/officeDocument/2006/relationships" xmlns:m="http://schemas.openxmlformats.org/officeDocument/2006/math" xmlns:v="urn:schemas-microsoft-com:vml" xmlns:wp14="http://schemas.microsoft.com/office/word/2010/wordprocessingDrawing" xmlns:wp="http://schemas.openxmlformats.org/drawingml/2006/wordprocessingDrawing" xmlns:w10="urn:schemas-microsoft-com:office:word" xmlns:w="http://schemas.openxmlformats.org/wordprocessingml/2006/main" xmlns:w14="http://schemas.microsoft.com/office/word/2010/wordml" xmlns:w15="http://schemas.microsoft.com/office/word/2012/wordml" xmlns:w16cid="http://schemas.microsoft.com/office/word/2016/wordml/cid" xmlns:w16se="http://schemas.microsoft.com/office/word/2015/wordml/symex" xmlns:wpg="http://schemas.microsoft.com/office/word/2010/wordprocessingGroup" xmlns:wpi="http://schemas.microsoft.com/office/word/2010/wordprocessingInk" xmlns:wne="http://schemas.microsoft.com/office/word/2006/wordml" xmlns:wps="http://schemas.microsoft.com/office/word/2010/wordprocessingShape" mc:Ignorable="w14 w15 w16se w16cid wp14">
+<w:hdr xmlns:wpc="http://schemas.microsoft.com/office/word/2010/wordprocessingCanvas" xmlns:cx="http://schemas.microsoft.com/office/drawing/2014/chartex" xmlns:cx1="http://schemas.microsoft.com/office/drawing/2015/9/8/chartex" xmlns:cx2="http://schemas.microsoft.com/office/drawing/2015/10/21/chartex" xmlns:cx3="http://schemas.microsoft.com/office/drawing/2016/5/9/chartex" xmlns:cx4="http://schemas.microsoft.com/office/drawing/2016/5/10/chartex" xmlns:cx5="http://schemas.microsoft.com/office/drawing/2016/5/11/chartex" xmlns:cx6="http://schemas.microsoft.com/office/drawing/2016/5/12/chartex" xmlns:cx7="http://schemas.microsoft.com/office/drawing/2016/5/13/chartex" xmlns:cx8="http://schemas.microsoft.com/office/drawing/2016/5/14/chartex" xmlns:mc="http://schemas.openxmlformats.org/markup-compatibility/2006" xmlns:aink="http://schemas.microsoft.com/office/drawing/2016/ink" xmlns:am3d="http://schemas.microsoft.com/office/drawing/2017/model3d" xmlns:o="urn:schemas-microsoft-com:office:office" xmlns:r="http://schemas.openxmlformats.org/officeDocument/2006/relationships" xmlns:m="http://schemas.openxmlformats.org/officeDocument/2006/math" xmlns:v="urn:schemas-microsoft-com:vml" xmlns:wp14="http://schemas.microsoft.com/office/word/2010/wordprocessingDrawing" xmlns:wp="http://schemas.openxmlformats.org/drawingml/2006/wordprocessingDrawing" xmlns:w10="urn:schemas-microsoft-com:office:word" xmlns:w="http://schemas.openxmlformats.org/wordprocessingml/2006/main" xmlns:w14="http://schemas.microsoft.com/office/word/2010/wordml" xmlns:w15="http://schemas.microsoft.com/office/word/2012/wordml" xmlns:w16cex="http://schemas.microsoft.com/office/word/2018/wordml/cex" xmlns:w16cid="http://schemas.microsoft.com/office/word/2016/wordml/cid" xmlns:w16="http://schemas.microsoft.com/office/word/2018/wordml" xmlns:w16se="http://schemas.microsoft.com/office/word/2015/wordml/symex" xmlns:wpg="http://schemas.microsoft.com/office/word/2010/wordprocessingGroup" xmlns:wpi="http://schemas.microsoft.com/office/word/2010/wordprocessingInk" xmlns:wne="http://schemas.microsoft.com/office/word/2006/wordml" xmlns:wps="http://schemas.microsoft.com/office/word/2010/wordprocessingShape" mc:Ignorable="w14 w15 w16se w16cid w16 w16cex wp14">
   <w:p>
     <w:pPr>
       <w:pStyle w:val="Header"/>
@@ -36793,7 +36824,7 @@
 </file>
 
 <file path=word/header8.xml><?xml version="1.0" encoding="utf-8"?>
-<w:hdr xmlns:wpc="http://schemas.microsoft.com/office/word/2010/wordprocessingCanvas" xmlns:cx="http://schemas.microsoft.com/office/drawing/2014/chartex" xmlns:cx1="http://schemas.microsoft.com/office/drawing/2015/9/8/chartex" xmlns:cx2="http://schemas.microsoft.com/office/drawing/2015/10/21/chartex" xmlns:cx3="http://schemas.microsoft.com/office/drawing/2016/5/9/chartex" xmlns:cx4="http://schemas.microsoft.com/office/drawing/2016/5/10/chartex" xmlns:cx5="http://schemas.microsoft.com/office/drawing/2016/5/11/chartex" xmlns:cx6="http://schemas.microsoft.com/office/drawing/2016/5/12/chartex" xmlns:cx7="http://schemas.microsoft.com/office/drawing/2016/5/13/chartex" xmlns:cx8="http://schemas.microsoft.com/office/drawing/2016/5/14/chartex" xmlns:mc="http://schemas.openxmlformats.org/markup-compatibility/2006" xmlns:aink="http://schemas.microsoft.com/office/drawing/2016/ink" xmlns:am3d="http://schemas.microsoft.com/office/drawing/2017/model3d" xmlns:o="urn:schemas-microsoft-com:office:office" xmlns:r="http://schemas.openxmlformats.org/officeDocument/2006/relationships" xmlns:m="http://schemas.openxmlformats.org/officeDocument/2006/math" xmlns:v="urn:schemas-microsoft-com:vml" xmlns:wp14="http://schemas.microsoft.com/office/word/2010/wordprocessingDrawing" xmlns:wp="http://schemas.openxmlformats.org/drawingml/2006/wordprocessingDrawing" xmlns:w10="urn:schemas-microsoft-com:office:word" xmlns:w="http://schemas.openxmlformats.org/wordprocessingml/2006/main" xmlns:w14="http://schemas.microsoft.com/office/word/2010/wordml" xmlns:w15="http://schemas.microsoft.com/office/word/2012/wordml" xmlns:w16cid="http://schemas.microsoft.com/office/word/2016/wordml/cid" xmlns:w16se="http://schemas.microsoft.com/office/word/2015/wordml/symex" xmlns:wpg="http://schemas.microsoft.com/office/word/2010/wordprocessingGroup" xmlns:wpi="http://schemas.microsoft.com/office/word/2010/wordprocessingInk" xmlns:wne="http://schemas.microsoft.com/office/word/2006/wordml" xmlns:wps="http://schemas.microsoft.com/office/word/2010/wordprocessingShape" mc:Ignorable="w14 w15 w16se w16cid wp14">
+<w:hdr xmlns:wpc="http://schemas.microsoft.com/office/word/2010/wordprocessingCanvas" xmlns:cx="http://schemas.microsoft.com/office/drawing/2014/chartex" xmlns:cx1="http://schemas.microsoft.com/office/drawing/2015/9/8/chartex" xmlns:cx2="http://schemas.microsoft.com/office/drawing/2015/10/21/chartex" xmlns:cx3="http://schemas.microsoft.com/office/drawing/2016/5/9/chartex" xmlns:cx4="http://schemas.microsoft.com/office/drawing/2016/5/10/chartex" xmlns:cx5="http://schemas.microsoft.com/office/drawing/2016/5/11/chartex" xmlns:cx6="http://schemas.microsoft.com/office/drawing/2016/5/12/chartex" xmlns:cx7="http://schemas.microsoft.com/office/drawing/2016/5/13/chartex" xmlns:cx8="http://schemas.microsoft.com/office/drawing/2016/5/14/chartex" xmlns:mc="http://schemas.openxmlformats.org/markup-compatibility/2006" xmlns:aink="http://schemas.microsoft.com/office/drawing/2016/ink" xmlns:am3d="http://schemas.microsoft.com/office/drawing/2017/model3d" xmlns:o="urn:schemas-microsoft-com:office:office" xmlns:r="http://schemas.openxmlformats.org/officeDocument/2006/relationships" xmlns:m="http://schemas.openxmlformats.org/officeDocument/2006/math" xmlns:v="urn:schemas-microsoft-com:vml" xmlns:wp14="http://schemas.microsoft.com/office/word/2010/wordprocessingDrawing" xmlns:wp="http://schemas.openxmlformats.org/drawingml/2006/wordprocessingDrawing" xmlns:w10="urn:schemas-microsoft-com:office:word" xmlns:w="http://schemas.openxmlformats.org/wordprocessingml/2006/main" xmlns:w14="http://schemas.microsoft.com/office/word/2010/wordml" xmlns:w15="http://schemas.microsoft.com/office/word/2012/wordml" xmlns:w16cex="http://schemas.microsoft.com/office/word/2018/wordml/cex" xmlns:w16cid="http://schemas.microsoft.com/office/word/2016/wordml/cid" xmlns:w16="http://schemas.microsoft.com/office/word/2018/wordml" xmlns:w16se="http://schemas.microsoft.com/office/word/2015/wordml/symex" xmlns:wpg="http://schemas.microsoft.com/office/word/2010/wordprocessingGroup" xmlns:wpi="http://schemas.microsoft.com/office/word/2010/wordprocessingInk" xmlns:wne="http://schemas.microsoft.com/office/word/2006/wordml" xmlns:wps="http://schemas.microsoft.com/office/word/2010/wordprocessingShape" mc:Ignorable="w14 w15 w16se w16cid w16 w16cex wp14">
   <w:p>
     <w:pPr>
       <w:pStyle w:val="Header"/>
@@ -36803,7 +36834,7 @@
 </file>
 
 <file path=word/header9.xml><?xml version="1.0" encoding="utf-8"?>
-<w:hdr xmlns:wpc="http://schemas.microsoft.com/office/word/2010/wordprocessingCanvas" xmlns:cx="http://schemas.microsoft.com/office/drawing/2014/chartex" xmlns:cx1="http://schemas.microsoft.com/office/drawing/2015/9/8/chartex" xmlns:cx2="http://schemas.microsoft.com/office/drawing/2015/10/21/chartex" xmlns:cx3="http://schemas.microsoft.com/office/drawing/2016/5/9/chartex" xmlns:cx4="http://schemas.microsoft.com/office/drawing/2016/5/10/chartex" xmlns:cx5="http://schemas.microsoft.com/office/drawing/2016/5/11/chartex" xmlns:cx6="http://schemas.microsoft.com/office/drawing/2016/5/12/chartex" xmlns:cx7="http://schemas.microsoft.com/office/drawing/2016/5/13/chartex" xmlns:cx8="http://schemas.microsoft.com/office/drawing/2016/5/14/chartex" xmlns:mc="http://schemas.openxmlformats.org/markup-compatibility/2006" xmlns:aink="http://schemas.microsoft.com/office/drawing/2016/ink" xmlns:am3d="http://schemas.microsoft.com/office/drawing/2017/model3d" xmlns:o="urn:schemas-microsoft-com:office:office" xmlns:r="http://schemas.openxmlformats.org/officeDocument/2006/relationships" xmlns:m="http://schemas.openxmlformats.org/officeDocument/2006/math" xmlns:v="urn:schemas-microsoft-com:vml" xmlns:wp14="http://schemas.microsoft.com/office/word/2010/wordprocessingDrawing" xmlns:wp="http://schemas.openxmlformats.org/drawingml/2006/wordprocessingDrawing" xmlns:w10="urn:schemas-microsoft-com:office:word" xmlns:w="http://schemas.openxmlformats.org/wordprocessingml/2006/main" xmlns:w14="http://schemas.microsoft.com/office/word/2010/wordml" xmlns:w15="http://schemas.microsoft.com/office/word/2012/wordml" xmlns:w16cid="http://schemas.microsoft.com/office/word/2016/wordml/cid" xmlns:w16se="http://schemas.microsoft.com/office/word/2015/wordml/symex" xmlns:wpg="http://schemas.microsoft.com/office/word/2010/wordprocessingGroup" xmlns:wpi="http://schemas.microsoft.com/office/word/2010/wordprocessingInk" xmlns:wne="http://schemas.microsoft.com/office/word/2006/wordml" xmlns:wps="http://schemas.microsoft.com/office/word/2010/wordprocessingShape" mc:Ignorable="w14 w15 w16se w16cid wp14">
+<w:hdr xmlns:wpc="http://schemas.microsoft.com/office/word/2010/wordprocessingCanvas" xmlns:cx="http://schemas.microsoft.com/office/drawing/2014/chartex" xmlns:cx1="http://schemas.microsoft.com/office/drawing/2015/9/8/chartex" xmlns:cx2="http://schemas.microsoft.com/office/drawing/2015/10/21/chartex" xmlns:cx3="http://schemas.microsoft.com/office/drawing/2016/5/9/chartex" xmlns:cx4="http://schemas.microsoft.com/office/drawing/2016/5/10/chartex" xmlns:cx5="http://schemas.microsoft.com/office/drawing/2016/5/11/chartex" xmlns:cx6="http://schemas.microsoft.com/office/drawing/2016/5/12/chartex" xmlns:cx7="http://schemas.microsoft.com/office/drawing/2016/5/13/chartex" xmlns:cx8="http://schemas.microsoft.com/office/drawing/2016/5/14/chartex" xmlns:mc="http://schemas.openxmlformats.org/markup-compatibility/2006" xmlns:aink="http://schemas.microsoft.com/office/drawing/2016/ink" xmlns:am3d="http://schemas.microsoft.com/office/drawing/2017/model3d" xmlns:o="urn:schemas-microsoft-com:office:office" xmlns:r="http://schemas.openxmlformats.org/officeDocument/2006/relationships" xmlns:m="http://schemas.openxmlformats.org/officeDocument/2006/math" xmlns:v="urn:schemas-microsoft-com:vml" xmlns:wp14="http://schemas.microsoft.com/office/word/2010/wordprocessingDrawing" xmlns:wp="http://schemas.openxmlformats.org/drawingml/2006/wordprocessingDrawing" xmlns:w10="urn:schemas-microsoft-com:office:word" xmlns:w="http://schemas.openxmlformats.org/wordprocessingml/2006/main" xmlns:w14="http://schemas.microsoft.com/office/word/2010/wordml" xmlns:w15="http://schemas.microsoft.com/office/word/2012/wordml" xmlns:w16cex="http://schemas.microsoft.com/office/word/2018/wordml/cex" xmlns:w16cid="http://schemas.microsoft.com/office/word/2016/wordml/cid" xmlns:w16="http://schemas.microsoft.com/office/word/2018/wordml" xmlns:w16se="http://schemas.microsoft.com/office/word/2015/wordml/symex" xmlns:wpg="http://schemas.microsoft.com/office/word/2010/wordprocessingGroup" xmlns:wpi="http://schemas.microsoft.com/office/word/2010/wordprocessingInk" xmlns:wne="http://schemas.microsoft.com/office/word/2006/wordml" xmlns:wps="http://schemas.microsoft.com/office/word/2010/wordprocessingShape" mc:Ignorable="w14 w15 w16se w16cid w16 w16cex wp14">
   <w:p>
     <w:pPr>
       <w:pStyle w:val="Header"/>
@@ -36813,7 +36844,7 @@
 </file>
 
 <file path=word/numbering.xml><?xml version="1.0" encoding="utf-8"?>
-<w:numbering xmlns:wpc="http://schemas.microsoft.com/office/word/2010/wordprocessingCanvas" xmlns:cx="http://schemas.microsoft.com/office/drawing/2014/chartex" xmlns:cx1="http://schemas.microsoft.com/office/drawing/2015/9/8/chartex" xmlns:cx2="http://schemas.microsoft.com/office/drawing/2015/10/21/chartex" xmlns:cx3="http://schemas.microsoft.com/office/drawing/2016/5/9/chartex" xmlns:cx4="http://schemas.microsoft.com/office/drawing/2016/5/10/chartex" xmlns:cx5="http://schemas.microsoft.com/office/drawing/2016/5/11/chartex" xmlns:cx6="http://schemas.microsoft.com/office/drawing/2016/5/12/chartex" xmlns:cx7="http://schemas.microsoft.com/office/drawing/2016/5/13/chartex" xmlns:cx8="http://schemas.microsoft.com/office/drawing/2016/5/14/chartex" xmlns:mc="http://schemas.openxmlformats.org/markup-compatibility/2006" xmlns:aink="http://schemas.microsoft.com/office/drawing/2016/ink" xmlns:am3d="http://schemas.microsoft.com/office/drawing/2017/model3d" xmlns:o="urn:schemas-microsoft-com:office:office" xmlns:r="http://schemas.openxmlformats.org/officeDocument/2006/relationships" xmlns:m="http://schemas.openxmlformats.org/officeDocument/2006/math" xmlns:v="urn:schemas-microsoft-com:vml" xmlns:wp14="http://schemas.microsoft.com/office/word/2010/wordprocessingDrawing" xmlns:wp="http://schemas.openxmlformats.org/drawingml/2006/wordprocessingDrawing" xmlns:w10="urn:schemas-microsoft-com:office:word" xmlns:w="http://schemas.openxmlformats.org/wordprocessingml/2006/main" xmlns:w14="http://schemas.microsoft.com/office/word/2010/wordml" xmlns:w15="http://schemas.microsoft.com/office/word/2012/wordml" xmlns:w16cid="http://schemas.microsoft.com/office/word/2016/wordml/cid" xmlns:w16se="http://schemas.microsoft.com/office/word/2015/wordml/symex" xmlns:wpg="http://schemas.microsoft.com/office/word/2010/wordprocessingGroup" xmlns:wpi="http://schemas.microsoft.com/office/word/2010/wordprocessingInk" xmlns:wne="http://schemas.microsoft.com/office/word/2006/wordml" xmlns:wps="http://schemas.microsoft.com/office/word/2010/wordprocessingShape" mc:Ignorable="w14 w15 w16se w16cid wp14">
+<w:numbering xmlns:wpc="http://schemas.microsoft.com/office/word/2010/wordprocessingCanvas" xmlns:cx="http://schemas.microsoft.com/office/drawing/2014/chartex" xmlns:cx1="http://schemas.microsoft.com/office/drawing/2015/9/8/chartex" xmlns:cx2="http://schemas.microsoft.com/office/drawing/2015/10/21/chartex" xmlns:cx3="http://schemas.microsoft.com/office/drawing/2016/5/9/chartex" xmlns:cx4="http://schemas.microsoft.com/office/drawing/2016/5/10/chartex" xmlns:cx5="http://schemas.microsoft.com/office/drawing/2016/5/11/chartex" xmlns:cx6="http://schemas.microsoft.com/office/drawing/2016/5/12/chartex" xmlns:cx7="http://schemas.microsoft.com/office/drawing/2016/5/13/chartex" xmlns:cx8="http://schemas.microsoft.com/office/drawing/2016/5/14/chartex" xmlns:mc="http://schemas.openxmlformats.org/markup-compatibility/2006" xmlns:aink="http://schemas.microsoft.com/office/drawing/2016/ink" xmlns:am3d="http://schemas.microsoft.com/office/drawing/2017/model3d" xmlns:o="urn:schemas-microsoft-com:office:office" xmlns:r="http://schemas.openxmlformats.org/officeDocument/2006/relationships" xmlns:m="http://schemas.openxmlformats.org/officeDocument/2006/math" xmlns:v="urn:schemas-microsoft-com:vml" xmlns:wp14="http://schemas.microsoft.com/office/word/2010/wordprocessingDrawing" xmlns:wp="http://schemas.openxmlformats.org/drawingml/2006/wordprocessingDrawing" xmlns:w10="urn:schemas-microsoft-com:office:word" xmlns:w="http://schemas.openxmlformats.org/wordprocessingml/2006/main" xmlns:w14="http://schemas.microsoft.com/office/word/2010/wordml" xmlns:w15="http://schemas.microsoft.com/office/word/2012/wordml" xmlns:w16cex="http://schemas.microsoft.com/office/word/2018/wordml/cex" xmlns:w16cid="http://schemas.microsoft.com/office/word/2016/wordml/cid" xmlns:w16="http://schemas.microsoft.com/office/word/2018/wordml" xmlns:w16se="http://schemas.microsoft.com/office/word/2015/wordml/symex" xmlns:wpg="http://schemas.microsoft.com/office/word/2010/wordprocessingGroup" xmlns:wpi="http://schemas.microsoft.com/office/word/2010/wordprocessingInk" xmlns:wne="http://schemas.microsoft.com/office/word/2006/wordml" xmlns:wps="http://schemas.microsoft.com/office/word/2010/wordprocessingShape" mc:Ignorable="w14 w15 w16se w16cid w16 w16cex wp14">
   <w:abstractNum w:abstractNumId="0" w15:restartNumberingAfterBreak="0">
     <w:nsid w:val="01D90280"/>
     <w:multiLevelType w:val="multilevel"/>
@@ -37786,7 +37817,7 @@
 </file>
 
 <file path=word/people.xml><?xml version="1.0" encoding="utf-8"?>
-<w15:people xmlns:wpc="http://schemas.microsoft.com/office/word/2010/wordprocessingCanvas" xmlns:cx="http://schemas.microsoft.com/office/drawing/2014/chartex" xmlns:cx1="http://schemas.microsoft.com/office/drawing/2015/9/8/chartex" xmlns:cx2="http://schemas.microsoft.com/office/drawing/2015/10/21/chartex" xmlns:cx3="http://schemas.microsoft.com/office/drawing/2016/5/9/chartex" xmlns:cx4="http://schemas.microsoft.com/office/drawing/2016/5/10/chartex" xmlns:cx5="http://schemas.microsoft.com/office/drawing/2016/5/11/chartex" xmlns:cx6="http://schemas.microsoft.com/office/drawing/2016/5/12/chartex" xmlns:cx7="http://schemas.microsoft.com/office/drawing/2016/5/13/chartex" xmlns:cx8="http://schemas.microsoft.com/office/drawing/2016/5/14/chartex" xmlns:mc="http://schemas.openxmlformats.org/markup-compatibility/2006" xmlns:aink="http://schemas.microsoft.com/office/drawing/2016/ink" xmlns:am3d="http://schemas.microsoft.com/office/drawing/2017/model3d" xmlns:o="urn:schemas-microsoft-com:office:office" xmlns:r="http://schemas.openxmlformats.org/officeDocument/2006/relationships" xmlns:m="http://schemas.openxmlformats.org/officeDocument/2006/math" xmlns:v="urn:schemas-microsoft-com:vml" xmlns:wp14="http://schemas.microsoft.com/office/word/2010/wordprocessingDrawing" xmlns:wp="http://schemas.openxmlformats.org/drawingml/2006/wordprocessingDrawing" xmlns:w10="urn:schemas-microsoft-com:office:word" xmlns:w="http://schemas.openxmlformats.org/wordprocessingml/2006/main" xmlns:w14="http://schemas.microsoft.com/office/word/2010/wordml" xmlns:w15="http://schemas.microsoft.com/office/word/2012/wordml" xmlns:w16cid="http://schemas.microsoft.com/office/word/2016/wordml/cid" xmlns:w16se="http://schemas.microsoft.com/office/word/2015/wordml/symex" xmlns:wpg="http://schemas.microsoft.com/office/word/2010/wordprocessingGroup" xmlns:wpi="http://schemas.microsoft.com/office/word/2010/wordprocessingInk" xmlns:wne="http://schemas.microsoft.com/office/word/2006/wordml" xmlns:wps="http://schemas.microsoft.com/office/word/2010/wordprocessingShape" mc:Ignorable="w14 w15 w16se w16cid wp14">
+<w15:people xmlns:wpc="http://schemas.microsoft.com/office/word/2010/wordprocessingCanvas" xmlns:cx="http://schemas.microsoft.com/office/drawing/2014/chartex" xmlns:cx1="http://schemas.microsoft.com/office/drawing/2015/9/8/chartex" xmlns:cx2="http://schemas.microsoft.com/office/drawing/2015/10/21/chartex" xmlns:cx3="http://schemas.microsoft.com/office/drawing/2016/5/9/chartex" xmlns:cx4="http://schemas.microsoft.com/office/drawing/2016/5/10/chartex" xmlns:cx5="http://schemas.microsoft.com/office/drawing/2016/5/11/chartex" xmlns:cx6="http://schemas.microsoft.com/office/drawing/2016/5/12/chartex" xmlns:cx7="http://schemas.microsoft.com/office/drawing/2016/5/13/chartex" xmlns:cx8="http://schemas.microsoft.com/office/drawing/2016/5/14/chartex" xmlns:mc="http://schemas.openxmlformats.org/markup-compatibility/2006" xmlns:aink="http://schemas.microsoft.com/office/drawing/2016/ink" xmlns:am3d="http://schemas.microsoft.com/office/drawing/2017/model3d" xmlns:o="urn:schemas-microsoft-com:office:office" xmlns:r="http://schemas.openxmlformats.org/officeDocument/2006/relationships" xmlns:m="http://schemas.openxmlformats.org/officeDocument/2006/math" xmlns:v="urn:schemas-microsoft-com:vml" xmlns:wp14="http://schemas.microsoft.com/office/word/2010/wordprocessingDrawing" xmlns:wp="http://schemas.openxmlformats.org/drawingml/2006/wordprocessingDrawing" xmlns:w10="urn:schemas-microsoft-com:office:word" xmlns:w="http://schemas.openxmlformats.org/wordprocessingml/2006/main" xmlns:w14="http://schemas.microsoft.com/office/word/2010/wordml" xmlns:w15="http://schemas.microsoft.com/office/word/2012/wordml" xmlns:w16cex="http://schemas.microsoft.com/office/word/2018/wordml/cex" xmlns:w16cid="http://schemas.microsoft.com/office/word/2016/wordml/cid" xmlns:w16="http://schemas.microsoft.com/office/word/2018/wordml" xmlns:w16se="http://schemas.microsoft.com/office/word/2015/wordml/symex" xmlns:wpg="http://schemas.microsoft.com/office/word/2010/wordprocessingGroup" xmlns:wpi="http://schemas.microsoft.com/office/word/2010/wordprocessingInk" xmlns:wne="http://schemas.microsoft.com/office/word/2006/wordml" xmlns:wps="http://schemas.microsoft.com/office/word/2010/wordprocessingShape" mc:Ignorable="w14 w15 w16se w16cid w16 w16cex wp14">
   <w15:person w15:author="Afonso Aires (aaires)">
     <w15:presenceInfo w15:providerId="AD" w15:userId="S::aaires@cisco.com::43de44d3-85a9-44da-99d2-2d6caabc0b64"/>
   </w15:person>
@@ -37797,7 +37828,7 @@
 </file>
 
 <file path=word/styles.xml><?xml version="1.0" encoding="utf-8"?>
-<w:styles xmlns:mc="http://schemas.openxmlformats.org/markup-compatibility/2006" xmlns:r="http://schemas.openxmlformats.org/officeDocument/2006/relationships" xmlns:w="http://schemas.openxmlformats.org/wordprocessingml/2006/main" xmlns:w14="http://schemas.microsoft.com/office/word/2010/wordml" xmlns:w15="http://schemas.microsoft.com/office/word/2012/wordml" xmlns:w16cid="http://schemas.microsoft.com/office/word/2016/wordml/cid" xmlns:w16se="http://schemas.microsoft.com/office/word/2015/wordml/symex" mc:Ignorable="w14 w15 w16se w16cid">
+<w:styles xmlns:mc="http://schemas.openxmlformats.org/markup-compatibility/2006" xmlns:r="http://schemas.openxmlformats.org/officeDocument/2006/relationships" xmlns:w="http://schemas.openxmlformats.org/wordprocessingml/2006/main" xmlns:w14="http://schemas.microsoft.com/office/word/2010/wordml" xmlns:w15="http://schemas.microsoft.com/office/word/2012/wordml" xmlns:w16cex="http://schemas.microsoft.com/office/word/2018/wordml/cex" xmlns:w16cid="http://schemas.microsoft.com/office/word/2016/wordml/cid" xmlns:w16="http://schemas.microsoft.com/office/word/2018/wordml" xmlns:w16se="http://schemas.microsoft.com/office/word/2015/wordml/symex" mc:Ignorable="w14 w15 w16se w16cid w16 w16cex">
   <w:docDefaults>
     <w:rPrDefault>
       <w:rPr>

</xml_diff>